<commit_message>
revised Amy project report
</commit_message>
<xml_diff>
--- a/Movie_IMDB_Database_ETL_Team5.docx
+++ b/Movie_IMDB_Database_ETL_Team5.docx
@@ -1,9 +1,12 @@
 
 <file path=word/document.xml><?xml version="1.0" encoding="utf-8"?>
-<w:document xmlns:wpc="http://schemas.microsoft.com/office/word/2010/wordprocessingCanvas" xmlns:cx="http://schemas.microsoft.com/office/drawing/2014/chartex" xmlns:cx1="http://schemas.microsoft.com/office/drawing/2015/9/8/chartex" xmlns:cx2="http://schemas.microsoft.com/office/drawing/2015/10/21/chartex" xmlns:cx3="http://schemas.microsoft.com/office/drawing/2016/5/9/chartex" xmlns:cx4="http://schemas.microsoft.com/office/drawing/2016/5/10/chartex" xmlns:cx5="http://schemas.microsoft.com/office/drawing/2016/5/11/chartex" xmlns:cx6="http://schemas.microsoft.com/office/drawing/2016/5/12/chartex" xmlns:cx7="http://schemas.microsoft.com/office/drawing/2016/5/13/chartex" xmlns:cx8="http://schemas.microsoft.com/office/drawing/2016/5/14/chartex" xmlns:mc="http://schemas.openxmlformats.org/markup-compatibility/2006" xmlns:aink="http://schemas.microsoft.com/office/drawing/2016/ink" xmlns:am3d="http://schemas.microsoft.com/office/drawing/2017/model3d" xmlns:o="urn:schemas-microsoft-com:office:office" xmlns:r="http://schemas.openxmlformats.org/officeDocument/2006/relationships" xmlns:m="http://schemas.openxmlformats.org/officeDocument/2006/math" xmlns:v="urn:schemas-microsoft-com:vml" xmlns:wp14="http://schemas.microsoft.com/office/word/2010/wordprocessingDrawing" xmlns:wp="http://schemas.openxmlformats.org/drawingml/2006/wordprocessingDrawing" xmlns:w10="urn:schemas-microsoft-com:office:word" xmlns:w="http://schemas.openxmlformats.org/wordprocessingml/2006/main" xmlns:w14="http://schemas.microsoft.com/office/word/2010/wordml" xmlns:w15="http://schemas.microsoft.com/office/word/2012/wordml" xmlns:w16cid="http://schemas.microsoft.com/office/word/2016/wordml/cid" xmlns:w16se="http://schemas.microsoft.com/office/word/2015/wordml/symex" xmlns:wpg="http://schemas.microsoft.com/office/word/2010/wordprocessingGroup" xmlns:wpi="http://schemas.microsoft.com/office/word/2010/wordprocessingInk" xmlns:wne="http://schemas.microsoft.com/office/word/2006/wordml" xmlns:wps="http://schemas.microsoft.com/office/word/2010/wordprocessingShape" mc:Ignorable="w14 w15 w16se w16cid wp14">
+<w:document xmlns:wpc="http://schemas.microsoft.com/office/word/2010/wordprocessingCanvas" xmlns:cx="http://schemas.microsoft.com/office/drawing/2014/chartex" xmlns:cx1="http://schemas.microsoft.com/office/drawing/2015/9/8/chartex" xmlns:cx2="http://schemas.microsoft.com/office/drawing/2015/10/21/chartex" xmlns:cx3="http://schemas.microsoft.com/office/drawing/2016/5/9/chartex" xmlns:cx4="http://schemas.microsoft.com/office/drawing/2016/5/10/chartex" xmlns:cx5="http://schemas.microsoft.com/office/drawing/2016/5/11/chartex" xmlns:cx6="http://schemas.microsoft.com/office/drawing/2016/5/12/chartex" xmlns:cx7="http://schemas.microsoft.com/office/drawing/2016/5/13/chartex" xmlns:cx8="http://schemas.microsoft.com/office/drawing/2016/5/14/chartex" xmlns:mc="http://schemas.openxmlformats.org/markup-compatibility/2006" xmlns:aink="http://schemas.microsoft.com/office/drawing/2016/ink" xmlns:am3d="http://schemas.microsoft.com/office/drawing/2017/model3d" xmlns:o="urn:schemas-microsoft-com:office:office" xmlns:r="http://schemas.openxmlformats.org/officeDocument/2006/relationships" xmlns:m="http://schemas.openxmlformats.org/officeDocument/2006/math" xmlns:v="urn:schemas-microsoft-com:vml" xmlns:wp14="http://schemas.microsoft.com/office/word/2010/wordprocessingDrawing" xmlns:wp="http://schemas.openxmlformats.org/drawingml/2006/wordprocessingDrawing" xmlns:w10="urn:schemas-microsoft-com:office:word" xmlns:w="http://schemas.openxmlformats.org/wordprocessingml/2006/main" xmlns:w14="http://schemas.microsoft.com/office/word/2010/wordml" xmlns:w15="http://schemas.microsoft.com/office/word/2012/wordml" xmlns:w16cex="http://schemas.microsoft.com/office/word/2018/wordml/cex" xmlns:w16cid="http://schemas.microsoft.com/office/word/2016/wordml/cid" xmlns:w16="http://schemas.microsoft.com/office/word/2018/wordml" xmlns:w16se="http://schemas.microsoft.com/office/word/2015/wordml/symex" xmlns:wpg="http://schemas.microsoft.com/office/word/2010/wordprocessingGroup" xmlns:wpi="http://schemas.microsoft.com/office/word/2010/wordprocessingInk" xmlns:wne="http://schemas.microsoft.com/office/word/2006/wordml" xmlns:wps="http://schemas.microsoft.com/office/word/2010/wordprocessingShape" mc:Ignorable="w14 w15 w16se w16cid w16 w16cex wp14">
   <w:body>
     <w:p>
       <w:r>
+        <w:rPr>
+          <w:noProof/>
+        </w:rPr>
         <w:drawing>
           <wp:inline distT="0" distB="0" distL="0" distR="0" wp14:anchorId="73FF436F" wp14:editId="22CAE140">
             <wp:extent cx="1827710" cy="800150"/>
@@ -44,6 +47,9 @@
         <w:t xml:space="preserve">                    </w:t>
       </w:r>
       <w:r>
+        <w:rPr>
+          <w:noProof/>
+        </w:rPr>
         <w:drawing>
           <wp:inline distT="0" distB="0" distL="0" distR="0" wp14:anchorId="3A44DCA2" wp14:editId="7ED1177A">
             <wp:extent cx="2373426" cy="826226"/>
@@ -251,6 +257,15 @@
         </w:rPr>
         <w:t>Team 5</w:t>
       </w:r>
+      <w:r>
+        <w:rPr>
+          <w:b/>
+          <w:bCs/>
+          <w:sz w:val="32"/>
+          <w:szCs w:val="32"/>
+        </w:rPr>
+        <w:t>:</w:t>
+      </w:r>
     </w:p>
     <w:p>
       <w:pPr>
@@ -265,32 +280,23 @@
           <w:b/>
           <w:bCs/>
         </w:rPr>
-        <w:t xml:space="preserve">Beth </w:t>
-      </w:r>
-      <w:proofErr w:type="spellStart"/>
-      <w:r>
+        <w:t>Amy Guan</w:t>
+      </w:r>
+    </w:p>
+    <w:p>
+      <w:pPr>
+        <w:pStyle w:val="Subtitle"/>
         <w:rPr>
           <w:b/>
           <w:bCs/>
         </w:rPr>
-        <w:t>Emborsky</w:t>
-      </w:r>
-      <w:proofErr w:type="spellEnd"/>
-    </w:p>
-    <w:p>
-      <w:pPr>
-        <w:pStyle w:val="Subtitle"/>
+      </w:pPr>
+      <w:r>
         <w:rPr>
           <w:b/>
           <w:bCs/>
         </w:rPr>
-      </w:pPr>
-      <w:r>
-        <w:rPr>
-          <w:b/>
-          <w:bCs/>
-        </w:rPr>
-        <w:t>Amy Guan</w:t>
+        <w:t>Beth Emborsky</w:t>
       </w:r>
     </w:p>
     <w:p>
@@ -360,7 +366,6 @@
           <w:bCs w:val="0"/>
           <w:sz w:val="22"/>
           <w:szCs w:val="22"/>
-          <w:lang w:eastAsia="zh-CN"/>
         </w:rPr>
       </w:pPr>
       <w:r>
@@ -372,7 +377,7 @@
       <w:r>
         <w:fldChar w:fldCharType="separate"/>
       </w:r>
-      <w:hyperlink w:anchor="_Toc47196455" w:history="1">
+      <w:hyperlink w:anchor="_Toc47224672" w:history="1">
         <w:r>
           <w:rPr>
             <w:rStyle w:val="Hyperlink"/>
@@ -386,7 +391,6 @@
             <w:bCs w:val="0"/>
             <w:sz w:val="22"/>
             <w:szCs w:val="22"/>
-            <w:lang w:eastAsia="zh-CN"/>
           </w:rPr>
           <w:tab/>
         </w:r>
@@ -412,7 +416,7 @@
           <w:rPr>
             <w:webHidden/>
           </w:rPr>
-          <w:instrText xml:space="preserve"> PAGEREF _Toc47196455 \h </w:instrText>
+          <w:instrText xml:space="preserve"> PAGEREF _Toc47224672 \h </w:instrText>
         </w:r>
         <w:r>
           <w:rPr>
@@ -448,10 +452,9 @@
           <w:bCs w:val="0"/>
           <w:sz w:val="22"/>
           <w:szCs w:val="22"/>
-          <w:lang w:eastAsia="zh-CN"/>
-        </w:rPr>
-      </w:pPr>
-      <w:hyperlink w:anchor="_Toc47196456" w:history="1">
+        </w:rPr>
+      </w:pPr>
+      <w:hyperlink w:anchor="_Toc47224673" w:history="1">
         <w:r>
           <w:rPr>
             <w:rStyle w:val="Hyperlink"/>
@@ -465,7 +468,6 @@
             <w:bCs w:val="0"/>
             <w:sz w:val="22"/>
             <w:szCs w:val="22"/>
-            <w:lang w:eastAsia="zh-CN"/>
           </w:rPr>
           <w:tab/>
         </w:r>
@@ -491,7 +493,7 @@
           <w:rPr>
             <w:webHidden/>
           </w:rPr>
-          <w:instrText xml:space="preserve"> PAGEREF _Toc47196456 \h </w:instrText>
+          <w:instrText xml:space="preserve"> PAGEREF _Toc47224673 \h </w:instrText>
         </w:r>
         <w:r>
           <w:rPr>
@@ -527,10 +529,9 @@
           <w:bCs w:val="0"/>
           <w:sz w:val="22"/>
           <w:szCs w:val="22"/>
-          <w:lang w:eastAsia="zh-CN"/>
-        </w:rPr>
-      </w:pPr>
-      <w:hyperlink w:anchor="_Toc47196457" w:history="1">
+        </w:rPr>
+      </w:pPr>
+      <w:hyperlink w:anchor="_Toc47224674" w:history="1">
         <w:r>
           <w:rPr>
             <w:rStyle w:val="Hyperlink"/>
@@ -544,7 +545,6 @@
             <w:bCs w:val="0"/>
             <w:sz w:val="22"/>
             <w:szCs w:val="22"/>
-            <w:lang w:eastAsia="zh-CN"/>
           </w:rPr>
           <w:tab/>
         </w:r>
@@ -570,7 +570,7 @@
           <w:rPr>
             <w:webHidden/>
           </w:rPr>
-          <w:instrText xml:space="preserve"> PAGEREF _Toc47196457 \h </w:instrText>
+          <w:instrText xml:space="preserve"> PAGEREF _Toc47224674 \h </w:instrText>
         </w:r>
         <w:r>
           <w:rPr>
@@ -606,10 +606,9 @@
           <w:bCs w:val="0"/>
           <w:sz w:val="22"/>
           <w:szCs w:val="22"/>
-          <w:lang w:eastAsia="zh-CN"/>
-        </w:rPr>
-      </w:pPr>
-      <w:hyperlink w:anchor="_Toc47196458" w:history="1">
+        </w:rPr>
+      </w:pPr>
+      <w:hyperlink w:anchor="_Toc47224675" w:history="1">
         <w:r>
           <w:rPr>
             <w:rStyle w:val="Hyperlink"/>
@@ -623,7 +622,6 @@
             <w:bCs w:val="0"/>
             <w:sz w:val="22"/>
             <w:szCs w:val="22"/>
-            <w:lang w:eastAsia="zh-CN"/>
           </w:rPr>
           <w:tab/>
         </w:r>
@@ -649,7 +647,7 @@
           <w:rPr>
             <w:webHidden/>
           </w:rPr>
-          <w:instrText xml:space="preserve"> PAGEREF _Toc47196458 \h </w:instrText>
+          <w:instrText xml:space="preserve"> PAGEREF _Toc47224675 \h </w:instrText>
         </w:r>
         <w:r>
           <w:rPr>
@@ -685,10 +683,9 @@
           <w:bCs w:val="0"/>
           <w:sz w:val="22"/>
           <w:szCs w:val="22"/>
-          <w:lang w:eastAsia="zh-CN"/>
-        </w:rPr>
-      </w:pPr>
-      <w:hyperlink w:anchor="_Toc47196459" w:history="1">
+        </w:rPr>
+      </w:pPr>
+      <w:hyperlink w:anchor="_Toc47224676" w:history="1">
         <w:r>
           <w:rPr>
             <w:rStyle w:val="Hyperlink"/>
@@ -702,7 +699,6 @@
             <w:bCs w:val="0"/>
             <w:sz w:val="22"/>
             <w:szCs w:val="22"/>
-            <w:lang w:eastAsia="zh-CN"/>
           </w:rPr>
           <w:tab/>
         </w:r>
@@ -728,7 +724,7 @@
           <w:rPr>
             <w:webHidden/>
           </w:rPr>
-          <w:instrText xml:space="preserve"> PAGEREF _Toc47196459 \h </w:instrText>
+          <w:instrText xml:space="preserve"> PAGEREF _Toc47224676 \h </w:instrText>
         </w:r>
         <w:r>
           <w:rPr>
@@ -745,7 +741,7 @@
           <w:rPr>
             <w:webHidden/>
           </w:rPr>
-          <w:t>6</w:t>
+          <w:t>5</w:t>
         </w:r>
         <w:r>
           <w:rPr>
@@ -764,10 +760,9 @@
           <w:bCs w:val="0"/>
           <w:sz w:val="22"/>
           <w:szCs w:val="22"/>
-          <w:lang w:eastAsia="zh-CN"/>
-        </w:rPr>
-      </w:pPr>
-      <w:hyperlink w:anchor="_Toc47196460" w:history="1">
+        </w:rPr>
+      </w:pPr>
+      <w:hyperlink w:anchor="_Toc47224677" w:history="1">
         <w:r>
           <w:rPr>
             <w:rStyle w:val="Hyperlink"/>
@@ -781,7 +776,6 @@
             <w:bCs w:val="0"/>
             <w:sz w:val="22"/>
             <w:szCs w:val="22"/>
-            <w:lang w:eastAsia="zh-CN"/>
           </w:rPr>
           <w:tab/>
         </w:r>
@@ -807,7 +801,7 @@
           <w:rPr>
             <w:webHidden/>
           </w:rPr>
-          <w:instrText xml:space="preserve"> PAGEREF _Toc47196460 \h </w:instrText>
+          <w:instrText xml:space="preserve"> PAGEREF _Toc47224677 \h </w:instrText>
         </w:r>
         <w:r>
           <w:rPr>
@@ -843,10 +837,9 @@
           <w:bCs w:val="0"/>
           <w:sz w:val="22"/>
           <w:szCs w:val="22"/>
-          <w:lang w:eastAsia="zh-CN"/>
-        </w:rPr>
-      </w:pPr>
-      <w:hyperlink w:anchor="_Toc47196461" w:history="1">
+        </w:rPr>
+      </w:pPr>
+      <w:hyperlink w:anchor="_Toc47224678" w:history="1">
         <w:r>
           <w:rPr>
             <w:rStyle w:val="Hyperlink"/>
@@ -860,7 +853,6 @@
             <w:bCs w:val="0"/>
             <w:sz w:val="22"/>
             <w:szCs w:val="22"/>
-            <w:lang w:eastAsia="zh-CN"/>
           </w:rPr>
           <w:tab/>
         </w:r>
@@ -886,7 +878,7 @@
           <w:rPr>
             <w:webHidden/>
           </w:rPr>
-          <w:instrText xml:space="preserve"> PAGEREF _Toc47196461 \h </w:instrText>
+          <w:instrText xml:space="preserve"> PAGEREF _Toc47224678 \h </w:instrText>
         </w:r>
         <w:r>
           <w:rPr>
@@ -925,10 +917,9 @@
           <w:bCs w:val="0"/>
           <w:sz w:val="22"/>
           <w:szCs w:val="22"/>
-          <w:lang w:eastAsia="zh-CN"/>
-        </w:rPr>
-      </w:pPr>
-      <w:hyperlink w:anchor="_Toc47196462" w:history="1">
+        </w:rPr>
+      </w:pPr>
+      <w:hyperlink w:anchor="_Toc47224679" w:history="1">
         <w:r>
           <w:rPr>
             <w:rStyle w:val="Hyperlink"/>
@@ -942,7 +933,6 @@
             <w:bCs w:val="0"/>
             <w:sz w:val="22"/>
             <w:szCs w:val="22"/>
-            <w:lang w:eastAsia="zh-CN"/>
           </w:rPr>
           <w:tab/>
         </w:r>
@@ -968,7 +958,7 @@
           <w:rPr>
             <w:webHidden/>
           </w:rPr>
-          <w:instrText xml:space="preserve"> PAGEREF _Toc47196462 \h </w:instrText>
+          <w:instrText xml:space="preserve"> PAGEREF _Toc47224679 \h </w:instrText>
         </w:r>
         <w:r>
           <w:rPr>
@@ -985,7 +975,7 @@
           <w:rPr>
             <w:webHidden/>
           </w:rPr>
-          <w:t>7</w:t>
+          <w:t>6</w:t>
         </w:r>
         <w:r>
           <w:rPr>
@@ -1007,10 +997,9 @@
           <w:bCs w:val="0"/>
           <w:sz w:val="22"/>
           <w:szCs w:val="22"/>
-          <w:lang w:eastAsia="zh-CN"/>
-        </w:rPr>
-      </w:pPr>
-      <w:hyperlink w:anchor="_Toc47196463" w:history="1">
+        </w:rPr>
+      </w:pPr>
+      <w:hyperlink w:anchor="_Toc47224680" w:history="1">
         <w:r>
           <w:rPr>
             <w:rStyle w:val="Hyperlink"/>
@@ -1024,7 +1013,6 @@
             <w:bCs w:val="0"/>
             <w:sz w:val="22"/>
             <w:szCs w:val="22"/>
-            <w:lang w:eastAsia="zh-CN"/>
           </w:rPr>
           <w:tab/>
         </w:r>
@@ -1050,7 +1038,7 @@
           <w:rPr>
             <w:webHidden/>
           </w:rPr>
-          <w:instrText xml:space="preserve"> PAGEREF _Toc47196463 \h </w:instrText>
+          <w:instrText xml:space="preserve"> PAGEREF _Toc47224680 \h </w:instrText>
         </w:r>
         <w:r>
           <w:rPr>
@@ -1089,10 +1077,9 @@
           <w:bCs w:val="0"/>
           <w:sz w:val="22"/>
           <w:szCs w:val="22"/>
-          <w:lang w:eastAsia="zh-CN"/>
-        </w:rPr>
-      </w:pPr>
-      <w:hyperlink w:anchor="_Toc47196464" w:history="1">
+        </w:rPr>
+      </w:pPr>
+      <w:hyperlink w:anchor="_Toc47224681" w:history="1">
         <w:r>
           <w:rPr>
             <w:rStyle w:val="Hyperlink"/>
@@ -1106,7 +1093,6 @@
             <w:bCs w:val="0"/>
             <w:sz w:val="22"/>
             <w:szCs w:val="22"/>
-            <w:lang w:eastAsia="zh-CN"/>
           </w:rPr>
           <w:tab/>
         </w:r>
@@ -1114,7 +1100,19 @@
           <w:rPr>
             <w:rStyle w:val="Hyperlink"/>
           </w:rPr>
-          <w:t>Data Aggregation</w:t>
+          <w:t>Data Aggrega</w:t>
+        </w:r>
+        <w:r>
+          <w:rPr>
+            <w:rStyle w:val="Hyperlink"/>
+          </w:rPr>
+          <w:t>t</w:t>
+        </w:r>
+        <w:r>
+          <w:rPr>
+            <w:rStyle w:val="Hyperlink"/>
+          </w:rPr>
+          <w:t>ion</w:t>
         </w:r>
         <w:r>
           <w:rPr>
@@ -1132,7 +1130,7 @@
           <w:rPr>
             <w:webHidden/>
           </w:rPr>
-          <w:instrText xml:space="preserve"> PAGEREF _Toc47196464 \h </w:instrText>
+          <w:instrText xml:space="preserve"> PAGEREF _Toc47224681 \h </w:instrText>
         </w:r>
         <w:r>
           <w:rPr>
@@ -1149,7 +1147,7 @@
           <w:rPr>
             <w:webHidden/>
           </w:rPr>
-          <w:t>8</w:t>
+          <w:t>7</w:t>
         </w:r>
         <w:r>
           <w:rPr>
@@ -1168,10 +1166,9 @@
           <w:bCs w:val="0"/>
           <w:sz w:val="22"/>
           <w:szCs w:val="22"/>
-          <w:lang w:eastAsia="zh-CN"/>
-        </w:rPr>
-      </w:pPr>
-      <w:hyperlink w:anchor="_Toc47196465" w:history="1">
+        </w:rPr>
+      </w:pPr>
+      <w:hyperlink w:anchor="_Toc47224682" w:history="1">
         <w:r>
           <w:rPr>
             <w:rStyle w:val="Hyperlink"/>
@@ -1185,7 +1182,6 @@
             <w:bCs w:val="0"/>
             <w:sz w:val="22"/>
             <w:szCs w:val="22"/>
-            <w:lang w:eastAsia="zh-CN"/>
           </w:rPr>
           <w:tab/>
         </w:r>
@@ -1193,7 +1189,7 @@
           <w:rPr>
             <w:rStyle w:val="Hyperlink"/>
           </w:rPr>
-          <w:t>Loading</w:t>
+          <w:t>Load</w:t>
         </w:r>
         <w:r>
           <w:rPr>
@@ -1211,7 +1207,7 @@
           <w:rPr>
             <w:webHidden/>
           </w:rPr>
-          <w:instrText xml:space="preserve"> PAGEREF _Toc47196465 \h </w:instrText>
+          <w:instrText xml:space="preserve"> PAGEREF _Toc47224682 \h </w:instrText>
         </w:r>
         <w:r>
           <w:rPr>
@@ -1228,13 +1224,7 @@
           <w:rPr>
             <w:webHidden/>
           </w:rPr>
-          <w:t>1</w:t>
-        </w:r>
-        <w:r>
-          <w:rPr>
-            <w:webHidden/>
-          </w:rPr>
-          <w:t>0</w:t>
+          <w:t>9</w:t>
         </w:r>
         <w:r>
           <w:rPr>
@@ -1299,7 +1289,6 @@
           <w:noProof/>
           <w:sz w:val="22"/>
           <w:szCs w:val="22"/>
-          <w:lang w:eastAsia="zh-CN"/>
         </w:rPr>
       </w:pPr>
       <w:r>
@@ -1311,13 +1300,15 @@
       <w:r>
         <w:fldChar w:fldCharType="separate"/>
       </w:r>
-      <w:hyperlink w:anchor="_Toc47196466" w:history="1">
+      <w:hyperlink w:anchor="_Toc47225108" w:history="1">
         <w:r>
           <w:rPr>
             <w:rStyle w:val="Hyperlink"/>
+            <w:b/>
+            <w:bCs/>
             <w:noProof/>
           </w:rPr>
-          <w:t>Figure 1 Kaggle IMDB Movies Dataset (https://www.kaggle.com/stefanoleone992/imdb-extensive-dataset)</w:t>
+          <w:t>Figure 1: Kaggle IMDB Movies Data</w:t>
         </w:r>
         <w:r>
           <w:rPr>
@@ -1338,7 +1329,7 @@
             <w:noProof/>
             <w:webHidden/>
           </w:rPr>
-          <w:instrText xml:space="preserve"> PAGEREF _Toc47196466 \h </w:instrText>
+          <w:instrText xml:space="preserve"> PAGEREF _Toc47225108 \h </w:instrText>
         </w:r>
         <w:r>
           <w:rPr>
@@ -1380,16 +1371,15 @@
           <w:noProof/>
           <w:sz w:val="22"/>
           <w:szCs w:val="22"/>
-          <w:lang w:eastAsia="zh-CN"/>
-        </w:rPr>
-      </w:pPr>
-      <w:hyperlink w:anchor="_Toc47196467" w:history="1">
+        </w:rPr>
+      </w:pPr>
+      <w:hyperlink w:anchor="_Toc47225109" w:history="1">
         <w:r>
           <w:rPr>
             <w:rStyle w:val="Hyperlink"/>
             <w:noProof/>
           </w:rPr>
-          <w:t>Figure 2 IMDB movies.csv Snapshot</w:t>
+          <w:t>Figure 2: IMDb movies.csv Snapshot</w:t>
         </w:r>
         <w:r>
           <w:rPr>
@@ -1410,7 +1400,7 @@
             <w:noProof/>
             <w:webHidden/>
           </w:rPr>
-          <w:instrText xml:space="preserve"> PAGEREF _Toc47196467 \h </w:instrText>
+          <w:instrText xml:space="preserve"> PAGEREF _Toc47225109 \h </w:instrText>
         </w:r>
         <w:r>
           <w:rPr>
@@ -1430,7 +1420,7 @@
             <w:noProof/>
             <w:webHidden/>
           </w:rPr>
-          <w:t>5</w:t>
+          <w:t>4</w:t>
         </w:r>
         <w:r>
           <w:rPr>
@@ -1452,16 +1442,15 @@
           <w:noProof/>
           <w:sz w:val="22"/>
           <w:szCs w:val="22"/>
-          <w:lang w:eastAsia="zh-CN"/>
-        </w:rPr>
-      </w:pPr>
-      <w:hyperlink w:anchor="_Toc47196468" w:history="1">
+        </w:rPr>
+      </w:pPr>
+      <w:hyperlink w:anchor="_Toc47225110" w:history="1">
         <w:r>
           <w:rPr>
             <w:rStyle w:val="Hyperlink"/>
             <w:noProof/>
           </w:rPr>
-          <w:t>Figure 3 Flow Chart of ETL Methodology</w:t>
+          <w:t>Figure 3: IMDb names.csv Snapshot</w:t>
         </w:r>
         <w:r>
           <w:rPr>
@@ -1482,7 +1471,7 @@
             <w:noProof/>
             <w:webHidden/>
           </w:rPr>
-          <w:instrText xml:space="preserve"> PAGEREF _Toc47196468 \h </w:instrText>
+          <w:instrText xml:space="preserve"> PAGEREF _Toc47225110 \h </w:instrText>
         </w:r>
         <w:r>
           <w:rPr>
@@ -1502,7 +1491,7 @@
             <w:noProof/>
             <w:webHidden/>
           </w:rPr>
-          <w:t>6</w:t>
+          <w:t>5</w:t>
         </w:r>
         <w:r>
           <w:rPr>
@@ -1524,16 +1513,15 @@
           <w:noProof/>
           <w:sz w:val="22"/>
           <w:szCs w:val="22"/>
-          <w:lang w:eastAsia="zh-CN"/>
-        </w:rPr>
-      </w:pPr>
-      <w:hyperlink w:anchor="_Toc47196469" w:history="1">
+        </w:rPr>
+      </w:pPr>
+      <w:hyperlink w:anchor="_Toc47225111" w:history="1">
         <w:r>
           <w:rPr>
             <w:rStyle w:val="Hyperlink"/>
             <w:noProof/>
           </w:rPr>
-          <w:t>Figure 4 ERD Diagram</w:t>
+          <w:t>Figure 4: Flow Chart of ETL Methodology</w:t>
         </w:r>
         <w:r>
           <w:rPr>
@@ -1554,7 +1542,7 @@
             <w:noProof/>
             <w:webHidden/>
           </w:rPr>
-          <w:instrText xml:space="preserve"> PAGEREF _Toc47196469 \h </w:instrText>
+          <w:instrText xml:space="preserve"> PAGEREF _Toc47225111 \h </w:instrText>
         </w:r>
         <w:r>
           <w:rPr>
@@ -1574,7 +1562,7 @@
             <w:noProof/>
             <w:webHidden/>
           </w:rPr>
-          <w:t>7</w:t>
+          <w:t>5</w:t>
         </w:r>
         <w:r>
           <w:rPr>
@@ -1596,16 +1584,15 @@
           <w:noProof/>
           <w:sz w:val="22"/>
           <w:szCs w:val="22"/>
-          <w:lang w:eastAsia="zh-CN"/>
-        </w:rPr>
-      </w:pPr>
-      <w:hyperlink w:anchor="_Toc47196470" w:history="1">
+        </w:rPr>
+      </w:pPr>
+      <w:hyperlink w:anchor="_Toc47225112" w:history="1">
         <w:r>
           <w:rPr>
             <w:rStyle w:val="Hyperlink"/>
             <w:noProof/>
           </w:rPr>
-          <w:t>Figure 5 ERD with 6 Supporting Tables Highlighted by Red Ellipses</w:t>
+          <w:t>Figure 5: ERD Diagram</w:t>
         </w:r>
         <w:r>
           <w:rPr>
@@ -1626,7 +1613,7 @@
             <w:noProof/>
             <w:webHidden/>
           </w:rPr>
-          <w:instrText xml:space="preserve"> PAGEREF _Toc47196470 \h </w:instrText>
+          <w:instrText xml:space="preserve"> PAGEREF _Toc47225112 \h </w:instrText>
         </w:r>
         <w:r>
           <w:rPr>
@@ -1646,7 +1633,7 @@
             <w:noProof/>
             <w:webHidden/>
           </w:rPr>
-          <w:t>9</w:t>
+          <w:t>6</w:t>
         </w:r>
         <w:r>
           <w:rPr>
@@ -1668,16 +1655,15 @@
           <w:noProof/>
           <w:sz w:val="22"/>
           <w:szCs w:val="22"/>
-          <w:lang w:eastAsia="zh-CN"/>
-        </w:rPr>
-      </w:pPr>
-      <w:hyperlink w:anchor="_Toc47196471" w:history="1">
+        </w:rPr>
+      </w:pPr>
+      <w:hyperlink w:anchor="_Toc47225113" w:history="1">
         <w:r>
           <w:rPr>
             <w:rStyle w:val="Hyperlink"/>
             <w:noProof/>
           </w:rPr>
-          <w:t>Figure 6 ERD with 4 Junction Tables Highlighted by Green Ellipses</w:t>
+          <w:t>Figure 6: ERD with 6 Supporting Tables Highlighted by Red Ellipses</w:t>
         </w:r>
         <w:r>
           <w:rPr>
@@ -1698,7 +1684,7 @@
             <w:noProof/>
             <w:webHidden/>
           </w:rPr>
-          <w:instrText xml:space="preserve"> PAGEREF _Toc47196471 \h </w:instrText>
+          <w:instrText xml:space="preserve"> PAGEREF _Toc47225113 \h </w:instrText>
         </w:r>
         <w:r>
           <w:rPr>
@@ -1718,7 +1704,7 @@
             <w:noProof/>
             <w:webHidden/>
           </w:rPr>
-          <w:t>10</w:t>
+          <w:t>8</w:t>
         </w:r>
         <w:r>
           <w:rPr>
@@ -1728,63 +1714,6 @@
           <w:fldChar w:fldCharType="end"/>
         </w:r>
       </w:hyperlink>
-    </w:p>
-    <w:p>
-      <w:pPr>
-        <w:spacing w:line="276" w:lineRule="auto"/>
-        <w:rPr>
-          <w:rFonts w:ascii="Arial" w:hAnsi="Arial" w:cs="Arial"/>
-        </w:rPr>
-      </w:pPr>
-      <w:r>
-        <w:rPr>
-          <w:rFonts w:ascii="Arial" w:hAnsi="Arial" w:cs="Arial"/>
-        </w:rPr>
-        <w:fldChar w:fldCharType="end"/>
-      </w:r>
-    </w:p>
-    <w:p>
-      <w:pPr>
-        <w:spacing w:line="276" w:lineRule="auto"/>
-        <w:rPr>
-          <w:rFonts w:ascii="Arial" w:hAnsi="Arial" w:cs="Arial"/>
-        </w:rPr>
-      </w:pPr>
-    </w:p>
-    <w:p>
-      <w:pPr>
-        <w:spacing w:line="276" w:lineRule="auto"/>
-        <w:rPr>
-          <w:rFonts w:ascii="Arial" w:hAnsi="Arial" w:cs="Arial"/>
-        </w:rPr>
-      </w:pPr>
-    </w:p>
-    <w:p>
-      <w:pPr>
-        <w:spacing w:line="276" w:lineRule="auto"/>
-        <w:rPr>
-          <w:rFonts w:ascii="Arial" w:hAnsi="Arial" w:cs="Arial"/>
-          <w:b/>
-          <w:bCs/>
-        </w:rPr>
-      </w:pPr>
-      <w:r>
-        <w:rPr>
-          <w:rFonts w:ascii="Arial" w:hAnsi="Arial" w:cs="Arial"/>
-          <w:b/>
-          <w:bCs/>
-        </w:rPr>
-        <w:t>List of Tables</w:t>
-      </w:r>
-    </w:p>
-    <w:p>
-      <w:pPr>
-        <w:rPr>
-          <w:rFonts w:ascii="Arial" w:hAnsi="Arial" w:cs="Arial"/>
-          <w:sz w:val="16"/>
-          <w:szCs w:val="16"/>
-        </w:rPr>
-      </w:pPr>
     </w:p>
     <w:p>
       <w:pPr>
@@ -1797,25 +1726,15 @@
           <w:noProof/>
           <w:sz w:val="22"/>
           <w:szCs w:val="22"/>
-          <w:lang w:eastAsia="zh-CN"/>
-        </w:rPr>
-      </w:pPr>
-      <w:r>
-        <w:fldChar w:fldCharType="begin"/>
-      </w:r>
-      <w:r>
-        <w:instrText xml:space="preserve"> TOC \h \z \c "Table" </w:instrText>
-      </w:r>
-      <w:r>
-        <w:fldChar w:fldCharType="separate"/>
-      </w:r>
-      <w:hyperlink w:anchor="_Toc47196472" w:history="1">
+        </w:rPr>
+      </w:pPr>
+      <w:hyperlink w:anchor="_Toc47225114" w:history="1">
         <w:r>
           <w:rPr>
             <w:rStyle w:val="Hyperlink"/>
             <w:noProof/>
           </w:rPr>
-          <w:t>Table 1 List of Parameters Selection</w:t>
+          <w:t>Figure 7: ERD with 4 Junction Tables Highlighted by Green Ellipses</w:t>
         </w:r>
         <w:r>
           <w:rPr>
@@ -1836,7 +1755,7 @@
             <w:noProof/>
             <w:webHidden/>
           </w:rPr>
-          <w:instrText xml:space="preserve"> PAGEREF _Toc47196472 \h </w:instrText>
+          <w:instrText xml:space="preserve"> PAGEREF _Toc47225114 \h </w:instrText>
         </w:r>
         <w:r>
           <w:rPr>
@@ -1856,7 +1775,7 @@
             <w:noProof/>
             <w:webHidden/>
           </w:rPr>
-          <w:t>8</w:t>
+          <w:t>9</w:t>
         </w:r>
         <w:r>
           <w:rPr>
@@ -1866,6 +1785,38 @@
           <w:fldChar w:fldCharType="end"/>
         </w:r>
       </w:hyperlink>
+    </w:p>
+    <w:p>
+      <w:pPr>
+        <w:spacing w:line="276" w:lineRule="auto"/>
+        <w:rPr>
+          <w:rFonts w:ascii="Arial" w:hAnsi="Arial" w:cs="Arial"/>
+        </w:rPr>
+      </w:pPr>
+      <w:r>
+        <w:rPr>
+          <w:rFonts w:ascii="Arial" w:hAnsi="Arial" w:cs="Arial"/>
+        </w:rPr>
+        <w:fldChar w:fldCharType="end"/>
+      </w:r>
+    </w:p>
+    <w:p>
+      <w:pPr>
+        <w:spacing w:line="276" w:lineRule="auto"/>
+        <w:rPr>
+          <w:rFonts w:ascii="Arial" w:hAnsi="Arial" w:cs="Arial"/>
+          <w:b/>
+          <w:bCs/>
+        </w:rPr>
+      </w:pPr>
+      <w:r>
+        <w:rPr>
+          <w:rFonts w:ascii="Arial" w:hAnsi="Arial" w:cs="Arial"/>
+          <w:b/>
+          <w:bCs/>
+        </w:rPr>
+        <w:t>List of Tables</w:t>
+      </w:r>
     </w:p>
     <w:p>
       <w:pPr>
@@ -1878,16 +1829,26 @@
           <w:noProof/>
           <w:sz w:val="22"/>
           <w:szCs w:val="22"/>
-          <w:lang w:eastAsia="zh-CN"/>
-        </w:rPr>
-      </w:pPr>
-      <w:hyperlink w:anchor="_Toc47196473" w:history="1">
+        </w:rPr>
+      </w:pPr>
+      <w:r>
+        <w:fldChar w:fldCharType="begin"/>
+      </w:r>
+      <w:r>
+        <w:instrText xml:space="preserve"> TOC \h \z \c "Table" </w:instrText>
+      </w:r>
+      <w:r>
+        <w:fldChar w:fldCharType="separate"/>
+      </w:r>
+      <w:hyperlink w:anchor="_Toc47224719" w:history="1">
         <w:r>
           <w:rPr>
             <w:rStyle w:val="Hyperlink"/>
+            <w:b/>
+            <w:bCs/>
             <w:noProof/>
           </w:rPr>
-          <w:t>Table 2 List of Primary Keys Created using Python</w:t>
+          <w:t>Table 1: List of Parameters Selection</w:t>
         </w:r>
         <w:r>
           <w:rPr>
@@ -1908,7 +1869,7 @@
             <w:noProof/>
             <w:webHidden/>
           </w:rPr>
-          <w:instrText xml:space="preserve"> PAGEREF _Toc47196473 \h </w:instrText>
+          <w:instrText xml:space="preserve"> PAGEREF _Toc47224719 \h </w:instrText>
         </w:r>
         <w:r>
           <w:rPr>
@@ -1928,7 +1889,80 @@
             <w:noProof/>
             <w:webHidden/>
           </w:rPr>
-          <w:t>9</w:t>
+          <w:t>7</w:t>
+        </w:r>
+        <w:r>
+          <w:rPr>
+            <w:noProof/>
+            <w:webHidden/>
+          </w:rPr>
+          <w:fldChar w:fldCharType="end"/>
+        </w:r>
+      </w:hyperlink>
+    </w:p>
+    <w:p>
+      <w:pPr>
+        <w:pStyle w:val="TableofFigures"/>
+        <w:tabs>
+          <w:tab w:val="right" w:leader="dot" w:pos="8774"/>
+        </w:tabs>
+        <w:rPr>
+          <w:rFonts w:asciiTheme="minorHAnsi" w:eastAsiaTheme="minorEastAsia" w:hAnsiTheme="minorHAnsi" w:cstheme="minorBidi"/>
+          <w:noProof/>
+          <w:sz w:val="22"/>
+          <w:szCs w:val="22"/>
+        </w:rPr>
+      </w:pPr>
+      <w:hyperlink w:anchor="_Toc47224720" w:history="1">
+        <w:r>
+          <w:rPr>
+            <w:rStyle w:val="Hyperlink"/>
+            <w:b/>
+            <w:bCs/>
+            <w:noProof/>
+          </w:rPr>
+          <w:t>Table 2: List of Primary Keys Created using Python</w:t>
+        </w:r>
+        <w:r>
+          <w:rPr>
+            <w:noProof/>
+            <w:webHidden/>
+          </w:rPr>
+          <w:tab/>
+        </w:r>
+        <w:r>
+          <w:rPr>
+            <w:noProof/>
+            <w:webHidden/>
+          </w:rPr>
+          <w:fldChar w:fldCharType="begin"/>
+        </w:r>
+        <w:r>
+          <w:rPr>
+            <w:noProof/>
+            <w:webHidden/>
+          </w:rPr>
+          <w:instrText xml:space="preserve"> PAGEREF _Toc47224720 \h </w:instrText>
+        </w:r>
+        <w:r>
+          <w:rPr>
+            <w:noProof/>
+            <w:webHidden/>
+          </w:rPr>
+        </w:r>
+        <w:r>
+          <w:rPr>
+            <w:noProof/>
+            <w:webHidden/>
+          </w:rPr>
+          <w:fldChar w:fldCharType="separate"/>
+        </w:r>
+        <w:r>
+          <w:rPr>
+            <w:noProof/>
+            <w:webHidden/>
+          </w:rPr>
+          <w:t>8</w:t>
         </w:r>
         <w:r>
           <w:rPr>
@@ -1987,7 +2021,7 @@
         <w:contextualSpacing/>
         <w:jc w:val="both"/>
       </w:pPr>
-      <w:bookmarkStart w:id="0" w:name="_Toc47196455"/>
+      <w:bookmarkStart w:id="0" w:name="_Toc47224672"/>
       <w:r>
         <w:lastRenderedPageBreak/>
         <w:t>Introduction</w:t>
@@ -2007,7 +2041,55 @@
           <w:sz w:val="24"/>
           <w:szCs w:val="24"/>
         </w:rPr>
-        <w:t xml:space="preserve">The goal of this ETL project is to extract, transform and load the large movie IMDB datasets into a relational database. This report is organized as follows: Section 2 contains the data source; Methodologies including data extraction and transforming are detailed in Section 3; Section 4 summarizes the </w:t>
+        <w:t xml:space="preserve">The goal of this ETL project is to extract, transform and load </w:t>
+      </w:r>
+      <w:r>
+        <w:rPr>
+          <w:rFonts w:ascii="Arial" w:hAnsi="Arial" w:cs="Arial"/>
+          <w:sz w:val="24"/>
+          <w:szCs w:val="24"/>
+        </w:rPr>
+        <w:t xml:space="preserve">at least 2 datasets.  The </w:t>
+      </w:r>
+      <w:r>
+        <w:rPr>
+          <w:rFonts w:ascii="Arial" w:hAnsi="Arial" w:cs="Arial"/>
+          <w:sz w:val="24"/>
+          <w:szCs w:val="24"/>
+        </w:rPr>
+        <w:t xml:space="preserve">large movie IMDB datasets </w:t>
+      </w:r>
+      <w:r>
+        <w:rPr>
+          <w:rFonts w:ascii="Arial" w:hAnsi="Arial" w:cs="Arial"/>
+          <w:sz w:val="24"/>
+          <w:szCs w:val="24"/>
+        </w:rPr>
+        <w:t xml:space="preserve">were best converted </w:t>
+      </w:r>
+      <w:r>
+        <w:rPr>
+          <w:rFonts w:ascii="Arial" w:hAnsi="Arial" w:cs="Arial"/>
+          <w:sz w:val="24"/>
+          <w:szCs w:val="24"/>
+        </w:rPr>
+        <w:t>into a relational database</w:t>
+      </w:r>
+      <w:r>
+        <w:rPr>
+          <w:rFonts w:ascii="Arial" w:hAnsi="Arial" w:cs="Arial"/>
+          <w:sz w:val="24"/>
+          <w:szCs w:val="24"/>
+        </w:rPr>
+        <w:t xml:space="preserve"> using SQL</w:t>
+      </w:r>
+      <w:r>
+        <w:rPr>
+          <w:rFonts w:ascii="Arial" w:hAnsi="Arial" w:cs="Arial"/>
+          <w:sz w:val="24"/>
+          <w:szCs w:val="24"/>
+        </w:rPr>
+        <w:t xml:space="preserve">. This report is organized as follows: Section 2 contains the data source; Methodologies including data extraction and transforming are detailed in Section 3; Section 4 summarizes the </w:t>
       </w:r>
       <w:r>
         <w:rPr>
@@ -2062,7 +2144,7 @@
       <w:bookmarkStart w:id="15" w:name="_Toc207431556"/>
       <w:bookmarkStart w:id="16" w:name="_Toc207431669"/>
       <w:bookmarkStart w:id="17" w:name="_Toc207440918"/>
-      <w:bookmarkStart w:id="18" w:name="_Toc47196456"/>
+      <w:bookmarkStart w:id="18" w:name="_Toc47224673"/>
       <w:bookmarkEnd w:id="1"/>
       <w:bookmarkEnd w:id="2"/>
       <w:bookmarkEnd w:id="3"/>
@@ -2300,10 +2382,13 @@
         <w:jc w:val="center"/>
       </w:pPr>
       <w:r>
+        <w:rPr>
+          <w:noProof/>
+        </w:rPr>
         <w:drawing>
-          <wp:inline distT="0" distB="0" distL="0" distR="0" wp14:anchorId="4C075A32" wp14:editId="38EAEFE8">
-            <wp:extent cx="5486400" cy="1104900"/>
-            <wp:effectExtent l="0" t="0" r="0" b="0"/>
+          <wp:inline distT="0" distB="0" distL="0" distR="0" wp14:anchorId="4C075A32" wp14:editId="244A4C45">
+            <wp:extent cx="5344511" cy="1076325"/>
+            <wp:effectExtent l="0" t="0" r="8890" b="0"/>
             <wp:docPr id="24" name="Picture 24"/>
             <wp:cNvGraphicFramePr>
               <a:graphicFrameLocks xmlns:a="http://schemas.openxmlformats.org/drawingml/2006/main" noChangeAspect="1"/>
@@ -2324,7 +2409,7 @@
                   <pic:spPr>
                     <a:xfrm>
                       <a:off x="0" y="0"/>
-                      <a:ext cx="5486400" cy="1104900"/>
+                      <a:ext cx="5716087" cy="1151156"/>
                     </a:xfrm>
                     <a:prstGeom prst="rect">
                       <a:avLst/>
@@ -2345,9 +2430,11 @@
           <w:szCs w:val="20"/>
         </w:rPr>
       </w:pPr>
-      <w:bookmarkStart w:id="19" w:name="_Toc47196466"/>
-      <w:r>
-        <w:rPr>
+      <w:bookmarkStart w:id="19" w:name="_Toc47225108"/>
+      <w:r>
+        <w:rPr>
+          <w:b/>
+          <w:bCs/>
           <w:sz w:val="20"/>
           <w:szCs w:val="20"/>
         </w:rPr>
@@ -2355,6 +2442,8 @@
       </w:r>
       <w:r>
         <w:rPr>
+          <w:b/>
+          <w:bCs/>
           <w:sz w:val="20"/>
           <w:szCs w:val="20"/>
         </w:rPr>
@@ -2362,6 +2451,8 @@
       </w:r>
       <w:r>
         <w:rPr>
+          <w:b/>
+          <w:bCs/>
           <w:sz w:val="20"/>
           <w:szCs w:val="20"/>
         </w:rPr>
@@ -2369,6 +2460,8 @@
       </w:r>
       <w:r>
         <w:rPr>
+          <w:b/>
+          <w:bCs/>
           <w:sz w:val="20"/>
           <w:szCs w:val="20"/>
         </w:rPr>
@@ -2376,6 +2469,8 @@
       </w:r>
       <w:r>
         <w:rPr>
+          <w:b/>
+          <w:bCs/>
           <w:noProof/>
           <w:sz w:val="20"/>
           <w:szCs w:val="20"/>
@@ -2384,6 +2479,8 @@
       </w:r>
       <w:r>
         <w:rPr>
+          <w:b/>
+          <w:bCs/>
           <w:sz w:val="20"/>
           <w:szCs w:val="20"/>
         </w:rPr>
@@ -2391,48 +2488,35 @@
       </w:r>
       <w:r>
         <w:rPr>
+          <w:b/>
+          <w:bCs/>
           <w:sz w:val="20"/>
           <w:szCs w:val="20"/>
         </w:rPr>
-        <w:t xml:space="preserve"> Kaggle IMDB Movies Dataset (</w:t>
+        <w:t>:</w:t>
+      </w:r>
+      <w:r>
+        <w:rPr>
+          <w:b/>
+          <w:bCs/>
+          <w:sz w:val="20"/>
+          <w:szCs w:val="20"/>
+        </w:rPr>
+        <w:t xml:space="preserve"> </w:t>
       </w:r>
       <w:hyperlink r:id="rId13" w:history="1">
         <w:r>
           <w:rPr>
-            <w:color w:val="0066FF"/>
+            <w:rStyle w:val="Hyperlink"/>
+            <w:b/>
+            <w:bCs/>
             <w:sz w:val="20"/>
             <w:szCs w:val="20"/>
-            <w:u w:val="single"/>
-          </w:rPr>
-          <w:t>https://www.kaggle.com/stefanol</w:t>
-        </w:r>
-        <w:r>
-          <w:rPr>
-            <w:color w:val="0066FF"/>
-            <w:sz w:val="20"/>
-            <w:szCs w:val="20"/>
-            <w:u w:val="single"/>
-          </w:rPr>
-          <w:t>e</w:t>
-        </w:r>
-        <w:r>
-          <w:rPr>
-            <w:color w:val="0066FF"/>
-            <w:sz w:val="20"/>
-            <w:szCs w:val="20"/>
-            <w:u w:val="single"/>
-          </w:rPr>
-          <w:t>one992/imdb-extensive-dataset</w:t>
-        </w:r>
+          </w:rPr>
+          <w:t>Kaggle IMDB Movies Data</w:t>
+        </w:r>
+        <w:bookmarkEnd w:id="19"/>
       </w:hyperlink>
-      <w:r>
-        <w:rPr>
-          <w:sz w:val="20"/>
-          <w:szCs w:val="20"/>
-        </w:rPr>
-        <w:t>)</w:t>
-      </w:r>
-      <w:bookmarkEnd w:id="19"/>
     </w:p>
     <w:p>
       <w:pPr>
@@ -2498,6 +2582,13 @@
           <w:sz w:val="24"/>
           <w:szCs w:val="24"/>
         </w:rPr>
+      </w:r>
+      <w:r>
+        <w:rPr>
+          <w:rFonts w:ascii="Arial" w:hAnsi="Arial" w:cs="Arial"/>
+          <w:sz w:val="24"/>
+          <w:szCs w:val="24"/>
+        </w:rPr>
         <w:fldChar w:fldCharType="separate"/>
       </w:r>
       <w:r>
@@ -2539,6 +2630,13 @@
           <w:szCs w:val="24"/>
         </w:rPr>
         <w:instrText xml:space="preserve"> REF _Ref47187059 \r \h </w:instrText>
+      </w:r>
+      <w:r>
+        <w:rPr>
+          <w:rFonts w:ascii="Arial" w:hAnsi="Arial" w:cs="Arial"/>
+          <w:sz w:val="24"/>
+          <w:szCs w:val="24"/>
+        </w:rPr>
       </w:r>
       <w:r>
         <w:rPr>
@@ -2598,7 +2696,7 @@
         </w:rPr>
       </w:pPr>
       <w:bookmarkStart w:id="20" w:name="_Ref47187046"/>
-      <w:bookmarkStart w:id="21" w:name="_Toc47196457"/>
+      <w:bookmarkStart w:id="21" w:name="_Toc47224674"/>
       <w:r>
         <w:rPr>
           <w:sz w:val="28"/>
@@ -2682,16 +2780,81 @@
           <w:szCs w:val="24"/>
           <w:shd w:val="clear" w:color="auto" w:fill="FFFFFF"/>
         </w:rPr>
-        <w:t xml:space="preserve">81,273 movies with attributes such as movie </w:t>
-      </w:r>
-      <w:r>
-        <w:rPr>
-          <w:rFonts w:ascii="Arial" w:hAnsi="Arial" w:cs="Arial"/>
-          <w:sz w:val="24"/>
-          <w:szCs w:val="24"/>
-          <w:shd w:val="clear" w:color="auto" w:fill="FFFFFF"/>
-        </w:rPr>
-        <w:t xml:space="preserve">id, movie title, year, country, language, production company, </w:t>
+        <w:t xml:space="preserve">81,273 movies with attributes such as </w:t>
+      </w:r>
+      <w:r>
+        <w:rPr>
+          <w:rFonts w:ascii="Arial" w:hAnsi="Arial" w:cs="Arial"/>
+          <w:sz w:val="24"/>
+          <w:szCs w:val="24"/>
+          <w:shd w:val="clear" w:color="auto" w:fill="FFFFFF"/>
+        </w:rPr>
+        <w:t xml:space="preserve">title, year, </w:t>
+      </w:r>
+      <w:r>
+        <w:rPr>
+          <w:rFonts w:ascii="Arial" w:hAnsi="Arial" w:cs="Arial"/>
+          <w:sz w:val="24"/>
+          <w:szCs w:val="24"/>
+          <w:shd w:val="clear" w:color="auto" w:fill="FFFFFF"/>
+        </w:rPr>
+        <w:t xml:space="preserve">genre, duration, </w:t>
+      </w:r>
+      <w:r>
+        <w:rPr>
+          <w:rFonts w:ascii="Arial" w:hAnsi="Arial" w:cs="Arial"/>
+          <w:sz w:val="24"/>
+          <w:szCs w:val="24"/>
+          <w:shd w:val="clear" w:color="auto" w:fill="FFFFFF"/>
+        </w:rPr>
+        <w:t>country, language,</w:t>
+      </w:r>
+      <w:r>
+        <w:rPr>
+          <w:rFonts w:ascii="Arial" w:hAnsi="Arial" w:cs="Arial"/>
+          <w:sz w:val="24"/>
+          <w:szCs w:val="24"/>
+          <w:shd w:val="clear" w:color="auto" w:fill="FFFFFF"/>
+        </w:rPr>
+        <w:t xml:space="preserve"> director, </w:t>
+      </w:r>
+      <w:proofErr w:type="spellStart"/>
+      <w:r>
+        <w:rPr>
+          <w:rFonts w:ascii="Arial" w:hAnsi="Arial" w:cs="Arial"/>
+          <w:sz w:val="24"/>
+          <w:szCs w:val="24"/>
+          <w:shd w:val="clear" w:color="auto" w:fill="FFFFFF"/>
+        </w:rPr>
+        <w:t>production</w:t>
+      </w:r>
+      <w:r>
+        <w:rPr>
+          <w:rFonts w:ascii="Arial" w:hAnsi="Arial" w:cs="Arial"/>
+          <w:sz w:val="24"/>
+          <w:szCs w:val="24"/>
+          <w:shd w:val="clear" w:color="auto" w:fill="FFFFFF"/>
+        </w:rPr>
+        <w:t>_</w:t>
+      </w:r>
+      <w:r>
+        <w:rPr>
+          <w:rFonts w:ascii="Arial" w:hAnsi="Arial" w:cs="Arial"/>
+          <w:sz w:val="24"/>
+          <w:szCs w:val="24"/>
+          <w:shd w:val="clear" w:color="auto" w:fill="FFFFFF"/>
+        </w:rPr>
+        <w:t>company</w:t>
+      </w:r>
+      <w:proofErr w:type="spellEnd"/>
+      <w:r>
+        <w:rPr>
+          <w:rFonts w:ascii="Arial" w:hAnsi="Arial" w:cs="Arial"/>
+          <w:sz w:val="24"/>
+          <w:szCs w:val="24"/>
+          <w:shd w:val="clear" w:color="auto" w:fill="FFFFFF"/>
+        </w:rPr>
+        <w:t xml:space="preserve">, </w:t>
       </w:r>
       <w:r>
         <w:rPr>
@@ -2702,23 +2865,34 @@
         </w:rPr>
         <w:t xml:space="preserve">description, </w:t>
       </w:r>
-      <w:r>
-        <w:rPr>
-          <w:rFonts w:ascii="Arial" w:hAnsi="Arial" w:cs="Arial"/>
-          <w:sz w:val="24"/>
-          <w:szCs w:val="24"/>
-          <w:shd w:val="clear" w:color="auto" w:fill="FFFFFF"/>
-        </w:rPr>
-        <w:t xml:space="preserve">director, </w:t>
-      </w:r>
-      <w:r>
-        <w:rPr>
-          <w:rFonts w:ascii="Arial" w:hAnsi="Arial" w:cs="Arial"/>
-          <w:sz w:val="24"/>
-          <w:szCs w:val="24"/>
-          <w:shd w:val="clear" w:color="auto" w:fill="FFFFFF"/>
-        </w:rPr>
-        <w:t>average rating, number of votes, genre, etc.</w:t>
+      <w:proofErr w:type="spellStart"/>
+      <w:r>
+        <w:rPr>
+          <w:rFonts w:ascii="Arial" w:hAnsi="Arial" w:cs="Arial"/>
+          <w:sz w:val="24"/>
+          <w:szCs w:val="24"/>
+          <w:shd w:val="clear" w:color="auto" w:fill="FFFFFF"/>
+        </w:rPr>
+        <w:t>av</w:t>
+      </w:r>
+      <w:r>
+        <w:rPr>
+          <w:rFonts w:ascii="Arial" w:hAnsi="Arial" w:cs="Arial"/>
+          <w:sz w:val="24"/>
+          <w:szCs w:val="24"/>
+          <w:shd w:val="clear" w:color="auto" w:fill="FFFFFF"/>
+        </w:rPr>
+        <w:t>g_vote</w:t>
+      </w:r>
+      <w:proofErr w:type="spellEnd"/>
+      <w:r>
+        <w:rPr>
+          <w:rFonts w:ascii="Arial" w:hAnsi="Arial" w:cs="Arial"/>
+          <w:sz w:val="24"/>
+          <w:szCs w:val="24"/>
+          <w:shd w:val="clear" w:color="auto" w:fill="FFFFFF"/>
+        </w:rPr>
+        <w:t>, votes, genre, etc.</w:t>
       </w:r>
     </w:p>
     <w:p>
@@ -2728,10 +2902,10 @@
       <w:r>
         <w:rPr>
           <w:rFonts w:ascii="Arial" w:hAnsi="Arial" w:cs="Arial"/>
-          <w:sz w:val="24"/>
-          <w:szCs w:val="24"/>
-        </w:rPr>
-        <w:lastRenderedPageBreak/>
+          <w:noProof/>
+          <w:sz w:val="24"/>
+          <w:szCs w:val="24"/>
+        </w:rPr>
         <w:drawing>
           <wp:inline distT="0" distB="0" distL="0" distR="0" wp14:anchorId="463BB37B" wp14:editId="119084EF">
             <wp:extent cx="5486400" cy="2084070"/>
@@ -2785,7 +2959,7 @@
           <w:szCs w:val="20"/>
         </w:rPr>
       </w:pPr>
-      <w:bookmarkStart w:id="22" w:name="_Toc47196467"/>
+      <w:bookmarkStart w:id="22" w:name="_Toc47225109"/>
       <w:r>
         <w:rPr>
           <w:sz w:val="20"/>
@@ -2834,7 +3008,28 @@
           <w:sz w:val="20"/>
           <w:szCs w:val="20"/>
         </w:rPr>
-        <w:t xml:space="preserve"> IMDB movies.csv Snapshot</w:t>
+        <w:t>:</w:t>
+      </w:r>
+      <w:r>
+        <w:rPr>
+          <w:sz w:val="20"/>
+          <w:szCs w:val="20"/>
+        </w:rPr>
+        <w:t xml:space="preserve"> IMD</w:t>
+      </w:r>
+      <w:r>
+        <w:rPr>
+          <w:sz w:val="20"/>
+          <w:szCs w:val="20"/>
+        </w:rPr>
+        <w:t>b</w:t>
+      </w:r>
+      <w:r>
+        <w:rPr>
+          <w:sz w:val="20"/>
+          <w:szCs w:val="20"/>
+        </w:rPr>
+        <w:t xml:space="preserve"> movies.csv Snapshot</w:t>
       </w:r>
       <w:bookmarkEnd w:id="22"/>
     </w:p>
@@ -2854,20 +3049,21 @@
           <w:szCs w:val="28"/>
         </w:rPr>
       </w:pPr>
-      <w:bookmarkStart w:id="23" w:name="_Hlk47183828"/>
-      <w:bookmarkStart w:id="24" w:name="_Ref47187059"/>
-      <w:bookmarkStart w:id="25" w:name="_Toc47196458"/>
+      <w:bookmarkStart w:id="23" w:name="_Ref47187059"/>
+      <w:bookmarkStart w:id="24" w:name="_Hlk47183828"/>
+      <w:bookmarkStart w:id="25" w:name="_Toc47224675"/>
       <w:r>
         <w:rPr>
           <w:sz w:val="28"/>
           <w:szCs w:val="28"/>
         </w:rPr>
+        <w:lastRenderedPageBreak/>
         <w:t>Names CSV File</w:t>
       </w:r>
-      <w:bookmarkEnd w:id="24"/>
+      <w:bookmarkEnd w:id="23"/>
       <w:bookmarkEnd w:id="25"/>
     </w:p>
-    <w:bookmarkEnd w:id="23"/>
+    <w:bookmarkEnd w:id="24"/>
     <w:p>
       <w:pPr>
         <w:jc w:val="both"/>
@@ -2894,7 +3090,7 @@
           <w:szCs w:val="24"/>
           <w:u w:val="single"/>
         </w:rPr>
-        <w:t xml:space="preserve">IMDB </w:t>
+        <w:t>IMD</w:t>
       </w:r>
       <w:r>
         <w:rPr>
@@ -2905,7 +3101,7 @@
           <w:szCs w:val="24"/>
           <w:u w:val="single"/>
         </w:rPr>
-        <w:t>name</w:t>
+        <w:t>b</w:t>
       </w:r>
       <w:r>
         <w:rPr>
@@ -2916,6 +3112,28 @@
           <w:szCs w:val="24"/>
           <w:u w:val="single"/>
         </w:rPr>
+        <w:t xml:space="preserve"> </w:t>
+      </w:r>
+      <w:r>
+        <w:rPr>
+          <w:rFonts w:ascii="Arial" w:hAnsi="Arial" w:cs="Arial"/>
+          <w:i/>
+          <w:iCs/>
+          <w:sz w:val="24"/>
+          <w:szCs w:val="24"/>
+          <w:u w:val="single"/>
+        </w:rPr>
+        <w:t>name</w:t>
+      </w:r>
+      <w:r>
+        <w:rPr>
+          <w:rFonts w:ascii="Arial" w:hAnsi="Arial" w:cs="Arial"/>
+          <w:i/>
+          <w:iCs/>
+          <w:sz w:val="24"/>
+          <w:szCs w:val="24"/>
+          <w:u w:val="single"/>
+        </w:rPr>
         <w:t>s.csv</w:t>
       </w:r>
       <w:r>
@@ -2948,25 +3166,63 @@
           <w:szCs w:val="24"/>
           <w:shd w:val="clear" w:color="auto" w:fill="FFFFFF"/>
         </w:rPr>
-        <w:t xml:space="preserve">dataset includes 175,719 cast members with personal attributes such as </w:t>
-      </w:r>
-      <w:r>
-        <w:rPr>
-          <w:rFonts w:ascii="Arial" w:hAnsi="Arial" w:cs="Arial"/>
-          <w:sz w:val="24"/>
-          <w:szCs w:val="24"/>
-          <w:shd w:val="clear" w:color="auto" w:fill="FFFFFF"/>
-        </w:rPr>
-        <w:t xml:space="preserve">person id, job titles, movies participated, </w:t>
-      </w:r>
-      <w:r>
-        <w:rPr>
-          <w:rFonts w:ascii="Arial" w:hAnsi="Arial" w:cs="Arial"/>
-          <w:sz w:val="24"/>
-          <w:szCs w:val="24"/>
-          <w:shd w:val="clear" w:color="auto" w:fill="FFFFFF"/>
-        </w:rPr>
-        <w:t>birth details, death details, height, spouses, children, etc.</w:t>
+        <w:t xml:space="preserve">dataset includes 175,719 members with personal attributes such as </w:t>
+      </w:r>
+      <w:r>
+        <w:rPr>
+          <w:rFonts w:ascii="Arial" w:hAnsi="Arial" w:cs="Arial"/>
+          <w:sz w:val="24"/>
+          <w:szCs w:val="24"/>
+          <w:shd w:val="clear" w:color="auto" w:fill="FFFFFF"/>
+        </w:rPr>
+        <w:t>name</w:t>
+      </w:r>
+      <w:r>
+        <w:rPr>
+          <w:rFonts w:ascii="Arial" w:hAnsi="Arial" w:cs="Arial"/>
+          <w:sz w:val="24"/>
+          <w:szCs w:val="24"/>
+          <w:shd w:val="clear" w:color="auto" w:fill="FFFFFF"/>
+        </w:rPr>
+        <w:t xml:space="preserve">, </w:t>
+      </w:r>
+      <w:r>
+        <w:rPr>
+          <w:rFonts w:ascii="Arial" w:hAnsi="Arial" w:cs="Arial"/>
+          <w:sz w:val="24"/>
+          <w:szCs w:val="24"/>
+          <w:shd w:val="clear" w:color="auto" w:fill="FFFFFF"/>
+        </w:rPr>
+        <w:t xml:space="preserve">height, </w:t>
+      </w:r>
+      <w:proofErr w:type="spellStart"/>
+      <w:r>
+        <w:rPr>
+          <w:rFonts w:ascii="Arial" w:hAnsi="Arial" w:cs="Arial"/>
+          <w:sz w:val="24"/>
+          <w:szCs w:val="24"/>
+          <w:shd w:val="clear" w:color="auto" w:fill="FFFFFF"/>
+        </w:rPr>
+        <w:t>birth_year</w:t>
+      </w:r>
+      <w:proofErr w:type="spellEnd"/>
+      <w:r>
+        <w:rPr>
+          <w:rFonts w:ascii="Arial" w:hAnsi="Arial" w:cs="Arial"/>
+          <w:sz w:val="24"/>
+          <w:szCs w:val="24"/>
+          <w:shd w:val="clear" w:color="auto" w:fill="FFFFFF"/>
+        </w:rPr>
+        <w:t xml:space="preserve">, </w:t>
+      </w:r>
+      <w:r>
+        <w:rPr>
+          <w:rFonts w:ascii="Arial" w:hAnsi="Arial" w:cs="Arial"/>
+          <w:sz w:val="24"/>
+          <w:szCs w:val="24"/>
+          <w:shd w:val="clear" w:color="auto" w:fill="FFFFFF"/>
+        </w:rPr>
+        <w:t>spouses, children, etc.</w:t>
       </w:r>
       <w:r>
         <w:rPr>
@@ -2978,11 +3234,17 @@
       </w:r>
     </w:p>
     <w:p>
-      <w:r>
+      <w:pPr>
+        <w:jc w:val="center"/>
+      </w:pPr>
+      <w:r>
+        <w:rPr>
+          <w:noProof/>
+        </w:rPr>
         <w:drawing>
-          <wp:inline distT="0" distB="0" distL="0" distR="0" wp14:anchorId="477B887B" wp14:editId="56287FBB">
-            <wp:extent cx="5486400" cy="3777615"/>
-            <wp:effectExtent l="19050" t="19050" r="19050" b="13335"/>
+          <wp:inline distT="0" distB="0" distL="0" distR="0" wp14:anchorId="477B887B" wp14:editId="29120913">
+            <wp:extent cx="4933950" cy="2586897"/>
+            <wp:effectExtent l="19050" t="19050" r="19050" b="23495"/>
             <wp:docPr id="27" name="Picture 27"/>
             <wp:cNvGraphicFramePr>
               <a:graphicFrameLocks xmlns:a="http://schemas.openxmlformats.org/drawingml/2006/main" noChangeAspect="1"/>
@@ -2994,27 +3256,50 @@
                     <pic:cNvPr id="1" name=""/>
                     <pic:cNvPicPr/>
                   </pic:nvPicPr>
-                  <pic:blipFill>
+                  <pic:blipFill rotWithShape="1">
                     <a:blip r:embed="rId15"/>
-                    <a:stretch>
-                      <a:fillRect/>
-                    </a:stretch>
+                    <a:srcRect b="23853"/>
+                    <a:stretch/>
                   </pic:blipFill>
-                  <pic:spPr>
+                  <pic:spPr bwMode="auto">
                     <a:xfrm>
                       <a:off x="0" y="0"/>
-                      <a:ext cx="5486400" cy="3777615"/>
+                      <a:ext cx="4962207" cy="2601712"/>
                     </a:xfrm>
                     <a:prstGeom prst="rect">
                       <a:avLst/>
                     </a:prstGeom>
-                    <a:ln>
+                    <a:ln w="9525" cap="flat" cmpd="sng" algn="ctr">
                       <a:solidFill>
-                        <a:schemeClr val="accent1">
+                        <a:srgbClr val="0F6FC6">
                           <a:lumMod val="50000"/>
-                        </a:schemeClr>
+                        </a:srgbClr>
                       </a:solidFill>
+                      <a:prstDash val="solid"/>
+                      <a:round/>
+                      <a:headEnd type="none" w="med" len="med"/>
+                      <a:tailEnd type="none" w="med" len="med"/>
+                      <a:extLst>
+                        <a:ext uri="{C807C97D-BFC1-408E-A445-0C87EB9F89A2}">
+                          <ask:lineSketchStyleProps xmlns:ask="http://schemas.microsoft.com/office/drawing/2018/sketchyshapes" sd="0">
+                            <a:custGeom>
+                              <a:avLst/>
+                              <a:gdLst/>
+                              <a:ahLst/>
+                              <a:cxnLst/>
+                              <a:rect l="0" t="0" r="0" b="0"/>
+                              <a:pathLst/>
+                            </a:custGeom>
+                            <ask:type/>
+                          </ask:lineSketchStyleProps>
+                        </a:ext>
+                      </a:extLst>
                     </a:ln>
+                    <a:extLst>
+                      <a:ext uri="{53640926-AAD7-44D8-BBD7-CCE9431645EC}">
+                        <a14:shadowObscured xmlns:a14="http://schemas.microsoft.com/office/drawing/2010/main"/>
+                      </a:ext>
+                    </a:extLst>
                   </pic:spPr>
                 </pic:pic>
               </a:graphicData>
@@ -3032,20 +3317,93 @@
           <w:szCs w:val="20"/>
         </w:rPr>
       </w:pPr>
+      <w:bookmarkStart w:id="26" w:name="_Toc47225110"/>
       <w:r>
         <w:rPr>
           <w:sz w:val="20"/>
           <w:szCs w:val="20"/>
         </w:rPr>
-        <w:t>Figure 3 IMDB movies.csv Snapshot</w:t>
+        <w:t xml:space="preserve">Figure </w:t>
       </w:r>
       <w:r>
         <w:rPr>
           <w:sz w:val="20"/>
           <w:szCs w:val="20"/>
         </w:rPr>
-        <w:br w:type="page"/>
-      </w:r>
+        <w:fldChar w:fldCharType="begin"/>
+      </w:r>
+      <w:r>
+        <w:rPr>
+          <w:sz w:val="20"/>
+          <w:szCs w:val="20"/>
+        </w:rPr>
+        <w:instrText xml:space="preserve"> SEQ Figure \* ARABIC </w:instrText>
+      </w:r>
+      <w:r>
+        <w:rPr>
+          <w:sz w:val="20"/>
+          <w:szCs w:val="20"/>
+        </w:rPr>
+        <w:fldChar w:fldCharType="separate"/>
+      </w:r>
+      <w:r>
+        <w:rPr>
+          <w:noProof/>
+          <w:sz w:val="20"/>
+          <w:szCs w:val="20"/>
+        </w:rPr>
+        <w:t>3</w:t>
+      </w:r>
+      <w:r>
+        <w:rPr>
+          <w:sz w:val="20"/>
+          <w:szCs w:val="20"/>
+        </w:rPr>
+        <w:fldChar w:fldCharType="end"/>
+      </w:r>
+      <w:r>
+        <w:rPr>
+          <w:sz w:val="20"/>
+          <w:szCs w:val="20"/>
+        </w:rPr>
+        <w:t>:</w:t>
+      </w:r>
+      <w:r>
+        <w:rPr>
+          <w:sz w:val="20"/>
+          <w:szCs w:val="20"/>
+        </w:rPr>
+        <w:t xml:space="preserve"> IMD</w:t>
+      </w:r>
+      <w:r>
+        <w:rPr>
+          <w:sz w:val="20"/>
+          <w:szCs w:val="20"/>
+        </w:rPr>
+        <w:t>b</w:t>
+      </w:r>
+      <w:r>
+        <w:rPr>
+          <w:sz w:val="20"/>
+          <w:szCs w:val="20"/>
+        </w:rPr>
+        <w:t xml:space="preserve"> </w:t>
+      </w:r>
+      <w:r>
+        <w:rPr>
+          <w:sz w:val="20"/>
+          <w:szCs w:val="20"/>
+        </w:rPr>
+        <w:t>names</w:t>
+      </w:r>
+      <w:r>
+        <w:rPr>
+          <w:sz w:val="20"/>
+          <w:szCs w:val="20"/>
+        </w:rPr>
+        <w:t>.csv Snapshot</w:t>
+      </w:r>
+      <w:bookmarkEnd w:id="26"/>
     </w:p>
     <w:p>
       <w:pPr>
@@ -3060,15 +3418,14 @@
         <w:contextualSpacing/>
         <w:jc w:val="both"/>
       </w:pPr>
-      <w:bookmarkStart w:id="26" w:name="_Toc47196459"/>
-      <w:r>
-        <w:lastRenderedPageBreak/>
+      <w:bookmarkStart w:id="27" w:name="_Toc47224676"/>
+      <w:r>
         <w:t>Methodolog</w:t>
       </w:r>
       <w:r>
         <w:t>y</w:t>
       </w:r>
-      <w:bookmarkEnd w:id="26"/>
+      <w:bookmarkEnd w:id="27"/>
     </w:p>
     <w:p>
       <w:pPr>
@@ -3079,12 +3436,16 @@
       <w:pPr>
         <w:keepNext/>
         <w:spacing w:after="0"/>
-      </w:pPr>
-      <w:r>
+        <w:jc w:val="center"/>
+      </w:pPr>
+      <w:r>
+        <w:rPr>
+          <w:noProof/>
+        </w:rPr>
         <w:drawing>
-          <wp:inline distT="0" distB="0" distL="0" distR="0" wp14:anchorId="303D3355" wp14:editId="3008DF45">
-            <wp:extent cx="5486400" cy="3450590"/>
-            <wp:effectExtent l="19050" t="19050" r="19050" b="16510"/>
+          <wp:inline distT="0" distB="0" distL="0" distR="0" wp14:anchorId="303D3355" wp14:editId="530B8F16">
+            <wp:extent cx="5139055" cy="3232132"/>
+            <wp:effectExtent l="19050" t="19050" r="23495" b="26035"/>
             <wp:docPr id="47" name="Picture 47"/>
             <wp:cNvGraphicFramePr>
               <a:graphicFrameLocks xmlns:a="http://schemas.openxmlformats.org/drawingml/2006/main" noChangeAspect="1"/>
@@ -3105,7 +3466,7 @@
                   <pic:spPr>
                     <a:xfrm>
                       <a:off x="0" y="0"/>
-                      <a:ext cx="5486400" cy="3450590"/>
+                      <a:ext cx="5184199" cy="3260524"/>
                     </a:xfrm>
                     <a:prstGeom prst="rect">
                       <a:avLst/>
@@ -3134,7 +3495,7 @@
           <w:szCs w:val="20"/>
         </w:rPr>
       </w:pPr>
-      <w:bookmarkStart w:id="27" w:name="_Toc47196468"/>
+      <w:bookmarkStart w:id="28" w:name="_Toc47225111"/>
       <w:r>
         <w:rPr>
           <w:sz w:val="20"/>
@@ -3169,7 +3530,7 @@
           <w:sz w:val="20"/>
           <w:szCs w:val="20"/>
         </w:rPr>
-        <w:t>3</w:t>
+        <w:t>4</w:t>
       </w:r>
       <w:r>
         <w:rPr>
@@ -3183,9 +3544,16 @@
           <w:sz w:val="20"/>
           <w:szCs w:val="20"/>
         </w:rPr>
-        <w:t xml:space="preserve"> Flow Chart of ETL Methodology</w:t>
-      </w:r>
-      <w:bookmarkEnd w:id="27"/>
+        <w:t xml:space="preserve">: </w:t>
+      </w:r>
+      <w:r>
+        <w:rPr>
+          <w:sz w:val="20"/>
+          <w:szCs w:val="20"/>
+        </w:rPr>
+        <w:t>Flow Chart of ETL Methodology</w:t>
+      </w:r>
+      <w:bookmarkEnd w:id="28"/>
     </w:p>
     <w:p>
       <w:pPr>
@@ -3203,15 +3571,16 @@
           <w:szCs w:val="28"/>
         </w:rPr>
       </w:pPr>
-      <w:bookmarkStart w:id="28" w:name="_Toc47196460"/>
+      <w:bookmarkStart w:id="29" w:name="_Toc47224677"/>
       <w:r>
         <w:rPr>
           <w:sz w:val="28"/>
           <w:szCs w:val="28"/>
         </w:rPr>
+        <w:lastRenderedPageBreak/>
         <w:t>Extraction</w:t>
       </w:r>
-      <w:bookmarkEnd w:id="28"/>
+      <w:bookmarkEnd w:id="29"/>
       <w:r>
         <w:rPr>
           <w:sz w:val="28"/>
@@ -3309,7 +3678,25 @@
           <w:szCs w:val="24"/>
           <w:shd w:val="clear" w:color="auto" w:fill="FFFFFF"/>
         </w:rPr>
-        <w:t xml:space="preserve">convert the CSVs into Panda </w:t>
+        <w:t>convert the CSVs into Panda</w:t>
+      </w:r>
+      <w:r>
+        <w:rPr>
+          <w:rFonts w:ascii="Arial" w:hAnsi="Arial" w:cs="Arial"/>
+          <w:sz w:val="24"/>
+          <w:szCs w:val="24"/>
+          <w:shd w:val="clear" w:color="auto" w:fill="FFFFFF"/>
+        </w:rPr>
+        <w:t>s</w:t>
+      </w:r>
+      <w:r>
+        <w:rPr>
+          <w:rFonts w:ascii="Arial" w:hAnsi="Arial" w:cs="Arial"/>
+          <w:sz w:val="24"/>
+          <w:szCs w:val="24"/>
+          <w:shd w:val="clear" w:color="auto" w:fill="FFFFFF"/>
+        </w:rPr>
+        <w:t xml:space="preserve"> </w:t>
       </w:r>
       <w:proofErr w:type="spellStart"/>
       <w:r>
@@ -3321,6 +3708,15 @@
         </w:rPr>
         <w:t>DataFrame</w:t>
       </w:r>
+      <w:r>
+        <w:rPr>
+          <w:rFonts w:ascii="Arial" w:hAnsi="Arial" w:cs="Arial"/>
+          <w:sz w:val="24"/>
+          <w:szCs w:val="24"/>
+          <w:shd w:val="clear" w:color="auto" w:fill="FFFFFF"/>
+        </w:rPr>
+        <w:t>s</w:t>
+      </w:r>
       <w:proofErr w:type="spellEnd"/>
       <w:r>
         <w:rPr>
@@ -3331,17 +3727,6 @@
         </w:rPr>
         <w:t xml:space="preserve">. </w:t>
       </w:r>
-    </w:p>
-    <w:p>
-      <w:pPr>
-        <w:jc w:val="both"/>
-        <w:rPr>
-          <w:rFonts w:ascii="Arial" w:hAnsi="Arial" w:cs="Arial"/>
-          <w:sz w:val="24"/>
-          <w:szCs w:val="24"/>
-          <w:shd w:val="clear" w:color="auto" w:fill="FFFFFF"/>
-        </w:rPr>
-      </w:pPr>
       <w:r>
         <w:rPr>
           <w:rFonts w:ascii="Arial" w:hAnsi="Arial" w:cs="Arial"/>
@@ -3423,25 +3808,103 @@
         </w:rPr>
         <w:t xml:space="preserve"> </w:t>
       </w:r>
-    </w:p>
-    <w:p>
-      <w:pPr>
-        <w:jc w:val="both"/>
-        <w:rPr>
-          <w:rFonts w:ascii="Arial" w:hAnsi="Arial" w:cs="Arial"/>
-          <w:sz w:val="24"/>
-          <w:szCs w:val="24"/>
-          <w:shd w:val="clear" w:color="auto" w:fill="FFFFFF"/>
-        </w:rPr>
-      </w:pPr>
-      <w:r>
-        <w:rPr>
-          <w:rFonts w:ascii="Arial" w:hAnsi="Arial" w:cs="Arial"/>
-          <w:sz w:val="24"/>
-          <w:szCs w:val="24"/>
-          <w:shd w:val="clear" w:color="auto" w:fill="FFFFFF"/>
-        </w:rPr>
-        <w:t>Please refer to the ‘Extract’ Section of the master script ‘Project2.ipynb’.</w:t>
+      <w:r>
+        <w:rPr>
+          <w:rFonts w:ascii="Arial" w:hAnsi="Arial" w:cs="Arial"/>
+          <w:sz w:val="24"/>
+          <w:szCs w:val="24"/>
+          <w:shd w:val="clear" w:color="auto" w:fill="FFFFFF"/>
+        </w:rPr>
+        <w:t xml:space="preserve">Please refer to the </w:t>
+      </w:r>
+      <w:r>
+        <w:rPr>
+          <w:rFonts w:ascii="Arial" w:hAnsi="Arial" w:cs="Arial"/>
+          <w:b/>
+          <w:bCs/>
+          <w:i/>
+          <w:iCs/>
+          <w:sz w:val="24"/>
+          <w:szCs w:val="24"/>
+          <w:shd w:val="clear" w:color="auto" w:fill="FFFFFF"/>
+        </w:rPr>
+        <w:t>E</w:t>
+      </w:r>
+      <w:r>
+        <w:rPr>
+          <w:rFonts w:ascii="Arial" w:hAnsi="Arial" w:cs="Arial"/>
+          <w:b/>
+          <w:bCs/>
+          <w:i/>
+          <w:iCs/>
+          <w:sz w:val="24"/>
+          <w:szCs w:val="24"/>
+          <w:shd w:val="clear" w:color="auto" w:fill="FFFFFF"/>
+        </w:rPr>
+        <w:t>XTRACT</w:t>
+      </w:r>
+      <w:r>
+        <w:rPr>
+          <w:rFonts w:ascii="Arial" w:hAnsi="Arial" w:cs="Arial"/>
+          <w:sz w:val="24"/>
+          <w:szCs w:val="24"/>
+          <w:shd w:val="clear" w:color="auto" w:fill="FFFFFF"/>
+        </w:rPr>
+        <w:t xml:space="preserve"> </w:t>
+      </w:r>
+      <w:r>
+        <w:rPr>
+          <w:rFonts w:ascii="Arial" w:hAnsi="Arial" w:cs="Arial"/>
+          <w:sz w:val="24"/>
+          <w:szCs w:val="24"/>
+          <w:shd w:val="clear" w:color="auto" w:fill="FFFFFF"/>
+        </w:rPr>
+        <w:t>S</w:t>
+      </w:r>
+      <w:r>
+        <w:rPr>
+          <w:rFonts w:ascii="Arial" w:hAnsi="Arial" w:cs="Arial"/>
+          <w:sz w:val="24"/>
+          <w:szCs w:val="24"/>
+          <w:shd w:val="clear" w:color="auto" w:fill="FFFFFF"/>
+        </w:rPr>
+        <w:t>ection of the ma</w:t>
+      </w:r>
+      <w:r>
+        <w:rPr>
+          <w:rFonts w:ascii="Arial" w:hAnsi="Arial" w:cs="Arial"/>
+          <w:sz w:val="24"/>
+          <w:szCs w:val="24"/>
+          <w:shd w:val="clear" w:color="auto" w:fill="FFFFFF"/>
+        </w:rPr>
+        <w:t>in</w:t>
+      </w:r>
+      <w:r>
+        <w:rPr>
+          <w:rFonts w:ascii="Arial" w:hAnsi="Arial" w:cs="Arial"/>
+          <w:sz w:val="24"/>
+          <w:szCs w:val="24"/>
+          <w:shd w:val="clear" w:color="auto" w:fill="FFFFFF"/>
+        </w:rPr>
+        <w:t xml:space="preserve"> script ‘</w:t>
+      </w:r>
+      <w:r>
+        <w:rPr>
+          <w:rFonts w:ascii="Arial" w:hAnsi="Arial" w:cs="Arial"/>
+          <w:sz w:val="24"/>
+          <w:szCs w:val="24"/>
+          <w:shd w:val="clear" w:color="auto" w:fill="FFFFFF"/>
+        </w:rPr>
+        <w:t>Main_ETL_p</w:t>
+      </w:r>
+      <w:r>
+        <w:rPr>
+          <w:rFonts w:ascii="Arial" w:hAnsi="Arial" w:cs="Arial"/>
+          <w:sz w:val="24"/>
+          <w:szCs w:val="24"/>
+          <w:shd w:val="clear" w:color="auto" w:fill="FFFFFF"/>
+        </w:rPr>
+        <w:t>roject2.ipynb’.</w:t>
       </w:r>
       <w:r>
         <w:rPr>
@@ -3469,7 +3932,7 @@
           <w:szCs w:val="28"/>
         </w:rPr>
       </w:pPr>
-      <w:bookmarkStart w:id="29" w:name="_Toc47196461"/>
+      <w:bookmarkStart w:id="30" w:name="_Toc47224678"/>
       <w:r>
         <w:rPr>
           <w:sz w:val="28"/>
@@ -3477,24 +3940,7 @@
         </w:rPr>
         <w:t>Transformation</w:t>
       </w:r>
-      <w:bookmarkEnd w:id="29"/>
-    </w:p>
-    <w:p>
-      <w:pPr>
-        <w:rPr>
-          <w:rFonts w:asciiTheme="majorHAnsi" w:eastAsiaTheme="majorEastAsia" w:hAnsiTheme="majorHAnsi" w:cstheme="majorBidi"/>
-          <w:color w:val="0B5294" w:themeColor="accent1" w:themeShade="BF"/>
-          <w:sz w:val="28"/>
-          <w:szCs w:val="28"/>
-        </w:rPr>
-      </w:pPr>
-      <w:r>
-        <w:rPr>
-          <w:sz w:val="28"/>
-          <w:szCs w:val="28"/>
-        </w:rPr>
-        <w:br w:type="page"/>
-      </w:r>
+      <w:bookmarkEnd w:id="30"/>
     </w:p>
     <w:p>
       <w:pPr>
@@ -3517,10 +3963,9 @@
           <w:sz w:val="28"/>
           <w:szCs w:val="28"/>
         </w:rPr>
-        <w:lastRenderedPageBreak/>
         <w:t xml:space="preserve"> </w:t>
       </w:r>
-      <w:bookmarkStart w:id="30" w:name="_Toc47196462"/>
+      <w:bookmarkStart w:id="31" w:name="_Toc47224679"/>
       <w:r>
         <w:rPr>
           <w:sz w:val="28"/>
@@ -3528,7 +3973,7 @@
         </w:rPr>
         <w:t>ERD Diagram</w:t>
       </w:r>
-      <w:bookmarkEnd w:id="30"/>
+      <w:bookmarkEnd w:id="31"/>
     </w:p>
     <w:p>
       <w:pPr>
@@ -3657,14 +4102,6 @@
           <w:szCs w:val="24"/>
           <w:shd w:val="clear" w:color="auto" w:fill="FFFFFF"/>
         </w:rPr>
-      </w:r>
-      <w:r>
-        <w:rPr>
-          <w:rFonts w:ascii="Arial" w:hAnsi="Arial" w:cs="Arial"/>
-          <w:sz w:val="24"/>
-          <w:szCs w:val="24"/>
-          <w:shd w:val="clear" w:color="auto" w:fill="FFFFFF"/>
-        </w:rPr>
         <w:instrText xml:space="preserve"> \* MERGEFORMAT </w:instrText>
       </w:r>
       <w:r>
@@ -3674,6 +4111,14 @@
           <w:szCs w:val="24"/>
           <w:shd w:val="clear" w:color="auto" w:fill="FFFFFF"/>
         </w:rPr>
+      </w:r>
+      <w:r>
+        <w:rPr>
+          <w:rFonts w:ascii="Arial" w:hAnsi="Arial" w:cs="Arial"/>
+          <w:sz w:val="24"/>
+          <w:szCs w:val="24"/>
+          <w:shd w:val="clear" w:color="auto" w:fill="FFFFFF"/>
+        </w:rPr>
         <w:fldChar w:fldCharType="separate"/>
       </w:r>
       <w:r>
@@ -3728,15 +4173,15 @@
           <w:szCs w:val="24"/>
           <w:shd w:val="clear" w:color="auto" w:fill="FFFFFF"/>
         </w:rPr>
-      </w:r>
-      <w:r>
-        <w:rPr>
-          <w:rFonts w:ascii="Arial" w:hAnsi="Arial" w:cs="Arial"/>
-          <w:sz w:val="24"/>
-          <w:szCs w:val="24"/>
-          <w:shd w:val="clear" w:color="auto" w:fill="FFFFFF"/>
-        </w:rPr>
         <w:instrText xml:space="preserve"> \* MERGEFORMAT </w:instrText>
+      </w:r>
+      <w:r>
+        <w:rPr>
+          <w:rFonts w:ascii="Arial" w:hAnsi="Arial" w:cs="Arial"/>
+          <w:sz w:val="24"/>
+          <w:szCs w:val="24"/>
+          <w:shd w:val="clear" w:color="auto" w:fill="FFFFFF"/>
+        </w:rPr>
       </w:r>
       <w:r>
         <w:rPr>
@@ -3777,9 +4222,12 @@
     </w:p>
     <w:p>
       <w:pPr>
-        <w:keepNext/>
-      </w:pPr>
-      <w:r>
+        <w:jc w:val="both"/>
+      </w:pPr>
+      <w:r>
+        <w:rPr>
+          <w:noProof/>
+        </w:rPr>
         <w:drawing>
           <wp:inline distT="0" distB="0" distL="0" distR="0" wp14:anchorId="29452C8C" wp14:editId="189809D4">
             <wp:extent cx="5486400" cy="4930140"/>
@@ -3826,8 +4274,8 @@
           <w:szCs w:val="20"/>
         </w:rPr>
       </w:pPr>
-      <w:bookmarkStart w:id="31" w:name="_Ref47190516"/>
-      <w:bookmarkStart w:id="32" w:name="_Toc47196469"/>
+      <w:bookmarkStart w:id="32" w:name="_Ref47190516"/>
+      <w:bookmarkStart w:id="33" w:name="_Toc47225112"/>
       <w:r>
         <w:rPr>
           <w:sz w:val="20"/>
@@ -3862,7 +4310,7 @@
           <w:sz w:val="20"/>
           <w:szCs w:val="20"/>
         </w:rPr>
-        <w:t>4</w:t>
+        <w:t>5</w:t>
       </w:r>
       <w:r>
         <w:rPr>
@@ -3871,15 +4319,22 @@
         </w:rPr>
         <w:fldChar w:fldCharType="end"/>
       </w:r>
-      <w:bookmarkEnd w:id="31"/>
+      <w:bookmarkEnd w:id="32"/>
       <w:r>
         <w:rPr>
           <w:sz w:val="20"/>
           <w:szCs w:val="20"/>
         </w:rPr>
+        <w:t>:</w:t>
+      </w:r>
+      <w:r>
+        <w:rPr>
+          <w:sz w:val="20"/>
+          <w:szCs w:val="20"/>
+        </w:rPr>
         <w:t xml:space="preserve"> ERD Diagram</w:t>
       </w:r>
-      <w:bookmarkEnd w:id="32"/>
+      <w:bookmarkEnd w:id="33"/>
     </w:p>
     <w:p>
       <w:pPr>
@@ -3897,17 +4352,18 @@
           <w:szCs w:val="28"/>
         </w:rPr>
       </w:pPr>
-      <w:bookmarkStart w:id="33" w:name="_Ref47196275"/>
-      <w:bookmarkStart w:id="34" w:name="_Toc47196463"/>
+      <w:bookmarkStart w:id="34" w:name="_Ref47196275"/>
+      <w:bookmarkStart w:id="35" w:name="_Toc47224680"/>
       <w:r>
         <w:rPr>
           <w:sz w:val="28"/>
           <w:szCs w:val="28"/>
         </w:rPr>
+        <w:lastRenderedPageBreak/>
         <w:t>Data Selection</w:t>
       </w:r>
-      <w:bookmarkEnd w:id="33"/>
       <w:bookmarkEnd w:id="34"/>
+      <w:bookmarkEnd w:id="35"/>
     </w:p>
     <w:p>
       <w:pPr>
@@ -3962,7 +4418,16 @@
           <w:szCs w:val="24"/>
           <w:shd w:val="clear" w:color="auto" w:fill="FFFFFF"/>
         </w:rPr>
-        <w:t xml:space="preserve"> downloaded, we decided on the information of interest and </w:t>
+        <w:t xml:space="preserve"> downloaded, the information of interest </w:t>
+      </w:r>
+      <w:r>
+        <w:rPr>
+          <w:rFonts w:ascii="Arial" w:hAnsi="Arial" w:cs="Arial"/>
+          <w:sz w:val="24"/>
+          <w:szCs w:val="24"/>
+          <w:shd w:val="clear" w:color="auto" w:fill="FFFFFF"/>
+        </w:rPr>
+        <w:t xml:space="preserve">was </w:t>
       </w:r>
       <w:r>
         <w:rPr>
@@ -3980,7 +4445,52 @@
           <w:szCs w:val="24"/>
           <w:shd w:val="clear" w:color="auto" w:fill="FFFFFF"/>
         </w:rPr>
-        <w:t xml:space="preserve"> them using Python. Please refer to the master script ‘Project2.ipynb’ for</w:t>
+        <w:t xml:space="preserve"> using Python. Please refer to the ma</w:t>
+      </w:r>
+      <w:r>
+        <w:rPr>
+          <w:rFonts w:ascii="Arial" w:hAnsi="Arial" w:cs="Arial"/>
+          <w:sz w:val="24"/>
+          <w:szCs w:val="24"/>
+          <w:shd w:val="clear" w:color="auto" w:fill="FFFFFF"/>
+        </w:rPr>
+        <w:t>in</w:t>
+      </w:r>
+      <w:r>
+        <w:rPr>
+          <w:rFonts w:ascii="Arial" w:hAnsi="Arial" w:cs="Arial"/>
+          <w:sz w:val="24"/>
+          <w:szCs w:val="24"/>
+          <w:shd w:val="clear" w:color="auto" w:fill="FFFFFF"/>
+        </w:rPr>
+        <w:t xml:space="preserve"> script </w:t>
+      </w:r>
+      <w:r>
+        <w:rPr>
+          <w:rFonts w:ascii="Arial" w:hAnsi="Arial" w:cs="Arial"/>
+          <w:sz w:val="24"/>
+          <w:szCs w:val="24"/>
+          <w:shd w:val="clear" w:color="auto" w:fill="FFFFFF"/>
+        </w:rPr>
+        <w:t>‘</w:t>
+      </w:r>
+      <w:r>
+        <w:rPr>
+          <w:rFonts w:ascii="Arial" w:hAnsi="Arial" w:cs="Arial"/>
+          <w:sz w:val="24"/>
+          <w:szCs w:val="24"/>
+          <w:shd w:val="clear" w:color="auto" w:fill="FFFFFF"/>
+        </w:rPr>
+        <w:t>Main_ETL_project2</w:t>
+      </w:r>
+      <w:r>
+        <w:rPr>
+          <w:rFonts w:ascii="Arial" w:hAnsi="Arial" w:cs="Arial"/>
+          <w:sz w:val="24"/>
+          <w:szCs w:val="24"/>
+          <w:shd w:val="clear" w:color="auto" w:fill="FFFFFF"/>
+        </w:rPr>
+        <w:t>.ipynb’ for</w:t>
       </w:r>
       <w:r>
         <w:rPr>
@@ -4036,6 +4546,7 @@
           <w:szCs w:val="24"/>
           <w:shd w:val="clear" w:color="auto" w:fill="FFFFFF"/>
         </w:rPr>
+        <w:instrText xml:space="preserve"> \* MERGEFORMAT </w:instrText>
       </w:r>
       <w:r>
         <w:rPr>
@@ -4046,7 +4557,6 @@
           <w:szCs w:val="24"/>
           <w:shd w:val="clear" w:color="auto" w:fill="FFFFFF"/>
         </w:rPr>
-        <w:instrText xml:space="preserve"> \* MERGEFORMAT </w:instrText>
       </w:r>
       <w:r>
         <w:rPr>
@@ -4161,9 +4671,6 @@
           <w:shd w:val="clear" w:color="auto" w:fill="FFFFFF"/>
         </w:rPr>
         <w:t xml:space="preserve"> files.</w:t>
-      </w:r>
-      <w:r>
-        <w:br w:type="page"/>
       </w:r>
     </w:p>
     <w:p>
@@ -4176,8 +4683,8 @@
           <w:szCs w:val="20"/>
         </w:rPr>
       </w:pPr>
-      <w:bookmarkStart w:id="35" w:name="_Ref47185208"/>
-      <w:bookmarkStart w:id="36" w:name="_Toc47196472"/>
+      <w:bookmarkStart w:id="36" w:name="_Ref47185208"/>
+      <w:bookmarkStart w:id="37" w:name="_Toc47224719"/>
       <w:r>
         <w:rPr>
           <w:b/>
@@ -4185,7 +4692,6 @@
           <w:sz w:val="20"/>
           <w:szCs w:val="20"/>
         </w:rPr>
-        <w:lastRenderedPageBreak/>
         <w:t xml:space="preserve">Table </w:t>
       </w:r>
       <w:r>
@@ -4234,7 +4740,7 @@
         </w:rPr>
         <w:fldChar w:fldCharType="end"/>
       </w:r>
-      <w:bookmarkEnd w:id="35"/>
+      <w:bookmarkEnd w:id="36"/>
       <w:r>
         <w:rPr>
           <w:b/>
@@ -4242,7 +4748,7 @@
           <w:sz w:val="20"/>
           <w:szCs w:val="20"/>
         </w:rPr>
-        <w:t xml:space="preserve"> List of Parameters </w:t>
+        <w:t>:</w:t>
       </w:r>
       <w:r>
         <w:rPr>
@@ -4251,9 +4757,18 @@
           <w:sz w:val="20"/>
           <w:szCs w:val="20"/>
         </w:rPr>
+        <w:t xml:space="preserve"> List of Parameters </w:t>
+      </w:r>
+      <w:r>
+        <w:rPr>
+          <w:b/>
+          <w:bCs/>
+          <w:sz w:val="20"/>
+          <w:szCs w:val="20"/>
+        </w:rPr>
         <w:t>Selection</w:t>
       </w:r>
-      <w:bookmarkEnd w:id="36"/>
+      <w:bookmarkEnd w:id="37"/>
     </w:p>
     <w:tbl>
       <w:tblPr>
@@ -5306,7 +5821,6 @@
                 <w:lang w:eastAsia="zh-CN"/>
               </w:rPr>
             </w:pPr>
-            <w:proofErr w:type="spellStart"/>
             <w:r>
               <w:rPr>
                 <w:rFonts w:ascii="Calibri" w:eastAsia="Times New Roman" w:hAnsi="Calibri" w:cs="Calibri"/>
@@ -5319,7 +5833,6 @@
               </w:rPr>
               <w:t>job_title</w:t>
             </w:r>
-            <w:proofErr w:type="spellEnd"/>
           </w:p>
         </w:tc>
       </w:tr>
@@ -5709,8 +6222,8 @@
         </w:rPr>
         <w:t xml:space="preserve"> </w:t>
       </w:r>
-      <w:bookmarkStart w:id="37" w:name="_Ref47196276"/>
-      <w:bookmarkStart w:id="38" w:name="_Toc47196464"/>
+      <w:bookmarkStart w:id="38" w:name="_Ref47196276"/>
+      <w:bookmarkStart w:id="39" w:name="_Toc47224681"/>
       <w:r>
         <w:rPr>
           <w:sz w:val="28"/>
@@ -5725,8 +6238,8 @@
         </w:rPr>
         <w:t>Aggregation</w:t>
       </w:r>
-      <w:bookmarkEnd w:id="37"/>
       <w:bookmarkEnd w:id="38"/>
+      <w:bookmarkEnd w:id="39"/>
     </w:p>
     <w:p>
       <w:pPr>
@@ -5764,7 +6277,7 @@
           <w:szCs w:val="24"/>
           <w:shd w:val="clear" w:color="auto" w:fill="FFFFFF"/>
         </w:rPr>
-        <w:t>special attention had to be paid to those parameters with one-to-many or many-to-many relationship</w:t>
+        <w:t>special attention had to be paid to those parameters with many-to-many relationship</w:t>
       </w:r>
       <w:r>
         <w:rPr>
@@ -5791,7 +6304,7 @@
           <w:szCs w:val="24"/>
           <w:shd w:val="clear" w:color="auto" w:fill="FFFFFF"/>
         </w:rPr>
-        <w:t xml:space="preserve"> company, country, language, genre, person</w:t>
+        <w:t xml:space="preserve"> country, language, genre, person</w:t>
       </w:r>
       <w:r>
         <w:rPr>
@@ -5830,16 +6343,70 @@
           <w:szCs w:val="24"/>
           <w:shd w:val="clear" w:color="auto" w:fill="FFFFFF"/>
         </w:rPr>
-        <w:t>The data aggregation process included two main steps, creation of primary keys</w:t>
-      </w:r>
-      <w:r>
-        <w:rPr>
-          <w:rFonts w:ascii="Arial" w:hAnsi="Arial" w:cs="Arial"/>
-          <w:sz w:val="24"/>
-          <w:szCs w:val="24"/>
-          <w:shd w:val="clear" w:color="auto" w:fill="FFFFFF"/>
-        </w:rPr>
-        <w:t xml:space="preserve"> for six support</w:t>
+        <w:t xml:space="preserve">The data </w:t>
+      </w:r>
+      <w:r>
+        <w:rPr>
+          <w:rFonts w:ascii="Arial" w:hAnsi="Arial" w:cs="Arial"/>
+          <w:sz w:val="24"/>
+          <w:szCs w:val="24"/>
+          <w:shd w:val="clear" w:color="auto" w:fill="FFFFFF"/>
+        </w:rPr>
+        <w:t>separation</w:t>
+      </w:r>
+      <w:r>
+        <w:rPr>
+          <w:rFonts w:ascii="Arial" w:hAnsi="Arial" w:cs="Arial"/>
+          <w:sz w:val="24"/>
+          <w:szCs w:val="24"/>
+          <w:shd w:val="clear" w:color="auto" w:fill="FFFFFF"/>
+        </w:rPr>
+        <w:t xml:space="preserve"> process included two main steps</w:t>
+      </w:r>
+      <w:r>
+        <w:rPr>
+          <w:rFonts w:ascii="Arial" w:hAnsi="Arial" w:cs="Arial"/>
+          <w:sz w:val="24"/>
+          <w:szCs w:val="24"/>
+          <w:shd w:val="clear" w:color="auto" w:fill="FFFFFF"/>
+        </w:rPr>
+        <w:t xml:space="preserve"> -</w:t>
+      </w:r>
+      <w:r>
+        <w:rPr>
+          <w:rFonts w:ascii="Arial" w:hAnsi="Arial" w:cs="Arial"/>
+          <w:sz w:val="24"/>
+          <w:szCs w:val="24"/>
+          <w:shd w:val="clear" w:color="auto" w:fill="FFFFFF"/>
+        </w:rPr>
+        <w:t xml:space="preserve"> creation of primary keys</w:t>
+      </w:r>
+      <w:r>
+        <w:rPr>
+          <w:rFonts w:ascii="Arial" w:hAnsi="Arial" w:cs="Arial"/>
+          <w:sz w:val="24"/>
+          <w:szCs w:val="24"/>
+          <w:shd w:val="clear" w:color="auto" w:fill="FFFFFF"/>
+        </w:rPr>
+        <w:t xml:space="preserve"> for </w:t>
+      </w:r>
+      <w:r>
+        <w:rPr>
+          <w:rFonts w:ascii="Arial" w:hAnsi="Arial" w:cs="Arial"/>
+          <w:sz w:val="24"/>
+          <w:szCs w:val="24"/>
+          <w:shd w:val="clear" w:color="auto" w:fill="FFFFFF"/>
+        </w:rPr>
+        <w:t>five of six</w:t>
+      </w:r>
+      <w:r>
+        <w:rPr>
+          <w:rFonts w:ascii="Arial" w:hAnsi="Arial" w:cs="Arial"/>
+          <w:sz w:val="24"/>
+          <w:szCs w:val="24"/>
+          <w:shd w:val="clear" w:color="auto" w:fill="FFFFFF"/>
+        </w:rPr>
+        <w:t xml:space="preserve"> support</w:t>
       </w:r>
       <w:r>
         <w:rPr>
@@ -5943,6 +6510,18 @@
         </w:rPr>
         <w:t xml:space="preserve"> tables and their corresponding junction tables.</w:t>
       </w:r>
+    </w:p>
+    <w:p>
+      <w:pPr>
+        <w:ind w:left="216"/>
+        <w:jc w:val="both"/>
+        <w:rPr>
+          <w:rFonts w:ascii="Arial" w:hAnsi="Arial" w:cs="Arial"/>
+          <w:sz w:val="24"/>
+          <w:szCs w:val="24"/>
+          <w:shd w:val="clear" w:color="auto" w:fill="FFFFFF"/>
+        </w:rPr>
+      </w:pPr>
     </w:p>
     <w:p>
       <w:pPr>
@@ -5972,6 +6551,7 @@
           <w:u w:val="single"/>
           <w:shd w:val="clear" w:color="auto" w:fill="FFFFFF"/>
         </w:rPr>
+        <w:lastRenderedPageBreak/>
         <w:t>Creation of Primary Keys</w:t>
       </w:r>
       <w:r>
@@ -6000,7 +6580,7 @@
           <w:u w:val="single"/>
           <w:shd w:val="clear" w:color="auto" w:fill="FFFFFF"/>
         </w:rPr>
-        <w:t xml:space="preserve">Six </w:t>
+        <w:t>Five</w:t>
       </w:r>
       <w:r>
         <w:rPr>
@@ -6014,6 +6594,20 @@
           <w:u w:val="single"/>
           <w:shd w:val="clear" w:color="auto" w:fill="FFFFFF"/>
         </w:rPr>
+        <w:t xml:space="preserve"> </w:t>
+      </w:r>
+      <w:r>
+        <w:rPr>
+          <w:rFonts w:ascii="Arial" w:hAnsi="Arial" w:cs="Arial"/>
+          <w:b/>
+          <w:bCs/>
+          <w:i/>
+          <w:iCs/>
+          <w:sz w:val="24"/>
+          <w:szCs w:val="24"/>
+          <w:u w:val="single"/>
+          <w:shd w:val="clear" w:color="auto" w:fill="FFFFFF"/>
+        </w:rPr>
         <w:t>Supporting Tables</w:t>
       </w:r>
     </w:p>
@@ -6021,204 +6615,6 @@
       <w:pPr>
         <w:ind w:left="216"/>
         <w:jc w:val="both"/>
-        <w:rPr>
-          <w:rFonts w:ascii="Arial" w:hAnsi="Arial" w:cs="Arial"/>
-          <w:sz w:val="24"/>
-          <w:szCs w:val="24"/>
-          <w:shd w:val="clear" w:color="auto" w:fill="FFFFFF"/>
-        </w:rPr>
-      </w:pPr>
-      <w:r>
-        <w:rPr>
-          <w:rFonts w:ascii="Arial" w:hAnsi="Arial" w:cs="Arial"/>
-          <w:sz w:val="24"/>
-          <w:szCs w:val="24"/>
-          <w:shd w:val="clear" w:color="auto" w:fill="FFFFFF"/>
-        </w:rPr>
-        <w:t xml:space="preserve">In order to enable the relational dataset establishment </w:t>
-      </w:r>
-      <w:r>
-        <w:rPr>
-          <w:rFonts w:ascii="Arial" w:hAnsi="Arial" w:cs="Arial"/>
-          <w:sz w:val="24"/>
-          <w:szCs w:val="24"/>
-          <w:shd w:val="clear" w:color="auto" w:fill="FFFFFF"/>
-        </w:rPr>
-        <w:t xml:space="preserve">of the six </w:t>
-      </w:r>
-      <w:r>
-        <w:rPr>
-          <w:rFonts w:ascii="Arial" w:hAnsi="Arial" w:cs="Arial"/>
-          <w:sz w:val="24"/>
-          <w:szCs w:val="24"/>
-          <w:shd w:val="clear" w:color="auto" w:fill="FFFFFF"/>
-        </w:rPr>
-        <w:t>s</w:t>
-      </w:r>
-      <w:r>
-        <w:rPr>
-          <w:rFonts w:ascii="Arial" w:hAnsi="Arial" w:cs="Arial"/>
-          <w:sz w:val="24"/>
-          <w:szCs w:val="24"/>
-          <w:shd w:val="clear" w:color="auto" w:fill="FFFFFF"/>
-        </w:rPr>
-        <w:t xml:space="preserve">upporting </w:t>
-      </w:r>
-      <w:r>
-        <w:rPr>
-          <w:rFonts w:ascii="Arial" w:hAnsi="Arial" w:cs="Arial"/>
-          <w:sz w:val="24"/>
-          <w:szCs w:val="24"/>
-          <w:shd w:val="clear" w:color="auto" w:fill="FFFFFF"/>
-        </w:rPr>
-        <w:t>t</w:t>
-      </w:r>
-      <w:r>
-        <w:rPr>
-          <w:rFonts w:ascii="Arial" w:hAnsi="Arial" w:cs="Arial"/>
-          <w:sz w:val="24"/>
-          <w:szCs w:val="24"/>
-          <w:shd w:val="clear" w:color="auto" w:fill="FFFFFF"/>
-        </w:rPr>
-        <w:t xml:space="preserve">ables </w:t>
-      </w:r>
-      <w:r>
-        <w:rPr>
-          <w:rFonts w:ascii="Arial" w:hAnsi="Arial" w:cs="Arial"/>
-          <w:sz w:val="24"/>
-          <w:szCs w:val="24"/>
-          <w:shd w:val="clear" w:color="auto" w:fill="FFFFFF"/>
-        </w:rPr>
-        <w:t>u</w:t>
-      </w:r>
-      <w:r>
-        <w:rPr>
-          <w:rFonts w:ascii="Arial" w:hAnsi="Arial" w:cs="Arial"/>
-          <w:sz w:val="24"/>
-          <w:szCs w:val="24"/>
-          <w:shd w:val="clear" w:color="auto" w:fill="FFFFFF"/>
-        </w:rPr>
-        <w:t>sing SQL</w:t>
-      </w:r>
-      <w:r>
-        <w:rPr>
-          <w:rFonts w:ascii="Arial" w:hAnsi="Arial" w:cs="Arial"/>
-          <w:sz w:val="24"/>
-          <w:szCs w:val="24"/>
-          <w:shd w:val="clear" w:color="auto" w:fill="FFFFFF"/>
-        </w:rPr>
-        <w:t xml:space="preserve"> as </w:t>
-      </w:r>
-      <w:r>
-        <w:rPr>
-          <w:rFonts w:ascii="Arial" w:hAnsi="Arial" w:cs="Arial"/>
-          <w:sz w:val="24"/>
-          <w:szCs w:val="24"/>
-          <w:shd w:val="clear" w:color="auto" w:fill="FFFFFF"/>
-        </w:rPr>
-        <w:t>highlighted</w:t>
-      </w:r>
-      <w:r>
-        <w:rPr>
-          <w:rFonts w:ascii="Arial" w:hAnsi="Arial" w:cs="Arial"/>
-          <w:sz w:val="24"/>
-          <w:szCs w:val="24"/>
-          <w:shd w:val="clear" w:color="auto" w:fill="FFFFFF"/>
-        </w:rPr>
-        <w:t xml:space="preserve"> </w:t>
-      </w:r>
-      <w:r>
-        <w:rPr>
-          <w:rFonts w:ascii="Arial" w:hAnsi="Arial" w:cs="Arial"/>
-          <w:sz w:val="24"/>
-          <w:szCs w:val="24"/>
-          <w:shd w:val="clear" w:color="auto" w:fill="FFFFFF"/>
-        </w:rPr>
-        <w:t xml:space="preserve">by red ellipse </w:t>
-      </w:r>
-      <w:r>
-        <w:rPr>
-          <w:rFonts w:ascii="Arial" w:hAnsi="Arial" w:cs="Arial"/>
-          <w:sz w:val="24"/>
-          <w:szCs w:val="24"/>
-          <w:shd w:val="clear" w:color="auto" w:fill="FFFFFF"/>
-        </w:rPr>
-        <w:t xml:space="preserve">in </w:t>
-      </w:r>
-      <w:r>
-        <w:rPr>
-          <w:rFonts w:ascii="Arial" w:hAnsi="Arial" w:cs="Arial"/>
-          <w:sz w:val="24"/>
-          <w:szCs w:val="24"/>
-          <w:shd w:val="clear" w:color="auto" w:fill="FFFFFF"/>
-        </w:rPr>
-        <w:fldChar w:fldCharType="begin"/>
-      </w:r>
-      <w:r>
-        <w:rPr>
-          <w:rFonts w:ascii="Arial" w:hAnsi="Arial" w:cs="Arial"/>
-          <w:sz w:val="24"/>
-          <w:szCs w:val="24"/>
-          <w:shd w:val="clear" w:color="auto" w:fill="FFFFFF"/>
-        </w:rPr>
-        <w:instrText xml:space="preserve"> REF _Ref47190516 \h </w:instrText>
-      </w:r>
-      <w:r>
-        <w:rPr>
-          <w:rFonts w:ascii="Arial" w:hAnsi="Arial" w:cs="Arial"/>
-          <w:sz w:val="24"/>
-          <w:szCs w:val="24"/>
-          <w:shd w:val="clear" w:color="auto" w:fill="FFFFFF"/>
-        </w:rPr>
-      </w:r>
-      <w:r>
-        <w:rPr>
-          <w:rFonts w:ascii="Arial" w:hAnsi="Arial" w:cs="Arial"/>
-          <w:sz w:val="24"/>
-          <w:szCs w:val="24"/>
-          <w:shd w:val="clear" w:color="auto" w:fill="FFFFFF"/>
-        </w:rPr>
-        <w:instrText xml:space="preserve"> \* MERGEFORMAT </w:instrText>
-      </w:r>
-      <w:r>
-        <w:rPr>
-          <w:rFonts w:ascii="Arial" w:hAnsi="Arial" w:cs="Arial"/>
-          <w:sz w:val="24"/>
-          <w:szCs w:val="24"/>
-          <w:shd w:val="clear" w:color="auto" w:fill="FFFFFF"/>
-        </w:rPr>
-        <w:fldChar w:fldCharType="separate"/>
-      </w:r>
-      <w:r>
-        <w:rPr>
-          <w:rFonts w:ascii="Arial" w:hAnsi="Arial" w:cs="Arial"/>
-          <w:sz w:val="24"/>
-          <w:szCs w:val="24"/>
-          <w:shd w:val="clear" w:color="auto" w:fill="FFFFFF"/>
-        </w:rPr>
-        <w:t>Figure 4</w:t>
-      </w:r>
-      <w:r>
-        <w:rPr>
-          <w:rFonts w:ascii="Arial" w:hAnsi="Arial" w:cs="Arial"/>
-          <w:sz w:val="24"/>
-          <w:szCs w:val="24"/>
-          <w:shd w:val="clear" w:color="auto" w:fill="FFFFFF"/>
-        </w:rPr>
-        <w:fldChar w:fldCharType="end"/>
-      </w:r>
-      <w:r>
-        <w:rPr>
-          <w:rFonts w:ascii="Arial" w:hAnsi="Arial" w:cs="Arial"/>
-          <w:sz w:val="24"/>
-          <w:szCs w:val="24"/>
-          <w:shd w:val="clear" w:color="auto" w:fill="FFFFFF"/>
-        </w:rPr>
-        <w:t>, the following unique primary keys were created:</w:t>
-      </w:r>
-    </w:p>
-    <w:p>
-      <w:pPr>
         <w:rPr>
           <w:b/>
           <w:bCs/>
@@ -6226,35 +6622,234 @@
           <w:szCs w:val="20"/>
         </w:rPr>
       </w:pPr>
-      <w:r>
+      <w:proofErr w:type="gramStart"/>
+      <w:r>
+        <w:rPr>
+          <w:rFonts w:ascii="Arial" w:hAnsi="Arial" w:cs="Arial"/>
+          <w:sz w:val="24"/>
+          <w:szCs w:val="24"/>
+          <w:shd w:val="clear" w:color="auto" w:fill="FFFFFF"/>
+        </w:rPr>
+        <w:t>In order to</w:t>
+      </w:r>
+      <w:proofErr w:type="gramEnd"/>
+      <w:r>
+        <w:rPr>
+          <w:rFonts w:ascii="Arial" w:hAnsi="Arial" w:cs="Arial"/>
+          <w:sz w:val="24"/>
+          <w:szCs w:val="24"/>
+          <w:shd w:val="clear" w:color="auto" w:fill="FFFFFF"/>
+        </w:rPr>
+        <w:t xml:space="preserve"> </w:t>
+      </w:r>
+      <w:r>
+        <w:rPr>
+          <w:rFonts w:ascii="Arial" w:hAnsi="Arial" w:cs="Arial"/>
+          <w:sz w:val="24"/>
+          <w:szCs w:val="24"/>
+          <w:shd w:val="clear" w:color="auto" w:fill="FFFFFF"/>
+        </w:rPr>
+        <w:t>facilitate</w:t>
+      </w:r>
+      <w:r>
+        <w:rPr>
+          <w:rFonts w:ascii="Arial" w:hAnsi="Arial" w:cs="Arial"/>
+          <w:sz w:val="24"/>
+          <w:szCs w:val="24"/>
+          <w:shd w:val="clear" w:color="auto" w:fill="FFFFFF"/>
+        </w:rPr>
+        <w:t xml:space="preserve"> the relational dataset establishment </w:t>
+      </w:r>
+      <w:r>
+        <w:rPr>
+          <w:rFonts w:ascii="Arial" w:hAnsi="Arial" w:cs="Arial"/>
+          <w:sz w:val="24"/>
+          <w:szCs w:val="24"/>
+          <w:shd w:val="clear" w:color="auto" w:fill="FFFFFF"/>
+        </w:rPr>
+        <w:t xml:space="preserve">of the </w:t>
+      </w:r>
+      <w:r>
+        <w:rPr>
+          <w:rFonts w:ascii="Arial" w:hAnsi="Arial" w:cs="Arial"/>
+          <w:sz w:val="24"/>
+          <w:szCs w:val="24"/>
+          <w:shd w:val="clear" w:color="auto" w:fill="FFFFFF"/>
+        </w:rPr>
+        <w:t>five</w:t>
+      </w:r>
+      <w:r>
+        <w:rPr>
+          <w:rFonts w:ascii="Arial" w:hAnsi="Arial" w:cs="Arial"/>
+          <w:sz w:val="24"/>
+          <w:szCs w:val="24"/>
+          <w:shd w:val="clear" w:color="auto" w:fill="FFFFFF"/>
+        </w:rPr>
+        <w:t xml:space="preserve"> </w:t>
+      </w:r>
+      <w:r>
+        <w:rPr>
+          <w:rFonts w:ascii="Arial" w:hAnsi="Arial" w:cs="Arial"/>
+          <w:sz w:val="24"/>
+          <w:szCs w:val="24"/>
+          <w:shd w:val="clear" w:color="auto" w:fill="FFFFFF"/>
+        </w:rPr>
+        <w:t>s</w:t>
+      </w:r>
+      <w:r>
+        <w:rPr>
+          <w:rFonts w:ascii="Arial" w:hAnsi="Arial" w:cs="Arial"/>
+          <w:sz w:val="24"/>
+          <w:szCs w:val="24"/>
+          <w:shd w:val="clear" w:color="auto" w:fill="FFFFFF"/>
+        </w:rPr>
+        <w:t xml:space="preserve">upporting </w:t>
+      </w:r>
+      <w:r>
+        <w:rPr>
+          <w:rFonts w:ascii="Arial" w:hAnsi="Arial" w:cs="Arial"/>
+          <w:sz w:val="24"/>
+          <w:szCs w:val="24"/>
+          <w:shd w:val="clear" w:color="auto" w:fill="FFFFFF"/>
+        </w:rPr>
+        <w:t>t</w:t>
+      </w:r>
+      <w:r>
+        <w:rPr>
+          <w:rFonts w:ascii="Arial" w:hAnsi="Arial" w:cs="Arial"/>
+          <w:sz w:val="24"/>
+          <w:szCs w:val="24"/>
+          <w:shd w:val="clear" w:color="auto" w:fill="FFFFFF"/>
+        </w:rPr>
+        <w:t xml:space="preserve">ables </w:t>
+      </w:r>
+      <w:r>
+        <w:rPr>
+          <w:rFonts w:ascii="Arial" w:hAnsi="Arial" w:cs="Arial"/>
+          <w:sz w:val="24"/>
+          <w:szCs w:val="24"/>
+          <w:shd w:val="clear" w:color="auto" w:fill="FFFFFF"/>
+        </w:rPr>
+        <w:t>u</w:t>
+      </w:r>
+      <w:r>
+        <w:rPr>
+          <w:rFonts w:ascii="Arial" w:hAnsi="Arial" w:cs="Arial"/>
+          <w:sz w:val="24"/>
+          <w:szCs w:val="24"/>
+          <w:shd w:val="clear" w:color="auto" w:fill="FFFFFF"/>
+        </w:rPr>
+        <w:t>sing SQL</w:t>
+      </w:r>
+      <w:r>
+        <w:rPr>
+          <w:rFonts w:ascii="Arial" w:hAnsi="Arial" w:cs="Arial"/>
+          <w:sz w:val="24"/>
+          <w:szCs w:val="24"/>
+          <w:shd w:val="clear" w:color="auto" w:fill="FFFFFF"/>
+        </w:rPr>
+        <w:t>,</w:t>
+      </w:r>
+      <w:r>
+        <w:rPr>
+          <w:rFonts w:ascii="Arial" w:hAnsi="Arial" w:cs="Arial"/>
+          <w:sz w:val="24"/>
+          <w:szCs w:val="24"/>
+          <w:shd w:val="clear" w:color="auto" w:fill="FFFFFF"/>
+        </w:rPr>
+        <w:t xml:space="preserve"> as </w:t>
+      </w:r>
+      <w:r>
+        <w:rPr>
+          <w:rFonts w:ascii="Arial" w:hAnsi="Arial" w:cs="Arial"/>
+          <w:sz w:val="24"/>
+          <w:szCs w:val="24"/>
+          <w:shd w:val="clear" w:color="auto" w:fill="FFFFFF"/>
+        </w:rPr>
+        <w:t>highlighted</w:t>
+      </w:r>
+      <w:r>
+        <w:rPr>
+          <w:rFonts w:ascii="Arial" w:hAnsi="Arial" w:cs="Arial"/>
+          <w:sz w:val="24"/>
+          <w:szCs w:val="24"/>
+          <w:shd w:val="clear" w:color="auto" w:fill="FFFFFF"/>
+        </w:rPr>
+        <w:t xml:space="preserve"> </w:t>
+      </w:r>
+      <w:r>
+        <w:rPr>
+          <w:rFonts w:ascii="Arial" w:hAnsi="Arial" w:cs="Arial"/>
+          <w:sz w:val="24"/>
+          <w:szCs w:val="24"/>
+          <w:shd w:val="clear" w:color="auto" w:fill="FFFFFF"/>
+        </w:rPr>
+        <w:t xml:space="preserve">by </w:t>
+      </w:r>
+      <w:r>
+        <w:rPr>
+          <w:rFonts w:ascii="Arial" w:hAnsi="Arial" w:cs="Arial"/>
+          <w:sz w:val="24"/>
+          <w:szCs w:val="24"/>
+          <w:shd w:val="clear" w:color="auto" w:fill="FFFFFF"/>
+        </w:rPr>
+        <w:t xml:space="preserve">a </w:t>
+      </w:r>
+      <w:r>
+        <w:rPr>
+          <w:rFonts w:ascii="Arial" w:hAnsi="Arial" w:cs="Arial"/>
+          <w:sz w:val="24"/>
+          <w:szCs w:val="24"/>
+          <w:shd w:val="clear" w:color="auto" w:fill="FFFFFF"/>
+        </w:rPr>
+        <w:t xml:space="preserve">red ellipse </w:t>
+      </w:r>
+      <w:r>
+        <w:rPr>
+          <w:rFonts w:ascii="Arial" w:hAnsi="Arial" w:cs="Arial"/>
+          <w:sz w:val="24"/>
+          <w:szCs w:val="24"/>
+          <w:shd w:val="clear" w:color="auto" w:fill="FFFFFF"/>
+        </w:rPr>
+        <w:t xml:space="preserve">in </w:t>
+      </w:r>
+      <w:r>
+        <w:rPr>
+          <w:rFonts w:ascii="Arial" w:hAnsi="Arial" w:cs="Arial"/>
+          <w:sz w:val="24"/>
+          <w:szCs w:val="24"/>
+          <w:shd w:val="clear" w:color="auto" w:fill="FFFFFF"/>
+        </w:rPr>
+        <w:t>Figure 6</w:t>
+      </w:r>
+      <w:r>
+        <w:rPr>
+          <w:rFonts w:ascii="Arial" w:hAnsi="Arial" w:cs="Arial"/>
+          <w:sz w:val="24"/>
+          <w:szCs w:val="24"/>
+          <w:shd w:val="clear" w:color="auto" w:fill="FFFFFF"/>
+        </w:rPr>
+        <w:t>, the following unique primary keys were created:</w:t>
+      </w:r>
+    </w:p>
+    <w:p>
+      <w:pPr>
+        <w:jc w:val="center"/>
         <w:rPr>
           <w:b/>
           <w:bCs/>
           <w:sz w:val="20"/>
           <w:szCs w:val="20"/>
         </w:rPr>
-        <w:br w:type="page"/>
-      </w:r>
-    </w:p>
-    <w:p>
-      <w:pPr>
-        <w:jc w:val="center"/>
+      </w:pPr>
+      <w:bookmarkStart w:id="40" w:name="_Toc47224720"/>
+      <w:r>
         <w:rPr>
           <w:b/>
           <w:bCs/>
           <w:sz w:val="20"/>
           <w:szCs w:val="20"/>
         </w:rPr>
-      </w:pPr>
-      <w:bookmarkStart w:id="39" w:name="_Toc47196473"/>
-      <w:r>
-        <w:rPr>
-          <w:b/>
-          <w:bCs/>
-          <w:sz w:val="20"/>
-          <w:szCs w:val="20"/>
-        </w:rPr>
-        <w:lastRenderedPageBreak/>
         <w:t xml:space="preserve">Table </w:t>
       </w:r>
       <w:r>
@@ -6310,7 +6905,7 @@
           <w:sz w:val="20"/>
           <w:szCs w:val="20"/>
         </w:rPr>
-        <w:t xml:space="preserve"> List of Primary </w:t>
+        <w:t>:</w:t>
       </w:r>
       <w:r>
         <w:rPr>
@@ -6319,9 +6914,18 @@
           <w:sz w:val="20"/>
           <w:szCs w:val="20"/>
         </w:rPr>
+        <w:t xml:space="preserve"> List of Primary </w:t>
+      </w:r>
+      <w:r>
+        <w:rPr>
+          <w:b/>
+          <w:bCs/>
+          <w:sz w:val="20"/>
+          <w:szCs w:val="20"/>
+        </w:rPr>
         <w:t>Keys Created using Python</w:t>
       </w:r>
-      <w:bookmarkEnd w:id="39"/>
+      <w:bookmarkEnd w:id="40"/>
     </w:p>
     <w:tbl>
       <w:tblPr>
@@ -6330,8 +6934,8 @@
         <w:tblLook w:val="04A0" w:firstRow="1" w:lastRow="0" w:firstColumn="1" w:lastColumn="0" w:noHBand="0" w:noVBand="1"/>
       </w:tblPr>
       <w:tblGrid>
-        <w:gridCol w:w="2560"/>
-        <w:gridCol w:w="2660"/>
+        <w:gridCol w:w="2420"/>
+        <w:gridCol w:w="2800"/>
       </w:tblGrid>
       <w:tr>
         <w:trPr>
@@ -6340,7 +6944,7 @@
         </w:trPr>
         <w:tc>
           <w:tcPr>
-            <w:tcW w:w="2560" w:type="dxa"/>
+            <w:tcW w:w="2420" w:type="dxa"/>
             <w:tcBorders>
               <w:top w:val="single" w:sz="8" w:space="0" w:color="auto"/>
               <w:left w:val="single" w:sz="8" w:space="0" w:color="auto"/>
@@ -6381,7 +6985,7 @@
         </w:tc>
         <w:tc>
           <w:tcPr>
-            <w:tcW w:w="2660" w:type="dxa"/>
+            <w:tcW w:w="2800" w:type="dxa"/>
             <w:tcBorders>
               <w:top w:val="single" w:sz="8" w:space="0" w:color="auto"/>
               <w:left w:val="nil"/>
@@ -6452,7 +7056,89 @@
         </w:trPr>
         <w:tc>
           <w:tcPr>
-            <w:tcW w:w="2560" w:type="dxa"/>
+            <w:tcW w:w="2420" w:type="dxa"/>
+            <w:tcBorders>
+              <w:top w:val="nil"/>
+              <w:left w:val="single" w:sz="8" w:space="0" w:color="auto"/>
+              <w:bottom w:val="single" w:sz="4" w:space="0" w:color="auto"/>
+              <w:right w:val="single" w:sz="4" w:space="0" w:color="auto"/>
+            </w:tcBorders>
+            <w:shd w:val="clear" w:color="auto" w:fill="auto"/>
+            <w:noWrap/>
+            <w:vAlign w:val="bottom"/>
+          </w:tcPr>
+          <w:p>
+            <w:pPr>
+              <w:spacing w:after="0" w:line="240" w:lineRule="auto"/>
+              <w:rPr>
+                <w:rFonts w:ascii="Calibri" w:eastAsia="Times New Roman" w:hAnsi="Calibri" w:cs="Calibri"/>
+                <w:color w:val="000000"/>
+                <w:sz w:val="22"/>
+                <w:szCs w:val="22"/>
+                <w:lang w:eastAsia="zh-CN"/>
+              </w:rPr>
+            </w:pPr>
+            <w:proofErr w:type="spellStart"/>
+            <w:r>
+              <w:rPr>
+                <w:rFonts w:ascii="Calibri" w:eastAsia="Times New Roman" w:hAnsi="Calibri" w:cs="Calibri"/>
+                <w:color w:val="000000"/>
+                <w:sz w:val="22"/>
+                <w:szCs w:val="22"/>
+                <w:lang w:eastAsia="zh-CN"/>
+              </w:rPr>
+              <w:t>production_company</w:t>
+            </w:r>
+            <w:proofErr w:type="spellEnd"/>
+          </w:p>
+        </w:tc>
+        <w:tc>
+          <w:tcPr>
+            <w:tcW w:w="2800" w:type="dxa"/>
+            <w:tcBorders>
+              <w:top w:val="nil"/>
+              <w:left w:val="nil"/>
+              <w:bottom w:val="single" w:sz="4" w:space="0" w:color="auto"/>
+              <w:right w:val="single" w:sz="8" w:space="0" w:color="auto"/>
+            </w:tcBorders>
+            <w:shd w:val="clear" w:color="auto" w:fill="auto"/>
+            <w:noWrap/>
+            <w:vAlign w:val="bottom"/>
+          </w:tcPr>
+          <w:p>
+            <w:pPr>
+              <w:spacing w:after="0" w:line="240" w:lineRule="auto"/>
+              <w:rPr>
+                <w:rFonts w:ascii="Calibri" w:eastAsia="Times New Roman" w:hAnsi="Calibri" w:cs="Calibri"/>
+                <w:color w:val="000000"/>
+                <w:sz w:val="22"/>
+                <w:szCs w:val="22"/>
+                <w:lang w:eastAsia="zh-CN"/>
+              </w:rPr>
+            </w:pPr>
+            <w:proofErr w:type="spellStart"/>
+            <w:r>
+              <w:rPr>
+                <w:rFonts w:ascii="Calibri" w:eastAsia="Times New Roman" w:hAnsi="Calibri" w:cs="Calibri"/>
+                <w:color w:val="000000"/>
+                <w:sz w:val="22"/>
+                <w:szCs w:val="22"/>
+                <w:lang w:eastAsia="zh-CN"/>
+              </w:rPr>
+              <w:t>company_id</w:t>
+            </w:r>
+            <w:proofErr w:type="spellEnd"/>
+          </w:p>
+        </w:tc>
+      </w:tr>
+      <w:tr>
+        <w:trPr>
+          <w:trHeight w:val="288"/>
+          <w:jc w:val="center"/>
+        </w:trPr>
+        <w:tc>
+          <w:tcPr>
+            <w:tcW w:w="2420" w:type="dxa"/>
             <w:tcBorders>
               <w:top w:val="nil"/>
               <w:left w:val="single" w:sz="8" w:space="0" w:color="auto"/>
@@ -6483,95 +7169,13 @@
                 <w:szCs w:val="22"/>
                 <w:lang w:eastAsia="zh-CN"/>
               </w:rPr>
-              <w:t>Person Table</w:t>
+              <w:t>job_title</w:t>
             </w:r>
           </w:p>
         </w:tc>
         <w:tc>
           <w:tcPr>
-            <w:tcW w:w="2660" w:type="dxa"/>
-            <w:tcBorders>
-              <w:top w:val="nil"/>
-              <w:left w:val="nil"/>
-              <w:bottom w:val="single" w:sz="4" w:space="0" w:color="auto"/>
-              <w:right w:val="single" w:sz="8" w:space="0" w:color="auto"/>
-            </w:tcBorders>
-            <w:shd w:val="clear" w:color="auto" w:fill="auto"/>
-            <w:noWrap/>
-            <w:vAlign w:val="bottom"/>
-            <w:hideMark/>
-          </w:tcPr>
-          <w:p>
-            <w:pPr>
-              <w:spacing w:after="0" w:line="240" w:lineRule="auto"/>
-              <w:rPr>
-                <w:rFonts w:ascii="Calibri" w:eastAsia="Times New Roman" w:hAnsi="Calibri" w:cs="Calibri"/>
-                <w:color w:val="000000"/>
-                <w:sz w:val="22"/>
-                <w:szCs w:val="22"/>
-                <w:lang w:eastAsia="zh-CN"/>
-              </w:rPr>
-            </w:pPr>
-            <w:proofErr w:type="spellStart"/>
-            <w:r>
-              <w:rPr>
-                <w:rFonts w:ascii="Calibri" w:eastAsia="Times New Roman" w:hAnsi="Calibri" w:cs="Calibri"/>
-                <w:color w:val="000000"/>
-                <w:sz w:val="22"/>
-                <w:szCs w:val="22"/>
-                <w:lang w:eastAsia="zh-CN"/>
-              </w:rPr>
-              <w:t>person_id</w:t>
-            </w:r>
-            <w:proofErr w:type="spellEnd"/>
-          </w:p>
-        </w:tc>
-      </w:tr>
-      <w:tr>
-        <w:trPr>
-          <w:trHeight w:val="288"/>
-          <w:jc w:val="center"/>
-        </w:trPr>
-        <w:tc>
-          <w:tcPr>
-            <w:tcW w:w="2560" w:type="dxa"/>
-            <w:tcBorders>
-              <w:top w:val="nil"/>
-              <w:left w:val="single" w:sz="8" w:space="0" w:color="auto"/>
-              <w:bottom w:val="single" w:sz="4" w:space="0" w:color="auto"/>
-              <w:right w:val="single" w:sz="4" w:space="0" w:color="auto"/>
-            </w:tcBorders>
-            <w:shd w:val="clear" w:color="auto" w:fill="auto"/>
-            <w:noWrap/>
-            <w:vAlign w:val="bottom"/>
-            <w:hideMark/>
-          </w:tcPr>
-          <w:p>
-            <w:pPr>
-              <w:spacing w:after="0" w:line="240" w:lineRule="auto"/>
-              <w:rPr>
-                <w:rFonts w:ascii="Calibri" w:eastAsia="Times New Roman" w:hAnsi="Calibri" w:cs="Calibri"/>
-                <w:color w:val="000000"/>
-                <w:sz w:val="22"/>
-                <w:szCs w:val="22"/>
-                <w:lang w:eastAsia="zh-CN"/>
-              </w:rPr>
-            </w:pPr>
-            <w:r>
-              <w:rPr>
-                <w:rFonts w:ascii="Calibri" w:eastAsia="Times New Roman" w:hAnsi="Calibri" w:cs="Calibri"/>
-                <w:color w:val="000000"/>
-                <w:sz w:val="22"/>
-                <w:szCs w:val="22"/>
-                <w:lang w:eastAsia="zh-CN"/>
-              </w:rPr>
-              <w:t>Job Title Table</w:t>
-            </w:r>
-          </w:p>
-        </w:tc>
-        <w:tc>
-          <w:tcPr>
-            <w:tcW w:w="2660" w:type="dxa"/>
+            <w:tcW w:w="2800" w:type="dxa"/>
             <w:tcBorders>
               <w:top w:val="nil"/>
               <w:left w:val="nil"/>
@@ -6616,7 +7220,7 @@
         </w:trPr>
         <w:tc>
           <w:tcPr>
-            <w:tcW w:w="2560" w:type="dxa"/>
+            <w:tcW w:w="2420" w:type="dxa"/>
             <w:tcBorders>
               <w:top w:val="nil"/>
               <w:left w:val="single" w:sz="8" w:space="0" w:color="auto"/>
@@ -6647,13 +7251,13 @@
                 <w:szCs w:val="22"/>
                 <w:lang w:eastAsia="zh-CN"/>
               </w:rPr>
-              <w:t>Genre Table</w:t>
+              <w:t>genre</w:t>
             </w:r>
           </w:p>
         </w:tc>
         <w:tc>
           <w:tcPr>
-            <w:tcW w:w="2660" w:type="dxa"/>
+            <w:tcW w:w="2800" w:type="dxa"/>
             <w:tcBorders>
               <w:top w:val="nil"/>
               <w:left w:val="nil"/>
@@ -6698,7 +7302,7 @@
         </w:trPr>
         <w:tc>
           <w:tcPr>
-            <w:tcW w:w="2560" w:type="dxa"/>
+            <w:tcW w:w="2420" w:type="dxa"/>
             <w:tcBorders>
               <w:top w:val="nil"/>
               <w:left w:val="single" w:sz="8" w:space="0" w:color="auto"/>
@@ -6729,13 +7333,13 @@
                 <w:szCs w:val="22"/>
                 <w:lang w:eastAsia="zh-CN"/>
               </w:rPr>
-              <w:t>Language Table</w:t>
+              <w:t>language</w:t>
             </w:r>
           </w:p>
         </w:tc>
         <w:tc>
           <w:tcPr>
-            <w:tcW w:w="2660" w:type="dxa"/>
+            <w:tcW w:w="2800" w:type="dxa"/>
             <w:tcBorders>
               <w:top w:val="nil"/>
               <w:left w:val="nil"/>
@@ -6775,54 +7379,17 @@
       </w:tr>
       <w:tr>
         <w:trPr>
-          <w:trHeight w:val="288"/>
+          <w:trHeight w:val="300"/>
           <w:jc w:val="center"/>
         </w:trPr>
         <w:tc>
           <w:tcPr>
-            <w:tcW w:w="2560" w:type="dxa"/>
+            <w:tcW w:w="2420" w:type="dxa"/>
             <w:tcBorders>
               <w:top w:val="nil"/>
               <w:left w:val="single" w:sz="8" w:space="0" w:color="auto"/>
-              <w:bottom w:val="single" w:sz="4" w:space="0" w:color="auto"/>
+              <w:bottom w:val="single" w:sz="8" w:space="0" w:color="auto"/>
               <w:right w:val="single" w:sz="4" w:space="0" w:color="auto"/>
-            </w:tcBorders>
-            <w:shd w:val="clear" w:color="auto" w:fill="auto"/>
-            <w:noWrap/>
-            <w:vAlign w:val="bottom"/>
-            <w:hideMark/>
-          </w:tcPr>
-          <w:p>
-            <w:pPr>
-              <w:spacing w:after="0" w:line="240" w:lineRule="auto"/>
-              <w:rPr>
-                <w:rFonts w:ascii="Calibri" w:eastAsia="Times New Roman" w:hAnsi="Calibri" w:cs="Calibri"/>
-                <w:color w:val="000000"/>
-                <w:sz w:val="22"/>
-                <w:szCs w:val="22"/>
-                <w:lang w:eastAsia="zh-CN"/>
-              </w:rPr>
-            </w:pPr>
-            <w:r>
-              <w:rPr>
-                <w:rFonts w:ascii="Calibri" w:eastAsia="Times New Roman" w:hAnsi="Calibri" w:cs="Calibri"/>
-                <w:color w:val="000000"/>
-                <w:sz w:val="22"/>
-                <w:szCs w:val="22"/>
-                <w:lang w:eastAsia="zh-CN"/>
-              </w:rPr>
-              <w:t xml:space="preserve">Production Company Table </w:t>
-            </w:r>
-          </w:p>
-        </w:tc>
-        <w:tc>
-          <w:tcPr>
-            <w:tcW w:w="2660" w:type="dxa"/>
-            <w:tcBorders>
-              <w:top w:val="nil"/>
-              <w:left w:val="nil"/>
-              <w:bottom w:val="single" w:sz="4" w:space="0" w:color="auto"/>
-              <w:right w:val="single" w:sz="8" w:space="0" w:color="auto"/>
             </w:tcBorders>
             <w:shd w:val="clear" w:color="auto" w:fill="auto"/>
             <w:noWrap/>
@@ -6849,42 +7416,8 @@
                 <w:szCs w:val="22"/>
                 <w:lang w:eastAsia="zh-CN"/>
               </w:rPr>
-              <w:t>company_id</w:t>
+              <w:t>c</w:t>
             </w:r>
-            <w:proofErr w:type="spellEnd"/>
-          </w:p>
-        </w:tc>
-      </w:tr>
-      <w:tr>
-        <w:trPr>
-          <w:trHeight w:val="300"/>
-          <w:jc w:val="center"/>
-        </w:trPr>
-        <w:tc>
-          <w:tcPr>
-            <w:tcW w:w="2560" w:type="dxa"/>
-            <w:tcBorders>
-              <w:top w:val="nil"/>
-              <w:left w:val="single" w:sz="8" w:space="0" w:color="auto"/>
-              <w:bottom w:val="single" w:sz="8" w:space="0" w:color="auto"/>
-              <w:right w:val="single" w:sz="4" w:space="0" w:color="auto"/>
-            </w:tcBorders>
-            <w:shd w:val="clear" w:color="auto" w:fill="auto"/>
-            <w:noWrap/>
-            <w:vAlign w:val="bottom"/>
-            <w:hideMark/>
-          </w:tcPr>
-          <w:p>
-            <w:pPr>
-              <w:spacing w:after="0" w:line="240" w:lineRule="auto"/>
-              <w:rPr>
-                <w:rFonts w:ascii="Calibri" w:eastAsia="Times New Roman" w:hAnsi="Calibri" w:cs="Calibri"/>
-                <w:color w:val="000000"/>
-                <w:sz w:val="22"/>
-                <w:szCs w:val="22"/>
-                <w:lang w:eastAsia="zh-CN"/>
-              </w:rPr>
-            </w:pPr>
             <w:r>
               <w:rPr>
                 <w:rFonts w:ascii="Calibri" w:eastAsia="Times New Roman" w:hAnsi="Calibri" w:cs="Calibri"/>
@@ -6893,13 +7426,34 @@
                 <w:szCs w:val="22"/>
                 <w:lang w:eastAsia="zh-CN"/>
               </w:rPr>
-              <w:t xml:space="preserve">Country Origin Table </w:t>
+              <w:t>ountry</w:t>
             </w:r>
+            <w:r>
+              <w:rPr>
+                <w:rFonts w:ascii="Calibri" w:eastAsia="Times New Roman" w:hAnsi="Calibri" w:cs="Calibri"/>
+                <w:color w:val="000000"/>
+                <w:sz w:val="22"/>
+                <w:szCs w:val="22"/>
+                <w:lang w:eastAsia="zh-CN"/>
+              </w:rPr>
+              <w:t>_o</w:t>
+            </w:r>
+            <w:r>
+              <w:rPr>
+                <w:rFonts w:ascii="Calibri" w:eastAsia="Times New Roman" w:hAnsi="Calibri" w:cs="Calibri"/>
+                <w:color w:val="000000"/>
+                <w:sz w:val="22"/>
+                <w:szCs w:val="22"/>
+                <w:lang w:eastAsia="zh-CN"/>
+              </w:rPr>
+              <w:t>rigin</w:t>
+            </w:r>
+            <w:proofErr w:type="spellEnd"/>
           </w:p>
         </w:tc>
         <w:tc>
           <w:tcPr>
-            <w:tcW w:w="2660" w:type="dxa"/>
+            <w:tcW w:w="2800" w:type="dxa"/>
             <w:tcBorders>
               <w:top w:val="nil"/>
               <w:left w:val="nil"/>
@@ -6957,16 +7511,16 @@
         <mc:AlternateContent>
           <mc:Choice Requires="wps">
             <w:drawing>
-              <wp:anchor distT="0" distB="0" distL="114300" distR="114300" simplePos="0" relativeHeight="251660288" behindDoc="0" locked="0" layoutInCell="1" allowOverlap="1" wp14:anchorId="254E7646" wp14:editId="3A98898C">
+              <wp:anchor distT="0" distB="0" distL="114300" distR="114300" simplePos="0" relativeHeight="251660288" behindDoc="0" locked="0" layoutInCell="1" allowOverlap="1" wp14:anchorId="254E7646" wp14:editId="40116D49">
                 <wp:simplePos x="0" y="0"/>
                 <wp:positionH relativeFrom="column">
-                  <wp:posOffset>3790950</wp:posOffset>
+                  <wp:posOffset>3724275</wp:posOffset>
                 </wp:positionH>
                 <wp:positionV relativeFrom="paragraph">
-                  <wp:posOffset>-180340</wp:posOffset>
+                  <wp:posOffset>10795</wp:posOffset>
                 </wp:positionV>
-                <wp:extent cx="2070100" cy="5353050"/>
-                <wp:effectExtent l="0" t="0" r="25400" b="19050"/>
+                <wp:extent cx="2298700" cy="4219575"/>
+                <wp:effectExtent l="0" t="0" r="25400" b="28575"/>
                 <wp:wrapNone/>
                 <wp:docPr id="39" name="Oval 39"/>
                 <wp:cNvGraphicFramePr/>
@@ -6977,7 +7531,7 @@
                       <wps:spPr>
                         <a:xfrm>
                           <a:off x="0" y="0"/>
-                          <a:ext cx="2070100" cy="5353050"/>
+                          <a:ext cx="2298700" cy="4219575"/>
                         </a:xfrm>
                         <a:prstGeom prst="ellipse">
                           <a:avLst/>
@@ -7025,12 +7579,15 @@
           </mc:Choice>
           <mc:Fallback>
             <w:pict>
-              <v:oval w14:anchorId="6823EDB6" id="Oval 39" o:spid="_x0000_s1026" style="position:absolute;margin-left:298.5pt;margin-top:-14.2pt;width:163pt;height:421.5pt;z-index:251660288;visibility:visible;mso-wrap-style:square;mso-width-percent:0;mso-height-percent:0;mso-wrap-distance-left:9pt;mso-wrap-distance-top:0;mso-wrap-distance-right:9pt;mso-wrap-distance-bottom:0;mso-position-horizontal:absolute;mso-position-horizontal-relative:text;mso-position-vertical:absolute;mso-position-vertical-relative:text;mso-width-percent:0;mso-height-percent:0;mso-width-relative:margin;mso-height-relative:margin;v-text-anchor:middle" o:gfxdata="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" filled="f" strokecolor="red" strokeweight="2pt"/>
+              <v:oval w14:anchorId="00AB3398" id="Oval 39" o:spid="_x0000_s1026" style="position:absolute;margin-left:293.25pt;margin-top:.85pt;width:181pt;height:332.25pt;z-index:251660288;visibility:visible;mso-wrap-style:square;mso-width-percent:0;mso-height-percent:0;mso-wrap-distance-left:9pt;mso-wrap-distance-top:0;mso-wrap-distance-right:9pt;mso-wrap-distance-bottom:0;mso-position-horizontal:absolute;mso-position-horizontal-relative:text;mso-position-vertical:absolute;mso-position-vertical-relative:text;mso-width-percent:0;mso-height-percent:0;mso-width-relative:margin;mso-height-relative:margin;v-text-anchor:middle" o:gfxdata="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" filled="f" strokecolor="red" strokeweight="2pt"/>
             </w:pict>
           </mc:Fallback>
         </mc:AlternateContent>
       </w:r>
       <w:r>
+        <w:rPr>
+          <w:noProof/>
+        </w:rPr>
         <w:drawing>
           <wp:inline distT="0" distB="0" distL="0" distR="0" wp14:anchorId="1D7B7302" wp14:editId="7DE84F5D">
             <wp:extent cx="5486400" cy="4930140"/>
@@ -7077,7 +7634,7 @@
           <w:szCs w:val="18"/>
         </w:rPr>
       </w:pPr>
-      <w:bookmarkStart w:id="40" w:name="_Toc47196470"/>
+      <w:bookmarkStart w:id="41" w:name="_Toc47225113"/>
       <w:r>
         <w:rPr>
           <w:sz w:val="18"/>
@@ -7112,7 +7669,7 @@
           <w:sz w:val="18"/>
           <w:szCs w:val="18"/>
         </w:rPr>
-        <w:t>5</w:t>
+        <w:t>6</w:t>
       </w:r>
       <w:r>
         <w:rPr>
@@ -7126,38 +7683,30 @@
           <w:sz w:val="18"/>
           <w:szCs w:val="18"/>
         </w:rPr>
-        <w:t xml:space="preserve"> ERD with </w:t>
+        <w:t xml:space="preserve">: </w:t>
       </w:r>
       <w:r>
         <w:rPr>
           <w:sz w:val="18"/>
           <w:szCs w:val="18"/>
         </w:rPr>
-        <w:t xml:space="preserve">6 </w:t>
+        <w:t xml:space="preserve">ERD with </w:t>
       </w:r>
       <w:r>
         <w:rPr>
           <w:sz w:val="18"/>
           <w:szCs w:val="18"/>
         </w:rPr>
+        <w:t xml:space="preserve">6 </w:t>
+      </w:r>
+      <w:r>
+        <w:rPr>
+          <w:sz w:val="18"/>
+          <w:szCs w:val="18"/>
+        </w:rPr>
         <w:t>Supporting Tables Highlighted by Red Ellipses</w:t>
       </w:r>
-      <w:bookmarkEnd w:id="40"/>
-    </w:p>
-    <w:p>
-      <w:pPr>
-        <w:rPr>
-          <w:sz w:val="10"/>
-          <w:szCs w:val="10"/>
-        </w:rPr>
-      </w:pPr>
-      <w:r>
-        <w:rPr>
-          <w:sz w:val="10"/>
-          <w:szCs w:val="10"/>
-        </w:rPr>
-        <w:br w:type="page"/>
-      </w:r>
+      <w:bookmarkEnd w:id="41"/>
     </w:p>
     <w:p>
       <w:pPr>
@@ -7237,7 +7786,25 @@
           <w:szCs w:val="24"/>
           <w:shd w:val="clear" w:color="auto" w:fill="FFFFFF"/>
         </w:rPr>
-        <w:t xml:space="preserve">The four junction tables are essential to connect the main movie table and the supporting tables. Python was used to create the junction tables to ensure the bridging between the main </w:t>
+        <w:t xml:space="preserve">The four junction tables </w:t>
+      </w:r>
+      <w:r>
+        <w:rPr>
+          <w:rFonts w:ascii="Arial" w:hAnsi="Arial" w:cs="Arial"/>
+          <w:sz w:val="24"/>
+          <w:szCs w:val="24"/>
+          <w:shd w:val="clear" w:color="auto" w:fill="FFFFFF"/>
+        </w:rPr>
+        <w:t>wer</w:t>
+      </w:r>
+      <w:r>
+        <w:rPr>
+          <w:rFonts w:ascii="Arial" w:hAnsi="Arial" w:cs="Arial"/>
+          <w:sz w:val="24"/>
+          <w:szCs w:val="24"/>
+          <w:shd w:val="clear" w:color="auto" w:fill="FFFFFF"/>
+        </w:rPr>
+        <w:t xml:space="preserve">e essential to connect the main movie table and the supporting tables. Python was used to create the junction tables to ensure the bridging between the main </w:t>
       </w:r>
       <w:r>
         <w:rPr>
@@ -7255,7 +7822,7 @@
           <w:szCs w:val="24"/>
           <w:shd w:val="clear" w:color="auto" w:fill="FFFFFF"/>
         </w:rPr>
-        <w:t>six</w:t>
+        <w:t>five</w:t>
       </w:r>
       <w:r>
         <w:rPr>
@@ -7282,25 +7849,54 @@
           <w:szCs w:val="24"/>
           <w:shd w:val="clear" w:color="auto" w:fill="FFFFFF"/>
         </w:rPr>
-        <w:t xml:space="preserve"> of the country, language, genre, cast member</w:t>
-      </w:r>
-      <w:r>
-        <w:rPr>
-          <w:rFonts w:ascii="Arial" w:hAnsi="Arial" w:cs="Arial"/>
-          <w:sz w:val="24"/>
-          <w:szCs w:val="24"/>
-          <w:shd w:val="clear" w:color="auto" w:fill="FFFFFF"/>
-        </w:rPr>
-        <w:t>, production company</w:t>
-      </w:r>
-      <w:r>
-        <w:rPr>
-          <w:rFonts w:ascii="Arial" w:hAnsi="Arial" w:cs="Arial"/>
-          <w:sz w:val="24"/>
-          <w:szCs w:val="24"/>
-          <w:shd w:val="clear" w:color="auto" w:fill="FFFFFF"/>
-        </w:rPr>
-        <w:t xml:space="preserve"> and job title. </w:t>
+        <w:t xml:space="preserve"> of the country, language, genre, cast member and job title.</w:t>
+      </w:r>
+    </w:p>
+    <w:p>
+      <w:pPr>
+        <w:ind w:left="216"/>
+        <w:jc w:val="both"/>
+        <w:rPr>
+          <w:rFonts w:ascii="Arial" w:hAnsi="Arial" w:cs="Arial"/>
+          <w:sz w:val="24"/>
+          <w:szCs w:val="24"/>
+          <w:shd w:val="clear" w:color="auto" w:fill="FFFFFF"/>
+        </w:rPr>
+      </w:pPr>
+      <w:r>
+        <w:rPr>
+          <w:rFonts w:ascii="Arial" w:hAnsi="Arial" w:cs="Arial"/>
+          <w:i/>
+          <w:iCs/>
+          <w:sz w:val="24"/>
+          <w:szCs w:val="24"/>
+          <w:shd w:val="clear" w:color="auto" w:fill="FFFFFF"/>
+        </w:rPr>
+        <w:t xml:space="preserve">The </w:t>
+      </w:r>
+      <w:proofErr w:type="spellStart"/>
+      <w:r>
+        <w:rPr>
+          <w:rFonts w:ascii="Arial" w:hAnsi="Arial" w:cs="Arial"/>
+          <w:i/>
+          <w:iCs/>
+          <w:sz w:val="24"/>
+          <w:szCs w:val="24"/>
+          <w:shd w:val="clear" w:color="auto" w:fill="FFFFFF"/>
+        </w:rPr>
+        <w:t>production_company</w:t>
+      </w:r>
+      <w:proofErr w:type="spellEnd"/>
+      <w:r>
+        <w:rPr>
+          <w:rFonts w:ascii="Arial" w:hAnsi="Arial" w:cs="Arial"/>
+          <w:i/>
+          <w:iCs/>
+          <w:sz w:val="24"/>
+          <w:szCs w:val="24"/>
+          <w:shd w:val="clear" w:color="auto" w:fill="FFFFFF"/>
+        </w:rPr>
+        <w:t xml:space="preserve"> table had a many-to-one relationship and therefore did not need a junction table</w:t>
       </w:r>
     </w:p>
     <w:p>
@@ -7391,6 +7987,9 @@
         </mc:AlternateContent>
       </w:r>
       <w:r>
+        <w:rPr>
+          <w:noProof/>
+        </w:rPr>
         <w:drawing>
           <wp:inline distT="0" distB="0" distL="0" distR="0" wp14:anchorId="4B9B6B81" wp14:editId="2A2150C8">
             <wp:extent cx="5486400" cy="4930140"/>
@@ -7437,7 +8036,7 @@
           <w:szCs w:val="18"/>
         </w:rPr>
       </w:pPr>
-      <w:bookmarkStart w:id="41" w:name="_Toc47196471"/>
+      <w:bookmarkStart w:id="42" w:name="_Toc47225114"/>
       <w:r>
         <w:rPr>
           <w:sz w:val="18"/>
@@ -7472,7 +8071,7 @@
           <w:sz w:val="18"/>
           <w:szCs w:val="18"/>
         </w:rPr>
-        <w:t>6</w:t>
+        <w:t>7</w:t>
       </w:r>
       <w:r>
         <w:rPr>
@@ -7486,44 +8085,51 @@
           <w:sz w:val="18"/>
           <w:szCs w:val="18"/>
         </w:rPr>
-        <w:t xml:space="preserve"> ERD with </w:t>
+        <w:t>:</w:t>
       </w:r>
       <w:r>
         <w:rPr>
           <w:sz w:val="18"/>
           <w:szCs w:val="18"/>
         </w:rPr>
-        <w:t xml:space="preserve">4 </w:t>
+        <w:t xml:space="preserve"> ERD with </w:t>
       </w:r>
       <w:r>
         <w:rPr>
           <w:sz w:val="18"/>
           <w:szCs w:val="18"/>
         </w:rPr>
-        <w:t>Junction</w:t>
+        <w:t xml:space="preserve">4 </w:t>
       </w:r>
       <w:r>
         <w:rPr>
           <w:sz w:val="18"/>
           <w:szCs w:val="18"/>
         </w:rPr>
-        <w:t xml:space="preserve"> Tables Highlighted by </w:t>
+        <w:t>Junction</w:t>
       </w:r>
       <w:r>
         <w:rPr>
           <w:sz w:val="18"/>
           <w:szCs w:val="18"/>
         </w:rPr>
-        <w:t>Green</w:t>
+        <w:t xml:space="preserve"> Tables Highlighted by </w:t>
       </w:r>
       <w:r>
         <w:rPr>
           <w:sz w:val="18"/>
           <w:szCs w:val="18"/>
         </w:rPr>
+        <w:t>Green</w:t>
+      </w:r>
+      <w:r>
+        <w:rPr>
+          <w:sz w:val="18"/>
+          <w:szCs w:val="18"/>
+        </w:rPr>
         <w:t xml:space="preserve"> Ellipses</w:t>
       </w:r>
-      <w:bookmarkEnd w:id="41"/>
+      <w:bookmarkEnd w:id="42"/>
     </w:p>
     <w:p/>
     <w:p>
@@ -7539,12 +8145,10 @@
         <w:contextualSpacing/>
         <w:jc w:val="both"/>
       </w:pPr>
-      <w:bookmarkStart w:id="42" w:name="_Toc47196465"/>
+      <w:bookmarkStart w:id="43" w:name="_Toc47224682"/>
       <w:r>
         <w:t>Load</w:t>
       </w:r>
-      <w:bookmarkStart w:id="43" w:name="_GoBack"/>
-      <w:bookmarkEnd w:id="42"/>
       <w:bookmarkEnd w:id="43"/>
     </w:p>
     <w:p>
@@ -7564,7 +8168,25 @@
           <w:szCs w:val="24"/>
           <w:shd w:val="clear" w:color="auto" w:fill="FFFFFF"/>
         </w:rPr>
-        <w:t xml:space="preserve">Once the eleven pandas </w:t>
+        <w:t xml:space="preserve">Once the eleven </w:t>
+      </w:r>
+      <w:r>
+        <w:rPr>
+          <w:rFonts w:ascii="Arial" w:hAnsi="Arial" w:cs="Arial"/>
+          <w:sz w:val="24"/>
+          <w:szCs w:val="24"/>
+          <w:shd w:val="clear" w:color="auto" w:fill="FFFFFF"/>
+        </w:rPr>
+        <w:t>P</w:t>
+      </w:r>
+      <w:r>
+        <w:rPr>
+          <w:rFonts w:ascii="Arial" w:hAnsi="Arial" w:cs="Arial"/>
+          <w:sz w:val="24"/>
+          <w:szCs w:val="24"/>
+          <w:shd w:val="clear" w:color="auto" w:fill="FFFFFF"/>
+        </w:rPr>
+        <w:t xml:space="preserve">andas </w:t>
       </w:r>
       <w:proofErr w:type="spellStart"/>
       <w:r>
@@ -7574,7 +8196,16 @@
           <w:szCs w:val="24"/>
           <w:shd w:val="clear" w:color="auto" w:fill="FFFFFF"/>
         </w:rPr>
-        <w:t>dataFrames</w:t>
+        <w:t>D</w:t>
+      </w:r>
+      <w:r>
+        <w:rPr>
+          <w:rFonts w:ascii="Arial" w:hAnsi="Arial" w:cs="Arial"/>
+          <w:sz w:val="24"/>
+          <w:szCs w:val="24"/>
+          <w:shd w:val="clear" w:color="auto" w:fill="FFFFFF"/>
+        </w:rPr>
+        <w:t>ataFrames</w:t>
       </w:r>
       <w:proofErr w:type="spellEnd"/>
       <w:r>
@@ -7584,7 +8215,43 @@
           <w:szCs w:val="24"/>
           <w:shd w:val="clear" w:color="auto" w:fill="FFFFFF"/>
         </w:rPr>
-        <w:t xml:space="preserve"> were established for the main movie table, supporting tables and junction tables, SQL was used to load all into</w:t>
+        <w:t xml:space="preserve"> were established </w:t>
+      </w:r>
+      <w:r>
+        <w:rPr>
+          <w:rFonts w:ascii="Arial" w:hAnsi="Arial" w:cs="Arial"/>
+          <w:sz w:val="24"/>
+          <w:szCs w:val="24"/>
+          <w:shd w:val="clear" w:color="auto" w:fill="FFFFFF"/>
+        </w:rPr>
+        <w:t>with necessary information</w:t>
+      </w:r>
+      <w:r>
+        <w:rPr>
+          <w:rFonts w:ascii="Arial" w:hAnsi="Arial" w:cs="Arial"/>
+          <w:sz w:val="24"/>
+          <w:szCs w:val="24"/>
+          <w:shd w:val="clear" w:color="auto" w:fill="FFFFFF"/>
+        </w:rPr>
+        <w:t xml:space="preserve">, SQL was used to load all </w:t>
+      </w:r>
+      <w:r>
+        <w:rPr>
+          <w:rFonts w:ascii="Arial" w:hAnsi="Arial" w:cs="Arial"/>
+          <w:sz w:val="24"/>
+          <w:szCs w:val="24"/>
+          <w:shd w:val="clear" w:color="auto" w:fill="FFFFFF"/>
+        </w:rPr>
+        <w:t xml:space="preserve">tables </w:t>
+      </w:r>
+      <w:r>
+        <w:rPr>
+          <w:rFonts w:ascii="Arial" w:hAnsi="Arial" w:cs="Arial"/>
+          <w:sz w:val="24"/>
+          <w:szCs w:val="24"/>
+          <w:shd w:val="clear" w:color="auto" w:fill="FFFFFF"/>
+        </w:rPr>
+        <w:t>into</w:t>
       </w:r>
       <w:r>
         <w:rPr>
@@ -7648,7 +8315,7 @@
 </file>
 
 <file path=word/endnotes.xml><?xml version="1.0" encoding="utf-8"?>
-<w:endnotes xmlns:wpc="http://schemas.microsoft.com/office/word/2010/wordprocessingCanvas" xmlns:cx="http://schemas.microsoft.com/office/drawing/2014/chartex" xmlns:cx1="http://schemas.microsoft.com/office/drawing/2015/9/8/chartex" xmlns:cx2="http://schemas.microsoft.com/office/drawing/2015/10/21/chartex" xmlns:cx3="http://schemas.microsoft.com/office/drawing/2016/5/9/chartex" xmlns:cx4="http://schemas.microsoft.com/office/drawing/2016/5/10/chartex" xmlns:cx5="http://schemas.microsoft.com/office/drawing/2016/5/11/chartex" xmlns:cx6="http://schemas.microsoft.com/office/drawing/2016/5/12/chartex" xmlns:cx7="http://schemas.microsoft.com/office/drawing/2016/5/13/chartex" xmlns:cx8="http://schemas.microsoft.com/office/drawing/2016/5/14/chartex" xmlns:mc="http://schemas.openxmlformats.org/markup-compatibility/2006" xmlns:aink="http://schemas.microsoft.com/office/drawing/2016/ink" xmlns:am3d="http://schemas.microsoft.com/office/drawing/2017/model3d" xmlns:o="urn:schemas-microsoft-com:office:office" xmlns:r="http://schemas.openxmlformats.org/officeDocument/2006/relationships" xmlns:m="http://schemas.openxmlformats.org/officeDocument/2006/math" xmlns:v="urn:schemas-microsoft-com:vml" xmlns:wp14="http://schemas.microsoft.com/office/word/2010/wordprocessingDrawing" xmlns:wp="http://schemas.openxmlformats.org/drawingml/2006/wordprocessingDrawing" xmlns:w10="urn:schemas-microsoft-com:office:word" xmlns:w="http://schemas.openxmlformats.org/wordprocessingml/2006/main" xmlns:w14="http://schemas.microsoft.com/office/word/2010/wordml" xmlns:w15="http://schemas.microsoft.com/office/word/2012/wordml" xmlns:w16cid="http://schemas.microsoft.com/office/word/2016/wordml/cid" xmlns:w16se="http://schemas.microsoft.com/office/word/2015/wordml/symex" xmlns:wpg="http://schemas.microsoft.com/office/word/2010/wordprocessingGroup" xmlns:wpi="http://schemas.microsoft.com/office/word/2010/wordprocessingInk" xmlns:wne="http://schemas.microsoft.com/office/word/2006/wordml" xmlns:wps="http://schemas.microsoft.com/office/word/2010/wordprocessingShape" mc:Ignorable="w14 w15 w16se w16cid wp14">
+<w:endnotes xmlns:wpc="http://schemas.microsoft.com/office/word/2010/wordprocessingCanvas" xmlns:cx="http://schemas.microsoft.com/office/drawing/2014/chartex" xmlns:cx1="http://schemas.microsoft.com/office/drawing/2015/9/8/chartex" xmlns:cx2="http://schemas.microsoft.com/office/drawing/2015/10/21/chartex" xmlns:cx3="http://schemas.microsoft.com/office/drawing/2016/5/9/chartex" xmlns:cx4="http://schemas.microsoft.com/office/drawing/2016/5/10/chartex" xmlns:cx5="http://schemas.microsoft.com/office/drawing/2016/5/11/chartex" xmlns:cx6="http://schemas.microsoft.com/office/drawing/2016/5/12/chartex" xmlns:cx7="http://schemas.microsoft.com/office/drawing/2016/5/13/chartex" xmlns:cx8="http://schemas.microsoft.com/office/drawing/2016/5/14/chartex" xmlns:mc="http://schemas.openxmlformats.org/markup-compatibility/2006" xmlns:aink="http://schemas.microsoft.com/office/drawing/2016/ink" xmlns:am3d="http://schemas.microsoft.com/office/drawing/2017/model3d" xmlns:o="urn:schemas-microsoft-com:office:office" xmlns:r="http://schemas.openxmlformats.org/officeDocument/2006/relationships" xmlns:m="http://schemas.openxmlformats.org/officeDocument/2006/math" xmlns:v="urn:schemas-microsoft-com:vml" xmlns:wp14="http://schemas.microsoft.com/office/word/2010/wordprocessingDrawing" xmlns:wp="http://schemas.openxmlformats.org/drawingml/2006/wordprocessingDrawing" xmlns:w10="urn:schemas-microsoft-com:office:word" xmlns:w="http://schemas.openxmlformats.org/wordprocessingml/2006/main" xmlns:w14="http://schemas.microsoft.com/office/word/2010/wordml" xmlns:w15="http://schemas.microsoft.com/office/word/2012/wordml" xmlns:w16cex="http://schemas.microsoft.com/office/word/2018/wordml/cex" xmlns:w16cid="http://schemas.microsoft.com/office/word/2016/wordml/cid" xmlns:w16="http://schemas.microsoft.com/office/word/2018/wordml" xmlns:w16se="http://schemas.microsoft.com/office/word/2015/wordml/symex" xmlns:wpg="http://schemas.microsoft.com/office/word/2010/wordprocessingGroup" xmlns:wpi="http://schemas.microsoft.com/office/word/2010/wordprocessingInk" xmlns:wne="http://schemas.microsoft.com/office/word/2006/wordml" xmlns:wps="http://schemas.microsoft.com/office/word/2010/wordprocessingShape" mc:Ignorable="w14 w15 w16se w16cid w16 w16cex wp14">
   <w:endnote w:type="separator" w:id="-1">
     <w:p>
       <w:r>
@@ -7667,7 +8334,7 @@
 </file>
 
 <file path=word/footer1.xml><?xml version="1.0" encoding="utf-8"?>
-<w:ftr xmlns:wpc="http://schemas.microsoft.com/office/word/2010/wordprocessingCanvas" xmlns:cx="http://schemas.microsoft.com/office/drawing/2014/chartex" xmlns:cx1="http://schemas.microsoft.com/office/drawing/2015/9/8/chartex" xmlns:cx2="http://schemas.microsoft.com/office/drawing/2015/10/21/chartex" xmlns:cx3="http://schemas.microsoft.com/office/drawing/2016/5/9/chartex" xmlns:cx4="http://schemas.microsoft.com/office/drawing/2016/5/10/chartex" xmlns:cx5="http://schemas.microsoft.com/office/drawing/2016/5/11/chartex" xmlns:cx6="http://schemas.microsoft.com/office/drawing/2016/5/12/chartex" xmlns:cx7="http://schemas.microsoft.com/office/drawing/2016/5/13/chartex" xmlns:cx8="http://schemas.microsoft.com/office/drawing/2016/5/14/chartex" xmlns:mc="http://schemas.openxmlformats.org/markup-compatibility/2006" xmlns:aink="http://schemas.microsoft.com/office/drawing/2016/ink" xmlns:am3d="http://schemas.microsoft.com/office/drawing/2017/model3d" xmlns:o="urn:schemas-microsoft-com:office:office" xmlns:r="http://schemas.openxmlformats.org/officeDocument/2006/relationships" xmlns:m="http://schemas.openxmlformats.org/officeDocument/2006/math" xmlns:v="urn:schemas-microsoft-com:vml" xmlns:wp14="http://schemas.microsoft.com/office/word/2010/wordprocessingDrawing" xmlns:wp="http://schemas.openxmlformats.org/drawingml/2006/wordprocessingDrawing" xmlns:w10="urn:schemas-microsoft-com:office:word" xmlns:w="http://schemas.openxmlformats.org/wordprocessingml/2006/main" xmlns:w14="http://schemas.microsoft.com/office/word/2010/wordml" xmlns:w15="http://schemas.microsoft.com/office/word/2012/wordml" xmlns:w16cid="http://schemas.microsoft.com/office/word/2016/wordml/cid" xmlns:w16se="http://schemas.microsoft.com/office/word/2015/wordml/symex" xmlns:wpg="http://schemas.microsoft.com/office/word/2010/wordprocessingGroup" xmlns:wpi="http://schemas.microsoft.com/office/word/2010/wordprocessingInk" xmlns:wne="http://schemas.microsoft.com/office/word/2006/wordml" xmlns:wps="http://schemas.microsoft.com/office/word/2010/wordprocessingShape" mc:Ignorable="w14 w15 w16se w16cid wp14">
+<w:ftr xmlns:wpc="http://schemas.microsoft.com/office/word/2010/wordprocessingCanvas" xmlns:cx="http://schemas.microsoft.com/office/drawing/2014/chartex" xmlns:cx1="http://schemas.microsoft.com/office/drawing/2015/9/8/chartex" xmlns:cx2="http://schemas.microsoft.com/office/drawing/2015/10/21/chartex" xmlns:cx3="http://schemas.microsoft.com/office/drawing/2016/5/9/chartex" xmlns:cx4="http://schemas.microsoft.com/office/drawing/2016/5/10/chartex" xmlns:cx5="http://schemas.microsoft.com/office/drawing/2016/5/11/chartex" xmlns:cx6="http://schemas.microsoft.com/office/drawing/2016/5/12/chartex" xmlns:cx7="http://schemas.microsoft.com/office/drawing/2016/5/13/chartex" xmlns:cx8="http://schemas.microsoft.com/office/drawing/2016/5/14/chartex" xmlns:mc="http://schemas.openxmlformats.org/markup-compatibility/2006" xmlns:aink="http://schemas.microsoft.com/office/drawing/2016/ink" xmlns:am3d="http://schemas.microsoft.com/office/drawing/2017/model3d" xmlns:o="urn:schemas-microsoft-com:office:office" xmlns:r="http://schemas.openxmlformats.org/officeDocument/2006/relationships" xmlns:m="http://schemas.openxmlformats.org/officeDocument/2006/math" xmlns:v="urn:schemas-microsoft-com:vml" xmlns:wp14="http://schemas.microsoft.com/office/word/2010/wordprocessingDrawing" xmlns:wp="http://schemas.openxmlformats.org/drawingml/2006/wordprocessingDrawing" xmlns:w10="urn:schemas-microsoft-com:office:word" xmlns:w="http://schemas.openxmlformats.org/wordprocessingml/2006/main" xmlns:w14="http://schemas.microsoft.com/office/word/2010/wordml" xmlns:w15="http://schemas.microsoft.com/office/word/2012/wordml" xmlns:w16cex="http://schemas.microsoft.com/office/word/2018/wordml/cex" xmlns:w16cid="http://schemas.microsoft.com/office/word/2016/wordml/cid" xmlns:w16="http://schemas.microsoft.com/office/word/2018/wordml" xmlns:w16se="http://schemas.microsoft.com/office/word/2015/wordml/symex" xmlns:wpg="http://schemas.microsoft.com/office/word/2010/wordprocessingGroup" xmlns:wpi="http://schemas.microsoft.com/office/word/2010/wordprocessingInk" xmlns:wne="http://schemas.microsoft.com/office/word/2006/wordml" xmlns:wps="http://schemas.microsoft.com/office/word/2010/wordprocessingShape" mc:Ignorable="w14 w15 w16se w16cid w16 w16cex wp14">
   <w:sdt>
     <w:sdtPr>
       <w:rPr>
@@ -7837,256 +8504,131 @@
           </w:p>
         </w:sdtContent>
       </w:sdt>
-      <w:p>
-        <w:pPr>
-          <w:pStyle w:val="Footer"/>
-          <w:jc w:val="center"/>
-        </w:pPr>
-      </w:p>
     </w:sdtContent>
   </w:sdt>
 </w:ftr>
 </file>
 
 <file path=word/footer2.xml><?xml version="1.0" encoding="utf-8"?>
-<w:ftr xmlns:wpc="http://schemas.microsoft.com/office/word/2010/wordprocessingCanvas" xmlns:cx="http://schemas.microsoft.com/office/drawing/2014/chartex" xmlns:cx1="http://schemas.microsoft.com/office/drawing/2015/9/8/chartex" xmlns:cx2="http://schemas.microsoft.com/office/drawing/2015/10/21/chartex" xmlns:cx3="http://schemas.microsoft.com/office/drawing/2016/5/9/chartex" xmlns:cx4="http://schemas.microsoft.com/office/drawing/2016/5/10/chartex" xmlns:cx5="http://schemas.microsoft.com/office/drawing/2016/5/11/chartex" xmlns:cx6="http://schemas.microsoft.com/office/drawing/2016/5/12/chartex" xmlns:cx7="http://schemas.microsoft.com/office/drawing/2016/5/13/chartex" xmlns:cx8="http://schemas.microsoft.com/office/drawing/2016/5/14/chartex" xmlns:mc="http://schemas.openxmlformats.org/markup-compatibility/2006" xmlns:aink="http://schemas.microsoft.com/office/drawing/2016/ink" xmlns:am3d="http://schemas.microsoft.com/office/drawing/2017/model3d" xmlns:o="urn:schemas-microsoft-com:office:office" xmlns:r="http://schemas.openxmlformats.org/officeDocument/2006/relationships" xmlns:m="http://schemas.openxmlformats.org/officeDocument/2006/math" xmlns:v="urn:schemas-microsoft-com:vml" xmlns:wp14="http://schemas.microsoft.com/office/word/2010/wordprocessingDrawing" xmlns:wp="http://schemas.openxmlformats.org/drawingml/2006/wordprocessingDrawing" xmlns:w10="urn:schemas-microsoft-com:office:word" xmlns:w="http://schemas.openxmlformats.org/wordprocessingml/2006/main" xmlns:w14="http://schemas.microsoft.com/office/word/2010/wordml" xmlns:w15="http://schemas.microsoft.com/office/word/2012/wordml" xmlns:w16cid="http://schemas.microsoft.com/office/word/2016/wordml/cid" xmlns:w16se="http://schemas.microsoft.com/office/word/2015/wordml/symex" xmlns:wpg="http://schemas.microsoft.com/office/word/2010/wordprocessingGroup" xmlns:wpi="http://schemas.microsoft.com/office/word/2010/wordprocessingInk" xmlns:wne="http://schemas.microsoft.com/office/word/2006/wordml" xmlns:wps="http://schemas.microsoft.com/office/word/2010/wordprocessingShape" mc:Ignorable="w14 w15 w16se w16cid wp14">
-  <w:sdt>
-    <w:sdtPr>
-      <w:rPr>
+<w:ftr xmlns:wpc="http://schemas.microsoft.com/office/word/2010/wordprocessingCanvas" xmlns:cx="http://schemas.microsoft.com/office/drawing/2014/chartex" xmlns:cx1="http://schemas.microsoft.com/office/drawing/2015/9/8/chartex" xmlns:cx2="http://schemas.microsoft.com/office/drawing/2015/10/21/chartex" xmlns:cx3="http://schemas.microsoft.com/office/drawing/2016/5/9/chartex" xmlns:cx4="http://schemas.microsoft.com/office/drawing/2016/5/10/chartex" xmlns:cx5="http://schemas.microsoft.com/office/drawing/2016/5/11/chartex" xmlns:cx6="http://schemas.microsoft.com/office/drawing/2016/5/12/chartex" xmlns:cx7="http://schemas.microsoft.com/office/drawing/2016/5/13/chartex" xmlns:cx8="http://schemas.microsoft.com/office/drawing/2016/5/14/chartex" xmlns:mc="http://schemas.openxmlformats.org/markup-compatibility/2006" xmlns:aink="http://schemas.microsoft.com/office/drawing/2016/ink" xmlns:am3d="http://schemas.microsoft.com/office/drawing/2017/model3d" xmlns:o="urn:schemas-microsoft-com:office:office" xmlns:r="http://schemas.openxmlformats.org/officeDocument/2006/relationships" xmlns:m="http://schemas.openxmlformats.org/officeDocument/2006/math" xmlns:v="urn:schemas-microsoft-com:vml" xmlns:wp14="http://schemas.microsoft.com/office/word/2010/wordprocessingDrawing" xmlns:wp="http://schemas.openxmlformats.org/drawingml/2006/wordprocessingDrawing" xmlns:w10="urn:schemas-microsoft-com:office:word" xmlns:w="http://schemas.openxmlformats.org/wordprocessingml/2006/main" xmlns:w14="http://schemas.microsoft.com/office/word/2010/wordml" xmlns:w15="http://schemas.microsoft.com/office/word/2012/wordml" xmlns:w16cex="http://schemas.microsoft.com/office/word/2018/wordml/cex" xmlns:w16cid="http://schemas.microsoft.com/office/word/2016/wordml/cid" xmlns:w16="http://schemas.microsoft.com/office/word/2018/wordml" xmlns:w16se="http://schemas.microsoft.com/office/word/2015/wordml/symex" xmlns:wpg="http://schemas.microsoft.com/office/word/2010/wordprocessingGroup" xmlns:wpi="http://schemas.microsoft.com/office/word/2010/wordprocessingInk" xmlns:wne="http://schemas.microsoft.com/office/word/2006/wordml" xmlns:wps="http://schemas.microsoft.com/office/word/2010/wordprocessingShape" mc:Ignorable="w14 w15 w16se w16cid w16 w16cex wp14">
+  <w:p>
+    <w:pPr>
+      <w:pStyle w:val="Footer"/>
+      <w:spacing w:before="60" w:after="60"/>
+      <w:jc w:val="center"/>
+      <w:rPr>
+        <w:rFonts w:ascii="Times New Roman" w:hAnsi="Times New Roman" w:cs="Times New Roman"/>
         <w:b/>
         <w:color w:val="0070C0"/>
-      </w:rPr>
-      <w:id w:val="20403142"/>
-      <w:docPartObj>
-        <w:docPartGallery w:val="Page Numbers (Bottom of Page)"/>
-        <w:docPartUnique/>
-      </w:docPartObj>
-    </w:sdtPr>
-    <w:sdtEndPr>
-      <w:rPr>
-        <w:b w:val="0"/>
-        <w:color w:val="auto"/>
-      </w:rPr>
-    </w:sdtEndPr>
-    <w:sdtContent>
-      <w:sdt>
-        <w:sdtPr>
+        <w:sz w:val="24"/>
+        <w:szCs w:val="24"/>
+      </w:rPr>
+    </w:pPr>
+    <w:sdt>
+      <w:sdtPr>
+        <w:rPr>
+          <w:b/>
+          <w:color w:val="0070C0"/>
+        </w:rPr>
+        <w:id w:val="-236871893"/>
+        <w:docPartObj>
+          <w:docPartGallery w:val="Page Numbers (Top of Page)"/>
+          <w:docPartUnique/>
+        </w:docPartObj>
+      </w:sdtPr>
+      <w:sdtContent>
+        <w:r>
           <w:rPr>
             <w:b/>
             <w:color w:val="0070C0"/>
           </w:rPr>
-          <w:id w:val="20403143"/>
-          <w:docPartObj>
-            <w:docPartGallery w:val="Page Numbers (Top of Page)"/>
-            <w:docPartUnique/>
-          </w:docPartObj>
-        </w:sdtPr>
-        <w:sdtEndPr>
-          <w:rPr>
-            <w:b w:val="0"/>
-            <w:color w:val="auto"/>
-          </w:rPr>
-        </w:sdtEndPr>
-        <w:sdtContent>
-          <w:tbl>
-            <w:tblPr>
-              <w:tblStyle w:val="TableGrid"/>
-              <w:tblW w:w="10260" w:type="dxa"/>
-              <w:jc w:val="center"/>
-              <w:tblBorders>
-                <w:top w:val="single" w:sz="8" w:space="0" w:color="0070C0"/>
-                <w:left w:val="single" w:sz="8" w:space="0" w:color="FFFFFF" w:themeColor="background1"/>
-                <w:bottom w:val="single" w:sz="8" w:space="0" w:color="FFFFFF" w:themeColor="background1"/>
-                <w:right w:val="single" w:sz="8" w:space="0" w:color="FFFFFF" w:themeColor="background1"/>
-                <w:insideH w:val="single" w:sz="8" w:space="0" w:color="FFFFFF" w:themeColor="background1"/>
-                <w:insideV w:val="single" w:sz="8" w:space="0" w:color="FFFFFF" w:themeColor="background1"/>
-              </w:tblBorders>
-              <w:tblLook w:val="04A0" w:firstRow="1" w:lastRow="0" w:firstColumn="1" w:lastColumn="0" w:noHBand="0" w:noVBand="1"/>
-            </w:tblPr>
-            <w:tblGrid>
-              <w:gridCol w:w="10260"/>
-            </w:tblGrid>
-            <w:tr>
-              <w:trPr>
-                <w:jc w:val="center"/>
-              </w:trPr>
-              <w:tc>
-                <w:tcPr>
-                  <w:tcW w:w="10260" w:type="dxa"/>
-                  <w:vAlign w:val="center"/>
-                </w:tcPr>
-                <w:sdt>
-                  <w:sdtPr>
-                    <w:rPr>
-                      <w:b/>
-                      <w:color w:val="0070C0"/>
-                    </w:rPr>
-                    <w:id w:val="14002066"/>
-                    <w:docPartObj>
-                      <w:docPartGallery w:val="Page Numbers (Bottom of Page)"/>
-                      <w:docPartUnique/>
-                    </w:docPartObj>
-                  </w:sdtPr>
-                  <w:sdtContent>
-                    <w:sdt>
-                      <w:sdtPr>
-                        <w:rPr>
-                          <w:b/>
-                          <w:color w:val="0070C0"/>
-                        </w:rPr>
-                        <w:id w:val="14002067"/>
-                        <w:docPartObj>
-                          <w:docPartGallery w:val="Page Numbers (Top of Page)"/>
-                          <w:docPartUnique/>
-                        </w:docPartObj>
-                      </w:sdtPr>
-                      <w:sdtContent>
-                        <w:p>
-                          <w:pPr>
-                            <w:pStyle w:val="Footer"/>
-                            <w:spacing w:before="60" w:after="60"/>
-                            <w:jc w:val="center"/>
-                            <w:rPr>
-                              <w:b/>
-                              <w:color w:val="0070C0"/>
-                            </w:rPr>
-                          </w:pPr>
-                          <w:r>
-                            <w:rPr>
-                              <w:b/>
-                              <w:color w:val="0070C0"/>
-                            </w:rPr>
-                            <w:t xml:space="preserve">Page </w:t>
-                          </w:r>
-                          <w:r>
-                            <w:rPr>
-                              <w:b/>
-                              <w:color w:val="0070C0"/>
-                            </w:rPr>
-                            <w:fldChar w:fldCharType="begin"/>
-                          </w:r>
-                          <w:r>
-                            <w:rPr>
-                              <w:b/>
-                              <w:color w:val="0070C0"/>
-                            </w:rPr>
-                            <w:instrText xml:space="preserve"> PAGE </w:instrText>
-                          </w:r>
-                          <w:r>
-                            <w:rPr>
-                              <w:b/>
-                              <w:color w:val="0070C0"/>
-                            </w:rPr>
-                            <w:fldChar w:fldCharType="separate"/>
-                          </w:r>
-                          <w:r>
-                            <w:rPr>
-                              <w:b/>
-                              <w:noProof/>
-                              <w:color w:val="0070C0"/>
-                            </w:rPr>
-                            <w:t>44</w:t>
-                          </w:r>
-                          <w:r>
-                            <w:rPr>
-                              <w:b/>
-                              <w:color w:val="0070C0"/>
-                            </w:rPr>
-                            <w:fldChar w:fldCharType="end"/>
-                          </w:r>
-                          <w:r>
-                            <w:rPr>
-                              <w:b/>
-                              <w:color w:val="0070C0"/>
-                            </w:rPr>
-                            <w:t xml:space="preserve"> of </w:t>
-                          </w:r>
-                          <w:r>
-                            <w:rPr>
-                              <w:b/>
-                              <w:color w:val="0070C0"/>
-                            </w:rPr>
-                            <w:fldChar w:fldCharType="begin"/>
-                          </w:r>
-                          <w:r>
-                            <w:rPr>
-                              <w:b/>
-                              <w:color w:val="0070C0"/>
-                            </w:rPr>
-                            <w:instrText xml:space="preserve"> NUMPAGES  </w:instrText>
-                          </w:r>
-                          <w:r>
-                            <w:rPr>
-                              <w:b/>
-                              <w:color w:val="0070C0"/>
-                            </w:rPr>
-                            <w:fldChar w:fldCharType="separate"/>
-                          </w:r>
-                          <w:r>
-                            <w:rPr>
-                              <w:b/>
-                              <w:noProof/>
-                              <w:color w:val="0070C0"/>
-                            </w:rPr>
-                            <w:t>62</w:t>
-                          </w:r>
-                          <w:r>
-                            <w:rPr>
-                              <w:b/>
-                              <w:color w:val="0070C0"/>
-                            </w:rPr>
-                            <w:fldChar w:fldCharType="end"/>
-                          </w:r>
-                        </w:p>
-                      </w:sdtContent>
-                    </w:sdt>
-                  </w:sdtContent>
-                </w:sdt>
-              </w:tc>
-            </w:tr>
-            <w:tr>
-              <w:trPr>
-                <w:jc w:val="center"/>
-              </w:trPr>
-              <w:tc>
-                <w:tcPr>
-                  <w:tcW w:w="10260" w:type="dxa"/>
-                  <w:vAlign w:val="center"/>
-                </w:tcPr>
-                <w:p>
-                  <w:pPr>
-                    <w:pStyle w:val="Footer"/>
-                    <w:spacing w:before="60" w:after="60"/>
-                    <w:jc w:val="center"/>
-                    <w:rPr>
-                      <w:b/>
-                      <w:color w:val="0070C0"/>
-                      <w:sz w:val="16"/>
-                      <w:szCs w:val="16"/>
-                    </w:rPr>
-                  </w:pPr>
-                </w:p>
-              </w:tc>
-            </w:tr>
-          </w:tbl>
-          <w:p>
-            <w:pPr>
-              <w:pStyle w:val="Footer"/>
-              <w:rPr>
-                <w:sz w:val="16"/>
-                <w:szCs w:val="16"/>
-              </w:rPr>
-            </w:pPr>
-          </w:p>
-        </w:sdtContent>
-      </w:sdt>
-    </w:sdtContent>
-  </w:sdt>
+          <w:t xml:space="preserve">Page </w:t>
+        </w:r>
+        <w:r>
+          <w:rPr>
+            <w:b/>
+            <w:color w:val="0070C0"/>
+          </w:rPr>
+          <w:fldChar w:fldCharType="begin"/>
+        </w:r>
+        <w:r>
+          <w:rPr>
+            <w:b/>
+            <w:color w:val="0070C0"/>
+          </w:rPr>
+          <w:instrText xml:space="preserve"> PAGE </w:instrText>
+        </w:r>
+        <w:r>
+          <w:rPr>
+            <w:b/>
+            <w:color w:val="0070C0"/>
+          </w:rPr>
+          <w:fldChar w:fldCharType="separate"/>
+        </w:r>
+        <w:r>
+          <w:rPr>
+            <w:b/>
+            <w:color w:val="0070C0"/>
+          </w:rPr>
+          <w:t>3</w:t>
+        </w:r>
+        <w:r>
+          <w:rPr>
+            <w:b/>
+            <w:color w:val="0070C0"/>
+          </w:rPr>
+          <w:fldChar w:fldCharType="end"/>
+        </w:r>
+        <w:r>
+          <w:rPr>
+            <w:b/>
+            <w:color w:val="0070C0"/>
+          </w:rPr>
+          <w:t xml:space="preserve"> of </w:t>
+        </w:r>
+        <w:r>
+          <w:rPr>
+            <w:b/>
+            <w:color w:val="0070C0"/>
+          </w:rPr>
+          <w:fldChar w:fldCharType="begin"/>
+        </w:r>
+        <w:r>
+          <w:rPr>
+            <w:b/>
+            <w:color w:val="0070C0"/>
+          </w:rPr>
+          <w:instrText xml:space="preserve"> NUMPAGES  </w:instrText>
+        </w:r>
+        <w:r>
+          <w:rPr>
+            <w:b/>
+            <w:color w:val="0070C0"/>
+          </w:rPr>
+          <w:fldChar w:fldCharType="separate"/>
+        </w:r>
+        <w:r>
+          <w:rPr>
+            <w:b/>
+            <w:color w:val="0070C0"/>
+          </w:rPr>
+          <w:t>10</w:t>
+        </w:r>
+        <w:r>
+          <w:rPr>
+            <w:b/>
+            <w:color w:val="0070C0"/>
+          </w:rPr>
+          <w:fldChar w:fldCharType="end"/>
+        </w:r>
+      </w:sdtContent>
+    </w:sdt>
+  </w:p>
 </w:ftr>
 </file>
 
 <file path=word/footer3.xml><?xml version="1.0" encoding="utf-8"?>
-<w:ftr xmlns:wpc="http://schemas.microsoft.com/office/word/2010/wordprocessingCanvas" xmlns:cx="http://schemas.microsoft.com/office/drawing/2014/chartex" xmlns:cx1="http://schemas.microsoft.com/office/drawing/2015/9/8/chartex" xmlns:cx2="http://schemas.microsoft.com/office/drawing/2015/10/21/chartex" xmlns:cx3="http://schemas.microsoft.com/office/drawing/2016/5/9/chartex" xmlns:cx4="http://schemas.microsoft.com/office/drawing/2016/5/10/chartex" xmlns:cx5="http://schemas.microsoft.com/office/drawing/2016/5/11/chartex" xmlns:cx6="http://schemas.microsoft.com/office/drawing/2016/5/12/chartex" xmlns:cx7="http://schemas.microsoft.com/office/drawing/2016/5/13/chartex" xmlns:cx8="http://schemas.microsoft.com/office/drawing/2016/5/14/chartex" xmlns:mc="http://schemas.openxmlformats.org/markup-compatibility/2006" xmlns:aink="http://schemas.microsoft.com/office/drawing/2016/ink" xmlns:am3d="http://schemas.microsoft.com/office/drawing/2017/model3d" xmlns:o="urn:schemas-microsoft-com:office:office" xmlns:r="http://schemas.openxmlformats.org/officeDocument/2006/relationships" xmlns:m="http://schemas.openxmlformats.org/officeDocument/2006/math" xmlns:v="urn:schemas-microsoft-com:vml" xmlns:wp14="http://schemas.microsoft.com/office/word/2010/wordprocessingDrawing" xmlns:wp="http://schemas.openxmlformats.org/drawingml/2006/wordprocessingDrawing" xmlns:w10="urn:schemas-microsoft-com:office:word" xmlns:w="http://schemas.openxmlformats.org/wordprocessingml/2006/main" xmlns:w14="http://schemas.microsoft.com/office/word/2010/wordml" xmlns:w15="http://schemas.microsoft.com/office/word/2012/wordml" xmlns:w16cid="http://schemas.microsoft.com/office/word/2016/wordml/cid" xmlns:w16se="http://schemas.microsoft.com/office/word/2015/wordml/symex" xmlns:wpg="http://schemas.microsoft.com/office/word/2010/wordprocessingGroup" xmlns:wpi="http://schemas.microsoft.com/office/word/2010/wordprocessingInk" xmlns:wne="http://schemas.microsoft.com/office/word/2006/wordml" xmlns:wps="http://schemas.microsoft.com/office/word/2010/wordprocessingShape" mc:Ignorable="w14 w15 w16se w16cid wp14">
+<w:ftr xmlns:wpc="http://schemas.microsoft.com/office/word/2010/wordprocessingCanvas" xmlns:cx="http://schemas.microsoft.com/office/drawing/2014/chartex" xmlns:cx1="http://schemas.microsoft.com/office/drawing/2015/9/8/chartex" xmlns:cx2="http://schemas.microsoft.com/office/drawing/2015/10/21/chartex" xmlns:cx3="http://schemas.microsoft.com/office/drawing/2016/5/9/chartex" xmlns:cx4="http://schemas.microsoft.com/office/drawing/2016/5/10/chartex" xmlns:cx5="http://schemas.microsoft.com/office/drawing/2016/5/11/chartex" xmlns:cx6="http://schemas.microsoft.com/office/drawing/2016/5/12/chartex" xmlns:cx7="http://schemas.microsoft.com/office/drawing/2016/5/13/chartex" xmlns:cx8="http://schemas.microsoft.com/office/drawing/2016/5/14/chartex" xmlns:mc="http://schemas.openxmlformats.org/markup-compatibility/2006" xmlns:aink="http://schemas.microsoft.com/office/drawing/2016/ink" xmlns:am3d="http://schemas.microsoft.com/office/drawing/2017/model3d" xmlns:o="urn:schemas-microsoft-com:office:office" xmlns:r="http://schemas.openxmlformats.org/officeDocument/2006/relationships" xmlns:m="http://schemas.openxmlformats.org/officeDocument/2006/math" xmlns:v="urn:schemas-microsoft-com:vml" xmlns:wp14="http://schemas.microsoft.com/office/word/2010/wordprocessingDrawing" xmlns:wp="http://schemas.openxmlformats.org/drawingml/2006/wordprocessingDrawing" xmlns:w10="urn:schemas-microsoft-com:office:word" xmlns:w="http://schemas.openxmlformats.org/wordprocessingml/2006/main" xmlns:w14="http://schemas.microsoft.com/office/word/2010/wordml" xmlns:w15="http://schemas.microsoft.com/office/word/2012/wordml" xmlns:w16cex="http://schemas.microsoft.com/office/word/2018/wordml/cex" xmlns:w16cid="http://schemas.microsoft.com/office/word/2016/wordml/cid" xmlns:w16="http://schemas.microsoft.com/office/word/2018/wordml" xmlns:w16se="http://schemas.microsoft.com/office/word/2015/wordml/symex" xmlns:wpg="http://schemas.microsoft.com/office/word/2010/wordprocessingGroup" xmlns:wpi="http://schemas.microsoft.com/office/word/2010/wordprocessingInk" xmlns:wne="http://schemas.microsoft.com/office/word/2006/wordml" xmlns:wps="http://schemas.microsoft.com/office/word/2010/wordprocessingShape" mc:Ignorable="w14 w15 w16se w16cid w16 w16cex wp14">
   <w:p>
     <w:pPr>
       <w:pStyle w:val="Footer"/>
@@ -8213,7 +8755,7 @@
 </file>
 
 <file path=word/footnotes.xml><?xml version="1.0" encoding="utf-8"?>
-<w:footnotes xmlns:wpc="http://schemas.microsoft.com/office/word/2010/wordprocessingCanvas" xmlns:cx="http://schemas.microsoft.com/office/drawing/2014/chartex" xmlns:cx1="http://schemas.microsoft.com/office/drawing/2015/9/8/chartex" xmlns:cx2="http://schemas.microsoft.com/office/drawing/2015/10/21/chartex" xmlns:cx3="http://schemas.microsoft.com/office/drawing/2016/5/9/chartex" xmlns:cx4="http://schemas.microsoft.com/office/drawing/2016/5/10/chartex" xmlns:cx5="http://schemas.microsoft.com/office/drawing/2016/5/11/chartex" xmlns:cx6="http://schemas.microsoft.com/office/drawing/2016/5/12/chartex" xmlns:cx7="http://schemas.microsoft.com/office/drawing/2016/5/13/chartex" xmlns:cx8="http://schemas.microsoft.com/office/drawing/2016/5/14/chartex" xmlns:mc="http://schemas.openxmlformats.org/markup-compatibility/2006" xmlns:aink="http://schemas.microsoft.com/office/drawing/2016/ink" xmlns:am3d="http://schemas.microsoft.com/office/drawing/2017/model3d" xmlns:o="urn:schemas-microsoft-com:office:office" xmlns:r="http://schemas.openxmlformats.org/officeDocument/2006/relationships" xmlns:m="http://schemas.openxmlformats.org/officeDocument/2006/math" xmlns:v="urn:schemas-microsoft-com:vml" xmlns:wp14="http://schemas.microsoft.com/office/word/2010/wordprocessingDrawing" xmlns:wp="http://schemas.openxmlformats.org/drawingml/2006/wordprocessingDrawing" xmlns:w10="urn:schemas-microsoft-com:office:word" xmlns:w="http://schemas.openxmlformats.org/wordprocessingml/2006/main" xmlns:w14="http://schemas.microsoft.com/office/word/2010/wordml" xmlns:w15="http://schemas.microsoft.com/office/word/2012/wordml" xmlns:w16cid="http://schemas.microsoft.com/office/word/2016/wordml/cid" xmlns:w16se="http://schemas.microsoft.com/office/word/2015/wordml/symex" xmlns:wpg="http://schemas.microsoft.com/office/word/2010/wordprocessingGroup" xmlns:wpi="http://schemas.microsoft.com/office/word/2010/wordprocessingInk" xmlns:wne="http://schemas.microsoft.com/office/word/2006/wordml" xmlns:wps="http://schemas.microsoft.com/office/word/2010/wordprocessingShape" mc:Ignorable="w14 w15 w16se w16cid wp14">
+<w:footnotes xmlns:wpc="http://schemas.microsoft.com/office/word/2010/wordprocessingCanvas" xmlns:cx="http://schemas.microsoft.com/office/drawing/2014/chartex" xmlns:cx1="http://schemas.microsoft.com/office/drawing/2015/9/8/chartex" xmlns:cx2="http://schemas.microsoft.com/office/drawing/2015/10/21/chartex" xmlns:cx3="http://schemas.microsoft.com/office/drawing/2016/5/9/chartex" xmlns:cx4="http://schemas.microsoft.com/office/drawing/2016/5/10/chartex" xmlns:cx5="http://schemas.microsoft.com/office/drawing/2016/5/11/chartex" xmlns:cx6="http://schemas.microsoft.com/office/drawing/2016/5/12/chartex" xmlns:cx7="http://schemas.microsoft.com/office/drawing/2016/5/13/chartex" xmlns:cx8="http://schemas.microsoft.com/office/drawing/2016/5/14/chartex" xmlns:mc="http://schemas.openxmlformats.org/markup-compatibility/2006" xmlns:aink="http://schemas.microsoft.com/office/drawing/2016/ink" xmlns:am3d="http://schemas.microsoft.com/office/drawing/2017/model3d" xmlns:o="urn:schemas-microsoft-com:office:office" xmlns:r="http://schemas.openxmlformats.org/officeDocument/2006/relationships" xmlns:m="http://schemas.openxmlformats.org/officeDocument/2006/math" xmlns:v="urn:schemas-microsoft-com:vml" xmlns:wp14="http://schemas.microsoft.com/office/word/2010/wordprocessingDrawing" xmlns:wp="http://schemas.openxmlformats.org/drawingml/2006/wordprocessingDrawing" xmlns:w10="urn:schemas-microsoft-com:office:word" xmlns:w="http://schemas.openxmlformats.org/wordprocessingml/2006/main" xmlns:w14="http://schemas.microsoft.com/office/word/2010/wordml" xmlns:w15="http://schemas.microsoft.com/office/word/2012/wordml" xmlns:w16cex="http://schemas.microsoft.com/office/word/2018/wordml/cex" xmlns:w16cid="http://schemas.microsoft.com/office/word/2016/wordml/cid" xmlns:w16="http://schemas.microsoft.com/office/word/2018/wordml" xmlns:w16se="http://schemas.microsoft.com/office/word/2015/wordml/symex" xmlns:wpg="http://schemas.microsoft.com/office/word/2010/wordprocessingGroup" xmlns:wpi="http://schemas.microsoft.com/office/word/2010/wordprocessingInk" xmlns:wne="http://schemas.microsoft.com/office/word/2006/wordml" xmlns:wps="http://schemas.microsoft.com/office/word/2010/wordprocessingShape" mc:Ignorable="w14 w15 w16se w16cid w16 w16cex wp14">
   <w:footnote w:type="separator" w:id="-1">
     <w:p>
       <w:r>
@@ -8232,7 +8774,7 @@
 </file>
 
 <file path=word/header1.xml><?xml version="1.0" encoding="utf-8"?>
-<w:hdr xmlns:wpc="http://schemas.microsoft.com/office/word/2010/wordprocessingCanvas" xmlns:cx="http://schemas.microsoft.com/office/drawing/2014/chartex" xmlns:cx1="http://schemas.microsoft.com/office/drawing/2015/9/8/chartex" xmlns:cx2="http://schemas.microsoft.com/office/drawing/2015/10/21/chartex" xmlns:cx3="http://schemas.microsoft.com/office/drawing/2016/5/9/chartex" xmlns:cx4="http://schemas.microsoft.com/office/drawing/2016/5/10/chartex" xmlns:cx5="http://schemas.microsoft.com/office/drawing/2016/5/11/chartex" xmlns:cx6="http://schemas.microsoft.com/office/drawing/2016/5/12/chartex" xmlns:cx7="http://schemas.microsoft.com/office/drawing/2016/5/13/chartex" xmlns:cx8="http://schemas.microsoft.com/office/drawing/2016/5/14/chartex" xmlns:mc="http://schemas.openxmlformats.org/markup-compatibility/2006" xmlns:aink="http://schemas.microsoft.com/office/drawing/2016/ink" xmlns:am3d="http://schemas.microsoft.com/office/drawing/2017/model3d" xmlns:o="urn:schemas-microsoft-com:office:office" xmlns:r="http://schemas.openxmlformats.org/officeDocument/2006/relationships" xmlns:m="http://schemas.openxmlformats.org/officeDocument/2006/math" xmlns:v="urn:schemas-microsoft-com:vml" xmlns:wp14="http://schemas.microsoft.com/office/word/2010/wordprocessingDrawing" xmlns:wp="http://schemas.openxmlformats.org/drawingml/2006/wordprocessingDrawing" xmlns:w10="urn:schemas-microsoft-com:office:word" xmlns:w="http://schemas.openxmlformats.org/wordprocessingml/2006/main" xmlns:w14="http://schemas.microsoft.com/office/word/2010/wordml" xmlns:w15="http://schemas.microsoft.com/office/word/2012/wordml" xmlns:w16cid="http://schemas.microsoft.com/office/word/2016/wordml/cid" xmlns:w16se="http://schemas.microsoft.com/office/word/2015/wordml/symex" xmlns:wpg="http://schemas.microsoft.com/office/word/2010/wordprocessingGroup" xmlns:wpi="http://schemas.microsoft.com/office/word/2010/wordprocessingInk" xmlns:wne="http://schemas.microsoft.com/office/word/2006/wordml" xmlns:wps="http://schemas.microsoft.com/office/word/2010/wordprocessingShape" mc:Ignorable="w14 w15 w16se w16cid wp14">
+<w:hdr xmlns:wpc="http://schemas.microsoft.com/office/word/2010/wordprocessingCanvas" xmlns:cx="http://schemas.microsoft.com/office/drawing/2014/chartex" xmlns:cx1="http://schemas.microsoft.com/office/drawing/2015/9/8/chartex" xmlns:cx2="http://schemas.microsoft.com/office/drawing/2015/10/21/chartex" xmlns:cx3="http://schemas.microsoft.com/office/drawing/2016/5/9/chartex" xmlns:cx4="http://schemas.microsoft.com/office/drawing/2016/5/10/chartex" xmlns:cx5="http://schemas.microsoft.com/office/drawing/2016/5/11/chartex" xmlns:cx6="http://schemas.microsoft.com/office/drawing/2016/5/12/chartex" xmlns:cx7="http://schemas.microsoft.com/office/drawing/2016/5/13/chartex" xmlns:cx8="http://schemas.microsoft.com/office/drawing/2016/5/14/chartex" xmlns:mc="http://schemas.openxmlformats.org/markup-compatibility/2006" xmlns:aink="http://schemas.microsoft.com/office/drawing/2016/ink" xmlns:am3d="http://schemas.microsoft.com/office/drawing/2017/model3d" xmlns:o="urn:schemas-microsoft-com:office:office" xmlns:r="http://schemas.openxmlformats.org/officeDocument/2006/relationships" xmlns:m="http://schemas.openxmlformats.org/officeDocument/2006/math" xmlns:v="urn:schemas-microsoft-com:vml" xmlns:wp14="http://schemas.microsoft.com/office/word/2010/wordprocessingDrawing" xmlns:wp="http://schemas.openxmlformats.org/drawingml/2006/wordprocessingDrawing" xmlns:w10="urn:schemas-microsoft-com:office:word" xmlns:w="http://schemas.openxmlformats.org/wordprocessingml/2006/main" xmlns:w14="http://schemas.microsoft.com/office/word/2010/wordml" xmlns:w15="http://schemas.microsoft.com/office/word/2012/wordml" xmlns:w16cex="http://schemas.microsoft.com/office/word/2018/wordml/cex" xmlns:w16cid="http://schemas.microsoft.com/office/word/2016/wordml/cid" xmlns:w16="http://schemas.microsoft.com/office/word/2018/wordml" xmlns:w16se="http://schemas.microsoft.com/office/word/2015/wordml/symex" xmlns:wpg="http://schemas.microsoft.com/office/word/2010/wordprocessingGroup" xmlns:wpi="http://schemas.microsoft.com/office/word/2010/wordprocessingInk" xmlns:wne="http://schemas.microsoft.com/office/word/2006/wordml" xmlns:wps="http://schemas.microsoft.com/office/word/2010/wordprocessingShape" mc:Ignorable="w14 w15 w16se w16cid w16 w16cex wp14">
   <w:tbl>
     <w:tblPr>
       <w:tblStyle w:val="TableGrid"/>
@@ -8338,7 +8880,7 @@
 </file>
 
 <file path=word/header2.xml><?xml version="1.0" encoding="utf-8"?>
-<w:hdr xmlns:wpc="http://schemas.microsoft.com/office/word/2010/wordprocessingCanvas" xmlns:cx="http://schemas.microsoft.com/office/drawing/2014/chartex" xmlns:cx1="http://schemas.microsoft.com/office/drawing/2015/9/8/chartex" xmlns:cx2="http://schemas.microsoft.com/office/drawing/2015/10/21/chartex" xmlns:cx3="http://schemas.microsoft.com/office/drawing/2016/5/9/chartex" xmlns:cx4="http://schemas.microsoft.com/office/drawing/2016/5/10/chartex" xmlns:cx5="http://schemas.microsoft.com/office/drawing/2016/5/11/chartex" xmlns:cx6="http://schemas.microsoft.com/office/drawing/2016/5/12/chartex" xmlns:cx7="http://schemas.microsoft.com/office/drawing/2016/5/13/chartex" xmlns:cx8="http://schemas.microsoft.com/office/drawing/2016/5/14/chartex" xmlns:mc="http://schemas.openxmlformats.org/markup-compatibility/2006" xmlns:aink="http://schemas.microsoft.com/office/drawing/2016/ink" xmlns:am3d="http://schemas.microsoft.com/office/drawing/2017/model3d" xmlns:o="urn:schemas-microsoft-com:office:office" xmlns:r="http://schemas.openxmlformats.org/officeDocument/2006/relationships" xmlns:m="http://schemas.openxmlformats.org/officeDocument/2006/math" xmlns:v="urn:schemas-microsoft-com:vml" xmlns:wp14="http://schemas.microsoft.com/office/word/2010/wordprocessingDrawing" xmlns:wp="http://schemas.openxmlformats.org/drawingml/2006/wordprocessingDrawing" xmlns:w10="urn:schemas-microsoft-com:office:word" xmlns:w="http://schemas.openxmlformats.org/wordprocessingml/2006/main" xmlns:w14="http://schemas.microsoft.com/office/word/2010/wordml" xmlns:w15="http://schemas.microsoft.com/office/word/2012/wordml" xmlns:w16cid="http://schemas.microsoft.com/office/word/2016/wordml/cid" xmlns:w16se="http://schemas.microsoft.com/office/word/2015/wordml/symex" xmlns:wpg="http://schemas.microsoft.com/office/word/2010/wordprocessingGroup" xmlns:wpi="http://schemas.microsoft.com/office/word/2010/wordprocessingInk" xmlns:wne="http://schemas.microsoft.com/office/word/2006/wordml" xmlns:wps="http://schemas.microsoft.com/office/word/2010/wordprocessingShape" mc:Ignorable="w14 w15 w16se w16cid wp14">
+<w:hdr xmlns:wpc="http://schemas.microsoft.com/office/word/2010/wordprocessingCanvas" xmlns:cx="http://schemas.microsoft.com/office/drawing/2014/chartex" xmlns:cx1="http://schemas.microsoft.com/office/drawing/2015/9/8/chartex" xmlns:cx2="http://schemas.microsoft.com/office/drawing/2015/10/21/chartex" xmlns:cx3="http://schemas.microsoft.com/office/drawing/2016/5/9/chartex" xmlns:cx4="http://schemas.microsoft.com/office/drawing/2016/5/10/chartex" xmlns:cx5="http://schemas.microsoft.com/office/drawing/2016/5/11/chartex" xmlns:cx6="http://schemas.microsoft.com/office/drawing/2016/5/12/chartex" xmlns:cx7="http://schemas.microsoft.com/office/drawing/2016/5/13/chartex" xmlns:cx8="http://schemas.microsoft.com/office/drawing/2016/5/14/chartex" xmlns:mc="http://schemas.openxmlformats.org/markup-compatibility/2006" xmlns:aink="http://schemas.microsoft.com/office/drawing/2016/ink" xmlns:am3d="http://schemas.microsoft.com/office/drawing/2017/model3d" xmlns:o="urn:schemas-microsoft-com:office:office" xmlns:r="http://schemas.openxmlformats.org/officeDocument/2006/relationships" xmlns:m="http://schemas.openxmlformats.org/officeDocument/2006/math" xmlns:v="urn:schemas-microsoft-com:vml" xmlns:wp14="http://schemas.microsoft.com/office/word/2010/wordprocessingDrawing" xmlns:wp="http://schemas.openxmlformats.org/drawingml/2006/wordprocessingDrawing" xmlns:w10="urn:schemas-microsoft-com:office:word" xmlns:w="http://schemas.openxmlformats.org/wordprocessingml/2006/main" xmlns:w14="http://schemas.microsoft.com/office/word/2010/wordml" xmlns:w15="http://schemas.microsoft.com/office/word/2012/wordml" xmlns:w16cex="http://schemas.microsoft.com/office/word/2018/wordml/cex" xmlns:w16cid="http://schemas.microsoft.com/office/word/2016/wordml/cid" xmlns:w16="http://schemas.microsoft.com/office/word/2018/wordml" xmlns:w16se="http://schemas.microsoft.com/office/word/2015/wordml/symex" xmlns:wpg="http://schemas.microsoft.com/office/word/2010/wordprocessingGroup" xmlns:wpi="http://schemas.microsoft.com/office/word/2010/wordprocessingInk" xmlns:wne="http://schemas.microsoft.com/office/word/2006/wordml" xmlns:wps="http://schemas.microsoft.com/office/word/2010/wordprocessingShape" mc:Ignorable="w14 w15 w16se w16cid w16 w16cex wp14">
   <w:tbl>
     <w:tblPr>
       <w:tblStyle w:val="TableGrid"/>
@@ -8444,7 +8986,7 @@
 </file>
 
 <file path=word/numbering.xml><?xml version="1.0" encoding="utf-8"?>
-<w:numbering xmlns:wpc="http://schemas.microsoft.com/office/word/2010/wordprocessingCanvas" xmlns:cx="http://schemas.microsoft.com/office/drawing/2014/chartex" xmlns:cx1="http://schemas.microsoft.com/office/drawing/2015/9/8/chartex" xmlns:cx2="http://schemas.microsoft.com/office/drawing/2015/10/21/chartex" xmlns:cx3="http://schemas.microsoft.com/office/drawing/2016/5/9/chartex" xmlns:cx4="http://schemas.microsoft.com/office/drawing/2016/5/10/chartex" xmlns:cx5="http://schemas.microsoft.com/office/drawing/2016/5/11/chartex" xmlns:cx6="http://schemas.microsoft.com/office/drawing/2016/5/12/chartex" xmlns:cx7="http://schemas.microsoft.com/office/drawing/2016/5/13/chartex" xmlns:cx8="http://schemas.microsoft.com/office/drawing/2016/5/14/chartex" xmlns:mc="http://schemas.openxmlformats.org/markup-compatibility/2006" xmlns:aink="http://schemas.microsoft.com/office/drawing/2016/ink" xmlns:am3d="http://schemas.microsoft.com/office/drawing/2017/model3d" xmlns:o="urn:schemas-microsoft-com:office:office" xmlns:r="http://schemas.openxmlformats.org/officeDocument/2006/relationships" xmlns:m="http://schemas.openxmlformats.org/officeDocument/2006/math" xmlns:v="urn:schemas-microsoft-com:vml" xmlns:wp14="http://schemas.microsoft.com/office/word/2010/wordprocessingDrawing" xmlns:wp="http://schemas.openxmlformats.org/drawingml/2006/wordprocessingDrawing" xmlns:w10="urn:schemas-microsoft-com:office:word" xmlns:w="http://schemas.openxmlformats.org/wordprocessingml/2006/main" xmlns:w14="http://schemas.microsoft.com/office/word/2010/wordml" xmlns:w15="http://schemas.microsoft.com/office/word/2012/wordml" xmlns:w16cid="http://schemas.microsoft.com/office/word/2016/wordml/cid" xmlns:w16se="http://schemas.microsoft.com/office/word/2015/wordml/symex" xmlns:wpg="http://schemas.microsoft.com/office/word/2010/wordprocessingGroup" xmlns:wpi="http://schemas.microsoft.com/office/word/2010/wordprocessingInk" xmlns:wne="http://schemas.microsoft.com/office/word/2006/wordml" xmlns:wps="http://schemas.microsoft.com/office/word/2010/wordprocessingShape" mc:Ignorable="w14 w15 w16se w16cid wp14">
+<w:numbering xmlns:wpc="http://schemas.microsoft.com/office/word/2010/wordprocessingCanvas" xmlns:cx="http://schemas.microsoft.com/office/drawing/2014/chartex" xmlns:cx1="http://schemas.microsoft.com/office/drawing/2015/9/8/chartex" xmlns:cx2="http://schemas.microsoft.com/office/drawing/2015/10/21/chartex" xmlns:cx3="http://schemas.microsoft.com/office/drawing/2016/5/9/chartex" xmlns:cx4="http://schemas.microsoft.com/office/drawing/2016/5/10/chartex" xmlns:cx5="http://schemas.microsoft.com/office/drawing/2016/5/11/chartex" xmlns:cx6="http://schemas.microsoft.com/office/drawing/2016/5/12/chartex" xmlns:cx7="http://schemas.microsoft.com/office/drawing/2016/5/13/chartex" xmlns:cx8="http://schemas.microsoft.com/office/drawing/2016/5/14/chartex" xmlns:mc="http://schemas.openxmlformats.org/markup-compatibility/2006" xmlns:aink="http://schemas.microsoft.com/office/drawing/2016/ink" xmlns:am3d="http://schemas.microsoft.com/office/drawing/2017/model3d" xmlns:o="urn:schemas-microsoft-com:office:office" xmlns:r="http://schemas.openxmlformats.org/officeDocument/2006/relationships" xmlns:m="http://schemas.openxmlformats.org/officeDocument/2006/math" xmlns:v="urn:schemas-microsoft-com:vml" xmlns:wp14="http://schemas.microsoft.com/office/word/2010/wordprocessingDrawing" xmlns:wp="http://schemas.openxmlformats.org/drawingml/2006/wordprocessingDrawing" xmlns:w10="urn:schemas-microsoft-com:office:word" xmlns:w="http://schemas.openxmlformats.org/wordprocessingml/2006/main" xmlns:w14="http://schemas.microsoft.com/office/word/2010/wordml" xmlns:w15="http://schemas.microsoft.com/office/word/2012/wordml" xmlns:w16cex="http://schemas.microsoft.com/office/word/2018/wordml/cex" xmlns:w16cid="http://schemas.microsoft.com/office/word/2016/wordml/cid" xmlns:w16="http://schemas.microsoft.com/office/word/2018/wordml" xmlns:w16se="http://schemas.microsoft.com/office/word/2015/wordml/symex" xmlns:wpg="http://schemas.microsoft.com/office/word/2010/wordprocessingGroup" xmlns:wpi="http://schemas.microsoft.com/office/word/2010/wordprocessingInk" xmlns:wne="http://schemas.microsoft.com/office/word/2006/wordml" xmlns:wps="http://schemas.microsoft.com/office/word/2010/wordprocessingShape" mc:Ignorable="w14 w15 w16se w16cid w16 w16cex wp14">
   <w:abstractNum w:abstractNumId="0" w15:restartNumberingAfterBreak="0">
     <w:nsid w:val="FFFFFF83"/>
     <w:multiLevelType w:val="singleLevel"/>
@@ -12970,7 +13512,7 @@
 </file>
 
 <file path=word/styles.xml><?xml version="1.0" encoding="utf-8"?>
-<w:styles xmlns:mc="http://schemas.openxmlformats.org/markup-compatibility/2006" xmlns:r="http://schemas.openxmlformats.org/officeDocument/2006/relationships" xmlns:w="http://schemas.openxmlformats.org/wordprocessingml/2006/main" xmlns:w14="http://schemas.microsoft.com/office/word/2010/wordml" xmlns:w15="http://schemas.microsoft.com/office/word/2012/wordml" xmlns:w16cid="http://schemas.microsoft.com/office/word/2016/wordml/cid" xmlns:w16se="http://schemas.microsoft.com/office/word/2015/wordml/symex" mc:Ignorable="w14 w15 w16se w16cid">
+<w:styles xmlns:mc="http://schemas.openxmlformats.org/markup-compatibility/2006" xmlns:r="http://schemas.openxmlformats.org/officeDocument/2006/relationships" xmlns:w="http://schemas.openxmlformats.org/wordprocessingml/2006/main" xmlns:w14="http://schemas.microsoft.com/office/word/2010/wordml" xmlns:w15="http://schemas.microsoft.com/office/word/2012/wordml" xmlns:w16cex="http://schemas.microsoft.com/office/word/2018/wordml/cex" xmlns:w16cid="http://schemas.microsoft.com/office/word/2016/wordml/cid" xmlns:w16="http://schemas.microsoft.com/office/word/2018/wordml" xmlns:w16se="http://schemas.microsoft.com/office/word/2015/wordml/symex" mc:Ignorable="w14 w15 w16se w16cid w16 w16cex">
   <w:docDefaults>
     <w:rPrDefault>
       <w:rPr>
@@ -13086,6 +13628,7 @@
     <w:lsdException w:name="HTML Sample" w:semiHidden="1" w:unhideWhenUsed="1"/>
     <w:lsdException w:name="HTML Typewriter" w:semiHidden="1" w:unhideWhenUsed="1"/>
     <w:lsdException w:name="HTML Variable" w:semiHidden="1" w:unhideWhenUsed="1"/>
+    <w:lsdException w:name="Normal Table" w:semiHidden="1" w:unhideWhenUsed="1"/>
     <w:lsdException w:name="annotation subject" w:semiHidden="1" w:unhideWhenUsed="1"/>
     <w:lsdException w:name="No List" w:semiHidden="1" w:uiPriority="99" w:unhideWhenUsed="1"/>
     <w:lsdException w:name="Outline List 1" w:semiHidden="1" w:unhideWhenUsed="1"/>
@@ -13132,8 +13675,10 @@
     <w:lsdException w:name="Table Subtle 2" w:semiHidden="1" w:unhideWhenUsed="1"/>
     <w:lsdException w:name="Table Web 1" w:semiHidden="1" w:unhideWhenUsed="1"/>
     <w:lsdException w:name="Table Web 2" w:semiHidden="1" w:unhideWhenUsed="1"/>
+    <w:lsdException w:name="Table Web 3" w:semiHidden="1" w:unhideWhenUsed="1"/>
     <w:lsdException w:name="Balloon Text" w:semiHidden="1" w:uiPriority="99" w:unhideWhenUsed="1"/>
     <w:lsdException w:name="Table Grid" w:uiPriority="59"/>
+    <w:lsdException w:name="Table Theme" w:semiHidden="1" w:unhideWhenUsed="1"/>
     <w:lsdException w:name="Placeholder Text" w:semiHidden="1" w:uiPriority="99"/>
     <w:lsdException w:name="No Spacing" w:uiPriority="1" w:qFormat="1"/>
     <w:lsdException w:name="Light Shading" w:uiPriority="60"/>

</xml_diff>